<commit_message>
Update Reflection paper: Requirement Phrase Disadvantages, Requirement Phrase Advantages, Improvement Approach.
</commit_message>
<xml_diff>
--- a/Project Plan/CAP_Reflection Paper.docx
+++ b/Project Plan/CAP_Reflection Paper.docx
@@ -204,54 +204,7 @@
           <w:sz w:val="24"/>
           <w:szCs w:val="24"/>
         </w:rPr>
-        <w:t xml:space="preserve">HRM </w:t>
-      </w:r>
-      <w:r>
-        <w:rPr>
-          <w:rFonts w:ascii="Times New Roman" w:hAnsi="Times New Roman"/>
-          <w:color w:val="000000" w:themeColor="text1"/>
-          <w:sz w:val="24"/>
-          <w:szCs w:val="24"/>
-        </w:rPr>
-        <w:t xml:space="preserve">Project </w:t>
-      </w:r>
-      <w:r>
-        <w:rPr>
-          <w:rFonts w:ascii="Times New Roman" w:hAnsi="Times New Roman"/>
-          <w:color w:val="000000" w:themeColor="text1"/>
-          <w:sz w:val="24"/>
-          <w:szCs w:val="24"/>
-        </w:rPr>
-        <w:t>team analyzes</w:t>
-      </w:r>
-      <w:r>
-        <w:rPr>
-          <w:rFonts w:ascii="Times New Roman" w:hAnsi="Times New Roman"/>
-          <w:color w:val="000000" w:themeColor="text1"/>
-          <w:sz w:val="24"/>
-          <w:szCs w:val="24"/>
-        </w:rPr>
-        <w:t xml:space="preserve"> 5 attributes:  Size, Culture, Dynamism, </w:t>
-      </w:r>
-      <w:proofErr w:type="spellStart"/>
-      <w:r>
-        <w:rPr>
-          <w:rFonts w:ascii="Times New Roman" w:hAnsi="Times New Roman"/>
-          <w:color w:val="000000" w:themeColor="text1"/>
-          <w:sz w:val="24"/>
-          <w:szCs w:val="24"/>
-        </w:rPr>
-        <w:t>Personel</w:t>
-      </w:r>
-      <w:proofErr w:type="spellEnd"/>
-      <w:r>
-        <w:rPr>
-          <w:rFonts w:ascii="Times New Roman" w:hAnsi="Times New Roman"/>
-          <w:color w:val="000000" w:themeColor="text1"/>
-          <w:sz w:val="24"/>
-          <w:szCs w:val="24"/>
-        </w:rPr>
-        <w:t>, and Criticality.</w:t>
+        <w:t>HRM Project team analyzes 5 attributes:  Size, Culture, Dynamism, Personnel, and Criticality.</w:t>
       </w:r>
       <w:r>
         <w:rPr>
@@ -318,19 +271,7 @@
         <w:rPr>
           <w:color w:val="000000" w:themeColor="text1"/>
         </w:rPr>
-        <w:t xml:space="preserve">HRM team realized that the size of Human Resource Management project is relatively big and it will </w:t>
-      </w:r>
-      <w:r>
-        <w:rPr>
-          <w:color w:val="000000" w:themeColor="text1"/>
-        </w:rPr>
-        <w:t>take</w:t>
-      </w:r>
-      <w:r>
-        <w:rPr>
-          <w:color w:val="000000" w:themeColor="text1"/>
-        </w:rPr>
-        <w:t xml:space="preserve"> 37 weeks for development. Therefore, traditional methodology is suitable with HRM project</w:t>
+        <w:t>HRM team realized that the size of Human Resource Management project is relatively big and it will take 37 weeks for development. Therefore, traditional methodology is suitable with HRM project</w:t>
       </w:r>
     </w:p>
     <w:p>
@@ -375,10 +316,7 @@
         <w:t>team are not the professor in software development, especially in design and coding. Therefore, one member cannot assume the roles at the same time</w:t>
       </w:r>
       <w:r>
-        <w:t>.</w:t>
-      </w:r>
-      <w:r>
-        <w:t xml:space="preserve"> Besides, the skill in programming of team member is not good and everyone does not ready for new technology. Therefore, the traditional method is the best choice.</w:t>
+        <w:t>. Besides, the skill in programming of team member is not good and everyone does not ready for new technology. Therefore, the traditional method is the best choice.</w:t>
       </w:r>
     </w:p>
     <w:p>
@@ -458,7 +396,7 @@
           <w:noProof/>
         </w:rPr>
         <w:drawing>
-          <wp:anchor distT="0" distB="0" distL="114300" distR="114300" simplePos="0" relativeHeight="251661312" behindDoc="1" locked="0" layoutInCell="1" allowOverlap="1" wp14:anchorId="10F9F66F" wp14:editId="606FAD81">
+          <wp:anchor distT="0" distB="0" distL="114300" distR="114300" simplePos="0" relativeHeight="251659264" behindDoc="1" locked="0" layoutInCell="1" allowOverlap="1" wp14:anchorId="4FF8B824" wp14:editId="13BD2B73">
             <wp:simplePos x="0" y="0"/>
             <wp:positionH relativeFrom="column">
               <wp:posOffset>390525</wp:posOffset>
@@ -634,8 +572,6 @@
         </w:rPr>
         <w:tab/>
       </w:r>
-      <w:bookmarkStart w:id="0" w:name="_GoBack"/>
-      <w:bookmarkEnd w:id="0"/>
       <w:r>
         <w:rPr>
           <w:rFonts w:ascii="Times New Roman" w:eastAsia="Times New Roman" w:hAnsi="Times New Roman" w:cs="Times New Roman"/>
@@ -653,27 +589,7 @@
           <w:sz w:val="24"/>
           <w:szCs w:val="24"/>
         </w:rPr>
-        <w:t xml:space="preserve">: </w:t>
-      </w:r>
-      <w:proofErr w:type="spellStart"/>
-      <w:r>
-        <w:rPr>
-          <w:rFonts w:ascii="Times New Roman" w:eastAsia="Times New Roman" w:hAnsi="Times New Roman" w:cs="Times New Roman"/>
-          <w:i/>
-          <w:sz w:val="24"/>
-          <w:szCs w:val="24"/>
-        </w:rPr>
-        <w:t>HomeGround</w:t>
-      </w:r>
-      <w:proofErr w:type="spellEnd"/>
-      <w:r>
-        <w:rPr>
-          <w:rFonts w:ascii="Times New Roman" w:eastAsia="Times New Roman" w:hAnsi="Times New Roman" w:cs="Times New Roman"/>
-          <w:i/>
-          <w:sz w:val="24"/>
-          <w:szCs w:val="24"/>
-        </w:rPr>
-        <w:t xml:space="preserve"> Methodology</w:t>
+        <w:t>: Home Ground Methodology</w:t>
       </w:r>
     </w:p>
     <w:p>
@@ -704,23 +620,7 @@
           <w:szCs w:val="24"/>
         </w:rPr>
         <w:lastRenderedPageBreak/>
-        <w:t xml:space="preserve">Therefore, </w:t>
-      </w:r>
-      <w:r>
-        <w:rPr>
-          <w:rFonts w:ascii="Times New Roman" w:eastAsia="Times New Roman" w:hAnsi="Times New Roman" w:cs="Times New Roman"/>
-          <w:sz w:val="24"/>
-          <w:szCs w:val="24"/>
-        </w:rPr>
-        <w:t>based</w:t>
-      </w:r>
-      <w:r>
-        <w:rPr>
-          <w:rFonts w:ascii="Times New Roman" w:eastAsia="Times New Roman" w:hAnsi="Times New Roman" w:cs="Times New Roman"/>
-          <w:sz w:val="24"/>
-          <w:szCs w:val="24"/>
-        </w:rPr>
-        <w:t xml:space="preserve"> on 5 attributes to choose the methodology, HRM team decided to choose traditional method for development, and typical, this is V-Model. </w:t>
+        <w:t xml:space="preserve">Therefore, based on 5 attributes to choose the methodology, HRM team decided to choose traditional method for development, and typical, this is V-Model. </w:t>
       </w:r>
       <w:r>
         <w:rPr>
@@ -765,7 +665,7 @@
           <w:szCs w:val="24"/>
         </w:rPr>
         <w:drawing>
-          <wp:inline distT="0" distB="0" distL="0" distR="0">
+          <wp:inline distT="0" distB="0" distL="0" distR="0" wp14:anchorId="5B38A39B" wp14:editId="26E9606E">
             <wp:extent cx="5943600" cy="3160597"/>
             <wp:effectExtent l="0" t="0" r="0" b="1905"/>
             <wp:docPr id="6" name="Picture 6" descr="C:\Users\KIM TUONG\Documents\Drawing1.jpg"/>
@@ -862,47 +762,7 @@
           <w:sz w:val="24"/>
           <w:szCs w:val="24"/>
         </w:rPr>
-        <w:t>In Human Resource Management project (HRM), after many meeting</w:t>
-      </w:r>
-      <w:r>
-        <w:rPr>
-          <w:rFonts w:ascii="Times New Roman" w:eastAsia="Times New Roman" w:hAnsi="Times New Roman" w:cs="Times New Roman"/>
-          <w:sz w:val="24"/>
-          <w:szCs w:val="24"/>
-        </w:rPr>
-        <w:t>s</w:t>
-      </w:r>
-      <w:r>
-        <w:rPr>
-          <w:rFonts w:ascii="Times New Roman" w:eastAsia="Times New Roman" w:hAnsi="Times New Roman" w:cs="Times New Roman"/>
-          <w:sz w:val="24"/>
-          <w:szCs w:val="24"/>
-        </w:rPr>
-        <w:t xml:space="preserve"> between the </w:t>
-      </w:r>
-      <w:r>
-        <w:rPr>
-          <w:rFonts w:ascii="Times New Roman" w:eastAsia="Times New Roman" w:hAnsi="Times New Roman" w:cs="Times New Roman"/>
-          <w:sz w:val="24"/>
-          <w:szCs w:val="24"/>
-        </w:rPr>
-        <w:t>members</w:t>
-      </w:r>
-      <w:r>
-        <w:rPr>
-          <w:rFonts w:ascii="Times New Roman" w:eastAsia="Times New Roman" w:hAnsi="Times New Roman" w:cs="Times New Roman"/>
-          <w:sz w:val="24"/>
-          <w:szCs w:val="24"/>
-        </w:rPr>
-        <w:t xml:space="preserve"> in team, </w:t>
-      </w:r>
-      <w:r>
-        <w:rPr>
-          <w:rFonts w:ascii="Times New Roman" w:eastAsia="Times New Roman" w:hAnsi="Times New Roman" w:cs="Times New Roman"/>
-          <w:sz w:val="24"/>
-          <w:szCs w:val="24"/>
-        </w:rPr>
-        <w:t>everyone united to choose V-model for HRM project. There are some reasons for this decision:</w:t>
+        <w:t>In Human Resource Management project (HRM), after many meetings between the members in team, everyone united to choose V-model for HRM project. There are some reasons for this decision:</w:t>
       </w:r>
     </w:p>
     <w:p>
@@ -925,15 +785,7 @@
           <w:sz w:val="24"/>
           <w:szCs w:val="24"/>
         </w:rPr>
-        <w:t>The V-model helps to minimize the project risks by specifying standardized</w:t>
-      </w:r>
-      <w:r>
-        <w:rPr>
-          <w:rFonts w:ascii="Times New Roman" w:eastAsia="Times New Roman" w:hAnsi="Times New Roman" w:cs="Times New Roman"/>
-          <w:sz w:val="24"/>
-          <w:szCs w:val="24"/>
-        </w:rPr>
-        <w:t xml:space="preserve"> </w:t>
+        <w:t xml:space="preserve">The V-model helps to minimize the project risks by specifying standardized </w:t>
       </w:r>
       <w:r>
         <w:rPr>
@@ -1010,15 +862,7 @@
           <w:sz w:val="24"/>
           <w:szCs w:val="24"/>
         </w:rPr>
-        <w:t xml:space="preserve">Improvement of Communication between all stakeholders: </w:t>
-      </w:r>
-      <w:r>
-        <w:rPr>
-          <w:rFonts w:ascii="Times New Roman" w:eastAsia="Times New Roman" w:hAnsi="Times New Roman" w:cs="Times New Roman"/>
-          <w:sz w:val="24"/>
-          <w:szCs w:val="24"/>
-        </w:rPr>
-        <w:t xml:space="preserve">each step in V-Model (requirement, design, code, test …) must be verified and validated between stakeholders and it can help to improve the communication between the stakeholders. </w:t>
+        <w:t xml:space="preserve">Improvement of Communication between all stakeholders: each step in V-Model (requirement, design, code, test …) must be verified and validated between stakeholders and it can help to improve the communication between the stakeholders. </w:t>
       </w:r>
     </w:p>
     <w:p>
@@ -1551,15 +1395,7 @@
                 <w:sz w:val="24"/>
                 <w:szCs w:val="24"/>
               </w:rPr>
-              <w:t>System design and development oversight</w:t>
-            </w:r>
-            <w:r>
-              <w:rPr>
-                <w:rFonts w:ascii="Times New Roman" w:eastAsiaTheme="minorEastAsia" w:hAnsi="Times New Roman"/>
-                <w:sz w:val="24"/>
-                <w:szCs w:val="24"/>
-              </w:rPr>
-              <w:t xml:space="preserve"> including the class diagram, sequence diagram…</w:t>
+              <w:t>System design and development oversight including the class diagram, sequence diagram…</w:t>
             </w:r>
           </w:p>
         </w:tc>
@@ -2105,8 +1941,461 @@
       <w:pPr>
         <w:rPr>
           <w:rFonts w:ascii="Times New Roman" w:hAnsi="Times New Roman" w:cs="Times New Roman"/>
-        </w:rPr>
-      </w:pPr>
+          <w:b/>
+          <w:sz w:val="24"/>
+          <w:szCs w:val="24"/>
+        </w:rPr>
+      </w:pPr>
+    </w:p>
+    <w:p>
+      <w:pPr>
+        <w:rPr>
+          <w:rFonts w:ascii="Times New Roman" w:hAnsi="Times New Roman" w:cs="Times New Roman"/>
+          <w:b/>
+          <w:sz w:val="24"/>
+          <w:szCs w:val="24"/>
+        </w:rPr>
+      </w:pPr>
+    </w:p>
+    <w:p>
+      <w:pPr>
+        <w:rPr>
+          <w:rFonts w:ascii="Times New Roman" w:hAnsi="Times New Roman" w:cs="Times New Roman"/>
+          <w:b/>
+          <w:color w:val="FFFFFF" w:themeColor="background1"/>
+          <w:sz w:val="24"/>
+          <w:szCs w:val="24"/>
+        </w:rPr>
+      </w:pPr>
+      <w:r>
+        <w:rPr>
+          <w:rFonts w:ascii="Times New Roman" w:hAnsi="Times New Roman" w:cs="Times New Roman"/>
+          <w:b/>
+          <w:color w:val="FFFFFF" w:themeColor="background1"/>
+          <w:sz w:val="24"/>
+          <w:szCs w:val="24"/>
+          <w:highlight w:val="darkYellow"/>
+        </w:rPr>
+        <w:lastRenderedPageBreak/>
+        <w:t>3.    Requirement Phrase Disadvantages</w:t>
+      </w:r>
+      <w:r>
+        <w:rPr>
+          <w:rFonts w:ascii="Times New Roman" w:hAnsi="Times New Roman" w:cs="Times New Roman"/>
+          <w:b/>
+          <w:color w:val="FFFFFF" w:themeColor="background1"/>
+          <w:sz w:val="24"/>
+          <w:szCs w:val="24"/>
+        </w:rPr>
+        <w:t xml:space="preserve"> </w:t>
+      </w:r>
+    </w:p>
+    <w:p>
+      <w:pPr>
+        <w:pStyle w:val="ListParagraph"/>
+        <w:numPr>
+          <w:ilvl w:val="0"/>
+          <w:numId w:val="16"/>
+        </w:numPr>
+        <w:rPr>
+          <w:rFonts w:ascii="Times New Roman" w:eastAsia="Times New Roman" w:hAnsi="Times New Roman" w:cs="Times New Roman"/>
+          <w:color w:val="000000"/>
+          <w:sz w:val="24"/>
+          <w:szCs w:val="24"/>
+        </w:rPr>
+      </w:pPr>
+      <w:r>
+        <w:rPr>
+          <w:rFonts w:ascii="Times New Roman" w:hAnsi="Times New Roman" w:cs="Times New Roman"/>
+          <w:sz w:val="24"/>
+          <w:szCs w:val="24"/>
+        </w:rPr>
+        <w:t xml:space="preserve">HRM Project is new the first for Project Development Team. So, </w:t>
+      </w:r>
+      <w:r>
+        <w:rPr>
+          <w:rFonts w:ascii="Times New Roman" w:eastAsia="Times New Roman" w:hAnsi="Times New Roman" w:cs="Times New Roman"/>
+          <w:color w:val="000000"/>
+          <w:sz w:val="24"/>
+          <w:szCs w:val="24"/>
+        </w:rPr>
+        <w:t>Team HRM does not understand clearly professionally proficient.</w:t>
+      </w:r>
+    </w:p>
+    <w:p>
+      <w:pPr>
+        <w:pStyle w:val="ListParagraph"/>
+        <w:numPr>
+          <w:ilvl w:val="0"/>
+          <w:numId w:val="15"/>
+        </w:numPr>
+        <w:rPr>
+          <w:rFonts w:ascii="Times New Roman" w:hAnsi="Times New Roman" w:cs="Times New Roman"/>
+          <w:sz w:val="24"/>
+          <w:szCs w:val="24"/>
+        </w:rPr>
+      </w:pPr>
+      <w:r>
+        <w:rPr>
+          <w:rFonts w:ascii="Times New Roman" w:hAnsi="Times New Roman" w:cs="Times New Roman"/>
+          <w:sz w:val="24"/>
+          <w:szCs w:val="24"/>
+        </w:rPr>
+        <w:t>Team HRM is not so much experience enough to get Customers Requirements.</w:t>
+      </w:r>
+    </w:p>
+    <w:p>
+      <w:pPr>
+        <w:pStyle w:val="ListParagraph"/>
+        <w:numPr>
+          <w:ilvl w:val="0"/>
+          <w:numId w:val="15"/>
+        </w:numPr>
+        <w:rPr>
+          <w:rFonts w:ascii="Times New Roman" w:hAnsi="Times New Roman" w:cs="Times New Roman"/>
+          <w:sz w:val="24"/>
+          <w:szCs w:val="24"/>
+        </w:rPr>
+      </w:pPr>
+      <w:r>
+        <w:rPr>
+          <w:rFonts w:ascii="Times New Roman" w:hAnsi="Times New Roman" w:cs="Times New Roman"/>
+          <w:sz w:val="24"/>
+          <w:szCs w:val="24"/>
+        </w:rPr>
+        <w:t>Team HRM must spend a lot of time on analysis professionally proficient. Besides, on t</w:t>
+      </w:r>
+      <w:r>
+        <w:rPr>
+          <w:rFonts w:ascii="Times New Roman" w:hAnsi="Times New Roman" w:cs="Times New Roman"/>
+          <w:sz w:val="24"/>
+          <w:szCs w:val="24"/>
+        </w:rPr>
+        <w:t>he subject what Team HRM is studying</w:t>
+      </w:r>
+    </w:p>
+    <w:p>
+      <w:pPr>
+        <w:pStyle w:val="ListParagraph"/>
+        <w:numPr>
+          <w:ilvl w:val="0"/>
+          <w:numId w:val="15"/>
+        </w:numPr>
+        <w:rPr>
+          <w:rFonts w:ascii="Times New Roman" w:hAnsi="Times New Roman" w:cs="Times New Roman"/>
+          <w:sz w:val="24"/>
+          <w:szCs w:val="24"/>
+        </w:rPr>
+      </w:pPr>
+      <w:r>
+        <w:rPr>
+          <w:rFonts w:ascii="Times New Roman" w:hAnsi="Times New Roman" w:cs="Times New Roman"/>
+          <w:sz w:val="24"/>
+          <w:szCs w:val="24"/>
+        </w:rPr>
+        <w:t>Environments are not good such as Team‘s meeting is not fix place and meeting place is frequently changing.</w:t>
+      </w:r>
+    </w:p>
+    <w:p>
+      <w:pPr>
+        <w:pStyle w:val="ListParagraph"/>
+        <w:numPr>
+          <w:ilvl w:val="0"/>
+          <w:numId w:val="15"/>
+        </w:numPr>
+        <w:rPr>
+          <w:rFonts w:ascii="Times New Roman" w:hAnsi="Times New Roman" w:cs="Times New Roman"/>
+          <w:sz w:val="24"/>
+          <w:szCs w:val="24"/>
+        </w:rPr>
+      </w:pPr>
+      <w:r>
+        <w:rPr>
+          <w:rFonts w:ascii="Times New Roman" w:hAnsi="Times New Roman" w:cs="Times New Roman"/>
+          <w:sz w:val="24"/>
+          <w:szCs w:val="24"/>
+        </w:rPr>
+        <w:t>Team member ‘s ability is not equal that it is difficult assign task to members</w:t>
+      </w:r>
+    </w:p>
+    <w:p>
+      <w:pPr>
+        <w:pStyle w:val="ListParagraph"/>
+        <w:numPr>
+          <w:ilvl w:val="0"/>
+          <w:numId w:val="15"/>
+        </w:numPr>
+        <w:rPr>
+          <w:rFonts w:ascii="Times New Roman" w:hAnsi="Times New Roman" w:cs="Times New Roman"/>
+          <w:sz w:val="24"/>
+          <w:szCs w:val="24"/>
+        </w:rPr>
+      </w:pPr>
+      <w:r>
+        <w:rPr>
+          <w:rFonts w:ascii="Times New Roman" w:hAnsi="Times New Roman" w:cs="Times New Roman"/>
+          <w:sz w:val="24"/>
+          <w:szCs w:val="24"/>
+        </w:rPr>
+        <w:t>Almost document is managed by group’s mail and get versions.</w:t>
+      </w:r>
+    </w:p>
+    <w:p>
+      <w:pPr>
+        <w:pStyle w:val="ListParagraph"/>
+        <w:numPr>
+          <w:ilvl w:val="0"/>
+          <w:numId w:val="15"/>
+        </w:numPr>
+        <w:rPr>
+          <w:rFonts w:ascii="Times New Roman" w:hAnsi="Times New Roman" w:cs="Times New Roman"/>
+          <w:sz w:val="24"/>
+          <w:szCs w:val="24"/>
+        </w:rPr>
+      </w:pPr>
+      <w:r>
+        <w:rPr>
+          <w:rFonts w:ascii="Times New Roman" w:hAnsi="Times New Roman" w:cs="Times New Roman"/>
+          <w:sz w:val="24"/>
+          <w:szCs w:val="24"/>
+        </w:rPr>
+        <w:t>In term of time, Team HRM must delay document concept to Customers.</w:t>
+      </w:r>
+    </w:p>
+    <w:p>
+      <w:pPr>
+        <w:shd w:val="clear" w:color="auto" w:fill="FFFFFF" w:themeFill="background1"/>
+        <w:rPr>
+          <w:rFonts w:ascii="Times New Roman" w:hAnsi="Times New Roman" w:cs="Times New Roman"/>
+          <w:b/>
+          <w:color w:val="FFFFFF" w:themeColor="background1"/>
+          <w:sz w:val="24"/>
+          <w:szCs w:val="24"/>
+        </w:rPr>
+      </w:pPr>
+      <w:r>
+        <w:rPr>
+          <w:rFonts w:ascii="Times New Roman" w:hAnsi="Times New Roman" w:cs="Times New Roman"/>
+          <w:b/>
+          <w:color w:val="FFFFFF" w:themeColor="background1"/>
+          <w:sz w:val="24"/>
+          <w:szCs w:val="24"/>
+          <w:highlight w:val="darkYellow"/>
+        </w:rPr>
+        <w:t>4.    Requirement Phrase Advantages</w:t>
+      </w:r>
+    </w:p>
+    <w:p>
+      <w:pPr>
+        <w:pStyle w:val="ListParagraph"/>
+        <w:numPr>
+          <w:ilvl w:val="0"/>
+          <w:numId w:val="17"/>
+        </w:numPr>
+        <w:rPr>
+          <w:rFonts w:ascii="Times New Roman" w:hAnsi="Times New Roman" w:cs="Times New Roman"/>
+          <w:sz w:val="24"/>
+          <w:szCs w:val="24"/>
+        </w:rPr>
+      </w:pPr>
+      <w:r>
+        <w:rPr>
+          <w:rFonts w:ascii="Times New Roman" w:hAnsi="Times New Roman" w:cs="Times New Roman"/>
+          <w:sz w:val="24"/>
+          <w:szCs w:val="24"/>
+        </w:rPr>
+        <w:t>Teams HRM have so experiences when getting customers requirement.</w:t>
+      </w:r>
+    </w:p>
+    <w:p>
+      <w:pPr>
+        <w:pStyle w:val="ListParagraph"/>
+        <w:numPr>
+          <w:ilvl w:val="0"/>
+          <w:numId w:val="17"/>
+        </w:numPr>
+        <w:rPr>
+          <w:rFonts w:ascii="Times New Roman" w:hAnsi="Times New Roman" w:cs="Times New Roman"/>
+          <w:sz w:val="24"/>
+          <w:szCs w:val="24"/>
+        </w:rPr>
+      </w:pPr>
+      <w:r>
+        <w:rPr>
+          <w:rFonts w:ascii="Times New Roman" w:hAnsi="Times New Roman" w:cs="Times New Roman"/>
+          <w:sz w:val="24"/>
+          <w:szCs w:val="24"/>
+        </w:rPr>
+        <w:t>Team HRM knows what document will need to complete and release to customers such Concepts Operation Document for customers, SRS Document for Development Team. Besides, knowing content Concept Operation and SRS Document.</w:t>
+      </w:r>
+    </w:p>
+    <w:p>
+      <w:pPr>
+        <w:pStyle w:val="ListParagraph"/>
+        <w:numPr>
+          <w:ilvl w:val="0"/>
+          <w:numId w:val="17"/>
+        </w:numPr>
+        <w:rPr>
+          <w:rFonts w:ascii="Times New Roman" w:hAnsi="Times New Roman" w:cs="Times New Roman"/>
+          <w:sz w:val="24"/>
+          <w:szCs w:val="24"/>
+        </w:rPr>
+      </w:pPr>
+      <w:r>
+        <w:rPr>
+          <w:rFonts w:ascii="Times New Roman" w:hAnsi="Times New Roman" w:cs="Times New Roman"/>
+          <w:sz w:val="24"/>
+          <w:szCs w:val="24"/>
+        </w:rPr>
+        <w:t>Team members are understood and work harmoniously together. Team Leader who will assign task to conformity with members.</w:t>
+      </w:r>
+    </w:p>
+    <w:p>
+      <w:pPr>
+        <w:pStyle w:val="ListParagraph"/>
+        <w:numPr>
+          <w:ilvl w:val="0"/>
+          <w:numId w:val="17"/>
+        </w:numPr>
+        <w:rPr>
+          <w:rFonts w:ascii="Times New Roman" w:hAnsi="Times New Roman" w:cs="Times New Roman"/>
+          <w:sz w:val="24"/>
+          <w:szCs w:val="24"/>
+        </w:rPr>
+      </w:pPr>
+      <w:r>
+        <w:rPr>
+          <w:rFonts w:ascii="Times New Roman" w:hAnsi="Times New Roman" w:cs="Times New Roman"/>
+          <w:sz w:val="24"/>
+          <w:szCs w:val="24"/>
+        </w:rPr>
+        <w:t>Team members are supported by Lecture in through project such as approach customers requirement, tool and languages.</w:t>
+      </w:r>
+    </w:p>
+    <w:p>
+      <w:pPr>
+        <w:rPr>
+          <w:rFonts w:ascii="Times New Roman" w:hAnsi="Times New Roman" w:cs="Times New Roman"/>
+          <w:b/>
+          <w:color w:val="FFFFFF" w:themeColor="background1"/>
+          <w:sz w:val="24"/>
+          <w:szCs w:val="24"/>
+        </w:rPr>
+      </w:pPr>
+      <w:r>
+        <w:rPr>
+          <w:rFonts w:ascii="Times New Roman" w:hAnsi="Times New Roman" w:cs="Times New Roman"/>
+          <w:b/>
+          <w:color w:val="FFFFFF" w:themeColor="background1"/>
+          <w:sz w:val="24"/>
+          <w:szCs w:val="24"/>
+          <w:highlight w:val="darkYellow"/>
+        </w:rPr>
+        <w:t>5.    Improvement Approach</w:t>
+      </w:r>
+    </w:p>
+    <w:p>
+      <w:pPr>
+        <w:pStyle w:val="ListParagraph"/>
+        <w:numPr>
+          <w:ilvl w:val="0"/>
+          <w:numId w:val="18"/>
+        </w:numPr>
+        <w:rPr>
+          <w:rFonts w:ascii="Times New Roman" w:hAnsi="Times New Roman" w:cs="Times New Roman"/>
+          <w:sz w:val="24"/>
+          <w:szCs w:val="24"/>
+        </w:rPr>
+      </w:pPr>
+      <w:r>
+        <w:rPr>
+          <w:rFonts w:ascii="Times New Roman" w:hAnsi="Times New Roman" w:cs="Times New Roman"/>
+          <w:sz w:val="24"/>
+          <w:szCs w:val="24"/>
+        </w:rPr>
+        <w:t>Decomposing resource of project phrase such as Requirement Phrase, Architect Phrase, Phrase Testing, and Maintaining Phrase for management.</w:t>
+      </w:r>
+    </w:p>
+    <w:p>
+      <w:pPr>
+        <w:pStyle w:val="ListParagraph"/>
+        <w:numPr>
+          <w:ilvl w:val="0"/>
+          <w:numId w:val="18"/>
+        </w:numPr>
+        <w:rPr>
+          <w:rFonts w:ascii="Times New Roman" w:hAnsi="Times New Roman" w:cs="Times New Roman"/>
+          <w:sz w:val="24"/>
+          <w:szCs w:val="24"/>
+        </w:rPr>
+      </w:pPr>
+      <w:r>
+        <w:rPr>
+          <w:rFonts w:ascii="Times New Roman" w:hAnsi="Times New Roman" w:cs="Times New Roman"/>
+          <w:sz w:val="24"/>
+          <w:szCs w:val="24"/>
+        </w:rPr>
+        <w:t>Creating Drop box and SVN for manage document, assign task for members.</w:t>
+      </w:r>
+    </w:p>
+    <w:p>
+      <w:pPr>
+        <w:pStyle w:val="ListParagraph"/>
+        <w:numPr>
+          <w:ilvl w:val="0"/>
+          <w:numId w:val="18"/>
+        </w:numPr>
+        <w:rPr>
+          <w:rFonts w:ascii="Times New Roman" w:hAnsi="Times New Roman" w:cs="Times New Roman"/>
+          <w:sz w:val="24"/>
+          <w:szCs w:val="24"/>
+        </w:rPr>
+      </w:pPr>
+      <w:r>
+        <w:rPr>
+          <w:rFonts w:ascii="Times New Roman" w:hAnsi="Times New Roman" w:cs="Times New Roman"/>
+          <w:sz w:val="24"/>
+          <w:szCs w:val="24"/>
+        </w:rPr>
+        <w:t>Controlling and Monitoring time and task of Team members.</w:t>
+      </w:r>
+    </w:p>
+    <w:p>
+      <w:pPr>
+        <w:pStyle w:val="ListParagraph"/>
+        <w:numPr>
+          <w:ilvl w:val="0"/>
+          <w:numId w:val="18"/>
+        </w:numPr>
+        <w:rPr>
+          <w:rFonts w:ascii="Times New Roman" w:hAnsi="Times New Roman" w:cs="Times New Roman"/>
+          <w:sz w:val="24"/>
+          <w:szCs w:val="24"/>
+        </w:rPr>
+      </w:pPr>
+      <w:r>
+        <w:rPr>
+          <w:rFonts w:ascii="Times New Roman" w:hAnsi="Times New Roman" w:cs="Times New Roman"/>
+          <w:sz w:val="24"/>
+          <w:szCs w:val="24"/>
+        </w:rPr>
+        <w:t>Reporting and Receiving from manager and all members if you don’t understand.</w:t>
+      </w:r>
+    </w:p>
+    <w:p>
+      <w:pPr>
+        <w:pStyle w:val="ListParagraph"/>
+        <w:rPr>
+          <w:rFonts w:ascii="Times New Roman" w:hAnsi="Times New Roman" w:cs="Times New Roman"/>
+          <w:sz w:val="24"/>
+          <w:szCs w:val="24"/>
+        </w:rPr>
+      </w:pPr>
+    </w:p>
+    <w:p>
+      <w:bookmarkStart w:id="0" w:name="_GoBack"/>
+      <w:bookmarkEnd w:id="0"/>
     </w:p>
     <w:sectPr>
       <w:pgSz w:w="12240" w:h="15840"/>
@@ -2121,6 +2410,119 @@
 <file path=word/numbering.xml><?xml version="1.0" encoding="utf-8"?>
 <w:numbering xmlns:wpc="http://schemas.microsoft.com/office/word/2010/wordprocessingCanvas" xmlns:mc="http://schemas.openxmlformats.org/markup-compatibility/2006" xmlns:o="urn:schemas-microsoft-com:office:office" xmlns:r="http://schemas.openxmlformats.org/officeDocument/2006/relationships" xmlns:m="http://schemas.openxmlformats.org/officeDocument/2006/math" xmlns:v="urn:schemas-microsoft-com:vml" xmlns:wp14="http://schemas.microsoft.com/office/word/2010/wordprocessingDrawing" xmlns:wp="http://schemas.openxmlformats.org/drawingml/2006/wordprocessingDrawing" xmlns:w10="urn:schemas-microsoft-com:office:word" xmlns:w="http://schemas.openxmlformats.org/wordprocessingml/2006/main" xmlns:w14="http://schemas.microsoft.com/office/word/2010/wordml" xmlns:wpg="http://schemas.microsoft.com/office/word/2010/wordprocessingGroup" xmlns:wpi="http://schemas.microsoft.com/office/word/2010/wordprocessingInk" xmlns:wne="http://schemas.microsoft.com/office/word/2006/wordml" xmlns:wps="http://schemas.microsoft.com/office/word/2010/wordprocessingShape" mc:Ignorable="w14 wp14">
   <w:abstractNum w:abstractNumId="0">
+    <w:nsid w:val="00572D5C"/>
+    <w:multiLevelType w:val="hybridMultilevel"/>
+    <w:tmpl w:val="AE6E564E"/>
+    <w:lvl w:ilvl="0" w:tplc="04090001">
+      <w:start w:val="1"/>
+      <w:numFmt w:val="bullet"/>
+      <w:lvlText w:val=""/>
+      <w:lvlJc w:val="left"/>
+      <w:pPr>
+        <w:ind w:left="720" w:hanging="360"/>
+      </w:pPr>
+      <w:rPr>
+        <w:rFonts w:ascii="Symbol" w:hAnsi="Symbol" w:hint="default"/>
+      </w:rPr>
+    </w:lvl>
+    <w:lvl w:ilvl="1" w:tplc="04090003" w:tentative="1">
+      <w:start w:val="1"/>
+      <w:numFmt w:val="bullet"/>
+      <w:lvlText w:val="o"/>
+      <w:lvlJc w:val="left"/>
+      <w:pPr>
+        <w:ind w:left="1440" w:hanging="360"/>
+      </w:pPr>
+      <w:rPr>
+        <w:rFonts w:ascii="Courier New" w:hAnsi="Courier New" w:cs="Courier New" w:hint="default"/>
+      </w:rPr>
+    </w:lvl>
+    <w:lvl w:ilvl="2" w:tplc="04090005" w:tentative="1">
+      <w:start w:val="1"/>
+      <w:numFmt w:val="bullet"/>
+      <w:lvlText w:val=""/>
+      <w:lvlJc w:val="left"/>
+      <w:pPr>
+        <w:ind w:left="2160" w:hanging="360"/>
+      </w:pPr>
+      <w:rPr>
+        <w:rFonts w:ascii="Wingdings" w:hAnsi="Wingdings" w:hint="default"/>
+      </w:rPr>
+    </w:lvl>
+    <w:lvl w:ilvl="3" w:tplc="04090001" w:tentative="1">
+      <w:start w:val="1"/>
+      <w:numFmt w:val="bullet"/>
+      <w:lvlText w:val=""/>
+      <w:lvlJc w:val="left"/>
+      <w:pPr>
+        <w:ind w:left="2880" w:hanging="360"/>
+      </w:pPr>
+      <w:rPr>
+        <w:rFonts w:ascii="Symbol" w:hAnsi="Symbol" w:hint="default"/>
+      </w:rPr>
+    </w:lvl>
+    <w:lvl w:ilvl="4" w:tplc="04090003" w:tentative="1">
+      <w:start w:val="1"/>
+      <w:numFmt w:val="bullet"/>
+      <w:lvlText w:val="o"/>
+      <w:lvlJc w:val="left"/>
+      <w:pPr>
+        <w:ind w:left="3600" w:hanging="360"/>
+      </w:pPr>
+      <w:rPr>
+        <w:rFonts w:ascii="Courier New" w:hAnsi="Courier New" w:cs="Courier New" w:hint="default"/>
+      </w:rPr>
+    </w:lvl>
+    <w:lvl w:ilvl="5" w:tplc="04090005" w:tentative="1">
+      <w:start w:val="1"/>
+      <w:numFmt w:val="bullet"/>
+      <w:lvlText w:val=""/>
+      <w:lvlJc w:val="left"/>
+      <w:pPr>
+        <w:ind w:left="4320" w:hanging="360"/>
+      </w:pPr>
+      <w:rPr>
+        <w:rFonts w:ascii="Wingdings" w:hAnsi="Wingdings" w:hint="default"/>
+      </w:rPr>
+    </w:lvl>
+    <w:lvl w:ilvl="6" w:tplc="04090001" w:tentative="1">
+      <w:start w:val="1"/>
+      <w:numFmt w:val="bullet"/>
+      <w:lvlText w:val=""/>
+      <w:lvlJc w:val="left"/>
+      <w:pPr>
+        <w:ind w:left="5040" w:hanging="360"/>
+      </w:pPr>
+      <w:rPr>
+        <w:rFonts w:ascii="Symbol" w:hAnsi="Symbol" w:hint="default"/>
+      </w:rPr>
+    </w:lvl>
+    <w:lvl w:ilvl="7" w:tplc="04090003" w:tentative="1">
+      <w:start w:val="1"/>
+      <w:numFmt w:val="bullet"/>
+      <w:lvlText w:val="o"/>
+      <w:lvlJc w:val="left"/>
+      <w:pPr>
+        <w:ind w:left="5760" w:hanging="360"/>
+      </w:pPr>
+      <w:rPr>
+        <w:rFonts w:ascii="Courier New" w:hAnsi="Courier New" w:cs="Courier New" w:hint="default"/>
+      </w:rPr>
+    </w:lvl>
+    <w:lvl w:ilvl="8" w:tplc="04090005" w:tentative="1">
+      <w:start w:val="1"/>
+      <w:numFmt w:val="bullet"/>
+      <w:lvlText w:val=""/>
+      <w:lvlJc w:val="left"/>
+      <w:pPr>
+        <w:ind w:left="6480" w:hanging="360"/>
+      </w:pPr>
+      <w:rPr>
+        <w:rFonts w:ascii="Wingdings" w:hAnsi="Wingdings" w:hint="default"/>
+      </w:rPr>
+    </w:lvl>
+  </w:abstractNum>
+  <w:abstractNum w:abstractNumId="1">
     <w:nsid w:val="0C432AE4"/>
     <w:multiLevelType w:val="hybridMultilevel"/>
     <w:tmpl w:val="46627742"/>
@@ -2209,7 +2611,7 @@
       </w:pPr>
     </w:lvl>
   </w:abstractNum>
-  <w:abstractNum w:abstractNumId="1">
+  <w:abstractNum w:abstractNumId="2">
     <w:nsid w:val="132A6E26"/>
     <w:multiLevelType w:val="multilevel"/>
     <w:tmpl w:val="E28CCDE4"/>
@@ -2358,7 +2760,7 @@
       </w:rPr>
     </w:lvl>
   </w:abstractNum>
-  <w:abstractNum w:abstractNumId="2">
+  <w:abstractNum w:abstractNumId="3">
     <w:nsid w:val="15243EF8"/>
     <w:multiLevelType w:val="hybridMultilevel"/>
     <w:tmpl w:val="C46CE1F6"/>
@@ -2471,7 +2873,7 @@
       </w:rPr>
     </w:lvl>
   </w:abstractNum>
-  <w:abstractNum w:abstractNumId="3">
+  <w:abstractNum w:abstractNumId="4">
     <w:nsid w:val="18F22646"/>
     <w:multiLevelType w:val="multilevel"/>
     <w:tmpl w:val="F6CEF8DE"/>
@@ -2620,7 +3022,120 @@
       </w:rPr>
     </w:lvl>
   </w:abstractNum>
-  <w:abstractNum w:abstractNumId="4">
+  <w:abstractNum w:abstractNumId="5">
+    <w:nsid w:val="1C120F86"/>
+    <w:multiLevelType w:val="hybridMultilevel"/>
+    <w:tmpl w:val="59BAA970"/>
+    <w:lvl w:ilvl="0" w:tplc="04090001">
+      <w:start w:val="1"/>
+      <w:numFmt w:val="bullet"/>
+      <w:lvlText w:val=""/>
+      <w:lvlJc w:val="left"/>
+      <w:pPr>
+        <w:ind w:left="720" w:hanging="360"/>
+      </w:pPr>
+      <w:rPr>
+        <w:rFonts w:ascii="Symbol" w:hAnsi="Symbol" w:hint="default"/>
+      </w:rPr>
+    </w:lvl>
+    <w:lvl w:ilvl="1" w:tplc="04090003" w:tentative="1">
+      <w:start w:val="1"/>
+      <w:numFmt w:val="bullet"/>
+      <w:lvlText w:val="o"/>
+      <w:lvlJc w:val="left"/>
+      <w:pPr>
+        <w:ind w:left="1440" w:hanging="360"/>
+      </w:pPr>
+      <w:rPr>
+        <w:rFonts w:ascii="Courier New" w:hAnsi="Courier New" w:cs="Courier New" w:hint="default"/>
+      </w:rPr>
+    </w:lvl>
+    <w:lvl w:ilvl="2" w:tplc="04090005" w:tentative="1">
+      <w:start w:val="1"/>
+      <w:numFmt w:val="bullet"/>
+      <w:lvlText w:val=""/>
+      <w:lvlJc w:val="left"/>
+      <w:pPr>
+        <w:ind w:left="2160" w:hanging="360"/>
+      </w:pPr>
+      <w:rPr>
+        <w:rFonts w:ascii="Wingdings" w:hAnsi="Wingdings" w:hint="default"/>
+      </w:rPr>
+    </w:lvl>
+    <w:lvl w:ilvl="3" w:tplc="04090001" w:tentative="1">
+      <w:start w:val="1"/>
+      <w:numFmt w:val="bullet"/>
+      <w:lvlText w:val=""/>
+      <w:lvlJc w:val="left"/>
+      <w:pPr>
+        <w:ind w:left="2880" w:hanging="360"/>
+      </w:pPr>
+      <w:rPr>
+        <w:rFonts w:ascii="Symbol" w:hAnsi="Symbol" w:hint="default"/>
+      </w:rPr>
+    </w:lvl>
+    <w:lvl w:ilvl="4" w:tplc="04090003" w:tentative="1">
+      <w:start w:val="1"/>
+      <w:numFmt w:val="bullet"/>
+      <w:lvlText w:val="o"/>
+      <w:lvlJc w:val="left"/>
+      <w:pPr>
+        <w:ind w:left="3600" w:hanging="360"/>
+      </w:pPr>
+      <w:rPr>
+        <w:rFonts w:ascii="Courier New" w:hAnsi="Courier New" w:cs="Courier New" w:hint="default"/>
+      </w:rPr>
+    </w:lvl>
+    <w:lvl w:ilvl="5" w:tplc="04090005" w:tentative="1">
+      <w:start w:val="1"/>
+      <w:numFmt w:val="bullet"/>
+      <w:lvlText w:val=""/>
+      <w:lvlJc w:val="left"/>
+      <w:pPr>
+        <w:ind w:left="4320" w:hanging="360"/>
+      </w:pPr>
+      <w:rPr>
+        <w:rFonts w:ascii="Wingdings" w:hAnsi="Wingdings" w:hint="default"/>
+      </w:rPr>
+    </w:lvl>
+    <w:lvl w:ilvl="6" w:tplc="04090001" w:tentative="1">
+      <w:start w:val="1"/>
+      <w:numFmt w:val="bullet"/>
+      <w:lvlText w:val=""/>
+      <w:lvlJc w:val="left"/>
+      <w:pPr>
+        <w:ind w:left="5040" w:hanging="360"/>
+      </w:pPr>
+      <w:rPr>
+        <w:rFonts w:ascii="Symbol" w:hAnsi="Symbol" w:hint="default"/>
+      </w:rPr>
+    </w:lvl>
+    <w:lvl w:ilvl="7" w:tplc="04090003" w:tentative="1">
+      <w:start w:val="1"/>
+      <w:numFmt w:val="bullet"/>
+      <w:lvlText w:val="o"/>
+      <w:lvlJc w:val="left"/>
+      <w:pPr>
+        <w:ind w:left="5760" w:hanging="360"/>
+      </w:pPr>
+      <w:rPr>
+        <w:rFonts w:ascii="Courier New" w:hAnsi="Courier New" w:cs="Courier New" w:hint="default"/>
+      </w:rPr>
+    </w:lvl>
+    <w:lvl w:ilvl="8" w:tplc="04090005" w:tentative="1">
+      <w:start w:val="1"/>
+      <w:numFmt w:val="bullet"/>
+      <w:lvlText w:val=""/>
+      <w:lvlJc w:val="left"/>
+      <w:pPr>
+        <w:ind w:left="6480" w:hanging="360"/>
+      </w:pPr>
+      <w:rPr>
+        <w:rFonts w:ascii="Wingdings" w:hAnsi="Wingdings" w:hint="default"/>
+      </w:rPr>
+    </w:lvl>
+  </w:abstractNum>
+  <w:abstractNum w:abstractNumId="6">
     <w:nsid w:val="21DD46BB"/>
     <w:multiLevelType w:val="hybridMultilevel"/>
     <w:tmpl w:val="581A644E"/>
@@ -2733,7 +3248,7 @@
       </w:rPr>
     </w:lvl>
   </w:abstractNum>
-  <w:abstractNum w:abstractNumId="5">
+  <w:abstractNum w:abstractNumId="7">
     <w:nsid w:val="234247DC"/>
     <w:multiLevelType w:val="multilevel"/>
     <w:tmpl w:val="04F44850"/>
@@ -2882,7 +3397,7 @@
       </w:rPr>
     </w:lvl>
   </w:abstractNum>
-  <w:abstractNum w:abstractNumId="6">
+  <w:abstractNum w:abstractNumId="8">
     <w:nsid w:val="2AA12FF0"/>
     <w:multiLevelType w:val="hybridMultilevel"/>
     <w:tmpl w:val="A45C0A60"/>
@@ -2995,7 +3510,7 @@
       </w:rPr>
     </w:lvl>
   </w:abstractNum>
-  <w:abstractNum w:abstractNumId="7">
+  <w:abstractNum w:abstractNumId="9">
     <w:nsid w:val="2ABC1F25"/>
     <w:multiLevelType w:val="hybridMultilevel"/>
     <w:tmpl w:val="2FDA484A"/>
@@ -3108,7 +3623,7 @@
       </w:rPr>
     </w:lvl>
   </w:abstractNum>
-  <w:abstractNum w:abstractNumId="8">
+  <w:abstractNum w:abstractNumId="10">
     <w:nsid w:val="2FD3773B"/>
     <w:multiLevelType w:val="hybridMultilevel"/>
     <w:tmpl w:val="B032E56E"/>
@@ -3220,7 +3735,7 @@
       </w:rPr>
     </w:lvl>
   </w:abstractNum>
-  <w:abstractNum w:abstractNumId="9">
+  <w:abstractNum w:abstractNumId="11">
     <w:nsid w:val="3F6F51F9"/>
     <w:multiLevelType w:val="hybridMultilevel"/>
     <w:tmpl w:val="068EB370"/>
@@ -3333,7 +3848,7 @@
       </w:rPr>
     </w:lvl>
   </w:abstractNum>
-  <w:abstractNum w:abstractNumId="10">
+  <w:abstractNum w:abstractNumId="12">
     <w:nsid w:val="4DF27EFB"/>
     <w:multiLevelType w:val="hybridMultilevel"/>
     <w:tmpl w:val="62781E52"/>
@@ -3446,7 +3961,7 @@
       </w:rPr>
     </w:lvl>
   </w:abstractNum>
-  <w:abstractNum w:abstractNumId="11">
+  <w:abstractNum w:abstractNumId="13">
     <w:nsid w:val="524A187B"/>
     <w:multiLevelType w:val="multilevel"/>
     <w:tmpl w:val="E6CCD8AC"/>
@@ -3567,7 +4082,120 @@
       </w:rPr>
     </w:lvl>
   </w:abstractNum>
-  <w:abstractNum w:abstractNumId="12">
+  <w:abstractNum w:abstractNumId="14">
+    <w:nsid w:val="594E57EF"/>
+    <w:multiLevelType w:val="hybridMultilevel"/>
+    <w:tmpl w:val="56F8E618"/>
+    <w:lvl w:ilvl="0" w:tplc="04090001">
+      <w:start w:val="1"/>
+      <w:numFmt w:val="bullet"/>
+      <w:lvlText w:val=""/>
+      <w:lvlJc w:val="left"/>
+      <w:pPr>
+        <w:ind w:left="720" w:hanging="360"/>
+      </w:pPr>
+      <w:rPr>
+        <w:rFonts w:ascii="Symbol" w:hAnsi="Symbol" w:hint="default"/>
+      </w:rPr>
+    </w:lvl>
+    <w:lvl w:ilvl="1" w:tplc="04090003" w:tentative="1">
+      <w:start w:val="1"/>
+      <w:numFmt w:val="bullet"/>
+      <w:lvlText w:val="o"/>
+      <w:lvlJc w:val="left"/>
+      <w:pPr>
+        <w:ind w:left="1440" w:hanging="360"/>
+      </w:pPr>
+      <w:rPr>
+        <w:rFonts w:ascii="Courier New" w:hAnsi="Courier New" w:cs="Courier New" w:hint="default"/>
+      </w:rPr>
+    </w:lvl>
+    <w:lvl w:ilvl="2" w:tplc="04090005" w:tentative="1">
+      <w:start w:val="1"/>
+      <w:numFmt w:val="bullet"/>
+      <w:lvlText w:val=""/>
+      <w:lvlJc w:val="left"/>
+      <w:pPr>
+        <w:ind w:left="2160" w:hanging="360"/>
+      </w:pPr>
+      <w:rPr>
+        <w:rFonts w:ascii="Wingdings" w:hAnsi="Wingdings" w:hint="default"/>
+      </w:rPr>
+    </w:lvl>
+    <w:lvl w:ilvl="3" w:tplc="04090001" w:tentative="1">
+      <w:start w:val="1"/>
+      <w:numFmt w:val="bullet"/>
+      <w:lvlText w:val=""/>
+      <w:lvlJc w:val="left"/>
+      <w:pPr>
+        <w:ind w:left="2880" w:hanging="360"/>
+      </w:pPr>
+      <w:rPr>
+        <w:rFonts w:ascii="Symbol" w:hAnsi="Symbol" w:hint="default"/>
+      </w:rPr>
+    </w:lvl>
+    <w:lvl w:ilvl="4" w:tplc="04090003" w:tentative="1">
+      <w:start w:val="1"/>
+      <w:numFmt w:val="bullet"/>
+      <w:lvlText w:val="o"/>
+      <w:lvlJc w:val="left"/>
+      <w:pPr>
+        <w:ind w:left="3600" w:hanging="360"/>
+      </w:pPr>
+      <w:rPr>
+        <w:rFonts w:ascii="Courier New" w:hAnsi="Courier New" w:cs="Courier New" w:hint="default"/>
+      </w:rPr>
+    </w:lvl>
+    <w:lvl w:ilvl="5" w:tplc="04090005" w:tentative="1">
+      <w:start w:val="1"/>
+      <w:numFmt w:val="bullet"/>
+      <w:lvlText w:val=""/>
+      <w:lvlJc w:val="left"/>
+      <w:pPr>
+        <w:ind w:left="4320" w:hanging="360"/>
+      </w:pPr>
+      <w:rPr>
+        <w:rFonts w:ascii="Wingdings" w:hAnsi="Wingdings" w:hint="default"/>
+      </w:rPr>
+    </w:lvl>
+    <w:lvl w:ilvl="6" w:tplc="04090001" w:tentative="1">
+      <w:start w:val="1"/>
+      <w:numFmt w:val="bullet"/>
+      <w:lvlText w:val=""/>
+      <w:lvlJc w:val="left"/>
+      <w:pPr>
+        <w:ind w:left="5040" w:hanging="360"/>
+      </w:pPr>
+      <w:rPr>
+        <w:rFonts w:ascii="Symbol" w:hAnsi="Symbol" w:hint="default"/>
+      </w:rPr>
+    </w:lvl>
+    <w:lvl w:ilvl="7" w:tplc="04090003" w:tentative="1">
+      <w:start w:val="1"/>
+      <w:numFmt w:val="bullet"/>
+      <w:lvlText w:val="o"/>
+      <w:lvlJc w:val="left"/>
+      <w:pPr>
+        <w:ind w:left="5760" w:hanging="360"/>
+      </w:pPr>
+      <w:rPr>
+        <w:rFonts w:ascii="Courier New" w:hAnsi="Courier New" w:cs="Courier New" w:hint="default"/>
+      </w:rPr>
+    </w:lvl>
+    <w:lvl w:ilvl="8" w:tplc="04090005" w:tentative="1">
+      <w:start w:val="1"/>
+      <w:numFmt w:val="bullet"/>
+      <w:lvlText w:val=""/>
+      <w:lvlJc w:val="left"/>
+      <w:pPr>
+        <w:ind w:left="6480" w:hanging="360"/>
+      </w:pPr>
+      <w:rPr>
+        <w:rFonts w:ascii="Wingdings" w:hAnsi="Wingdings" w:hint="default"/>
+      </w:rPr>
+    </w:lvl>
+  </w:abstractNum>
+  <w:abstractNum w:abstractNumId="15">
     <w:nsid w:val="630F7E05"/>
     <w:multiLevelType w:val="hybridMultilevel"/>
     <w:tmpl w:val="CC0EF4B4"/>
@@ -3656,7 +4284,7 @@
       </w:pPr>
     </w:lvl>
   </w:abstractNum>
-  <w:abstractNum w:abstractNumId="13">
+  <w:abstractNum w:abstractNumId="16">
     <w:nsid w:val="68607338"/>
     <w:multiLevelType w:val="hybridMultilevel"/>
     <w:tmpl w:val="81B4443C"/>
@@ -3769,47 +4397,172 @@
       </w:rPr>
     </w:lvl>
   </w:abstractNum>
+  <w:abstractNum w:abstractNumId="17">
+    <w:nsid w:val="7BAC3B4C"/>
+    <w:multiLevelType w:val="hybridMultilevel"/>
+    <w:tmpl w:val="1B724698"/>
+    <w:lvl w:ilvl="0" w:tplc="04090001">
+      <w:start w:val="1"/>
+      <w:numFmt w:val="bullet"/>
+      <w:lvlText w:val=""/>
+      <w:lvlJc w:val="left"/>
+      <w:pPr>
+        <w:ind w:left="720" w:hanging="360"/>
+      </w:pPr>
+      <w:rPr>
+        <w:rFonts w:ascii="Symbol" w:hAnsi="Symbol" w:hint="default"/>
+      </w:rPr>
+    </w:lvl>
+    <w:lvl w:ilvl="1" w:tplc="04090003" w:tentative="1">
+      <w:start w:val="1"/>
+      <w:numFmt w:val="bullet"/>
+      <w:lvlText w:val="o"/>
+      <w:lvlJc w:val="left"/>
+      <w:pPr>
+        <w:ind w:left="1440" w:hanging="360"/>
+      </w:pPr>
+      <w:rPr>
+        <w:rFonts w:ascii="Courier New" w:hAnsi="Courier New" w:cs="Courier New" w:hint="default"/>
+      </w:rPr>
+    </w:lvl>
+    <w:lvl w:ilvl="2" w:tplc="04090005" w:tentative="1">
+      <w:start w:val="1"/>
+      <w:numFmt w:val="bullet"/>
+      <w:lvlText w:val=""/>
+      <w:lvlJc w:val="left"/>
+      <w:pPr>
+        <w:ind w:left="2160" w:hanging="360"/>
+      </w:pPr>
+      <w:rPr>
+        <w:rFonts w:ascii="Wingdings" w:hAnsi="Wingdings" w:hint="default"/>
+      </w:rPr>
+    </w:lvl>
+    <w:lvl w:ilvl="3" w:tplc="04090001" w:tentative="1">
+      <w:start w:val="1"/>
+      <w:numFmt w:val="bullet"/>
+      <w:lvlText w:val=""/>
+      <w:lvlJc w:val="left"/>
+      <w:pPr>
+        <w:ind w:left="2880" w:hanging="360"/>
+      </w:pPr>
+      <w:rPr>
+        <w:rFonts w:ascii="Symbol" w:hAnsi="Symbol" w:hint="default"/>
+      </w:rPr>
+    </w:lvl>
+    <w:lvl w:ilvl="4" w:tplc="04090003" w:tentative="1">
+      <w:start w:val="1"/>
+      <w:numFmt w:val="bullet"/>
+      <w:lvlText w:val="o"/>
+      <w:lvlJc w:val="left"/>
+      <w:pPr>
+        <w:ind w:left="3600" w:hanging="360"/>
+      </w:pPr>
+      <w:rPr>
+        <w:rFonts w:ascii="Courier New" w:hAnsi="Courier New" w:cs="Courier New" w:hint="default"/>
+      </w:rPr>
+    </w:lvl>
+    <w:lvl w:ilvl="5" w:tplc="04090005" w:tentative="1">
+      <w:start w:val="1"/>
+      <w:numFmt w:val="bullet"/>
+      <w:lvlText w:val=""/>
+      <w:lvlJc w:val="left"/>
+      <w:pPr>
+        <w:ind w:left="4320" w:hanging="360"/>
+      </w:pPr>
+      <w:rPr>
+        <w:rFonts w:ascii="Wingdings" w:hAnsi="Wingdings" w:hint="default"/>
+      </w:rPr>
+    </w:lvl>
+    <w:lvl w:ilvl="6" w:tplc="04090001" w:tentative="1">
+      <w:start w:val="1"/>
+      <w:numFmt w:val="bullet"/>
+      <w:lvlText w:val=""/>
+      <w:lvlJc w:val="left"/>
+      <w:pPr>
+        <w:ind w:left="5040" w:hanging="360"/>
+      </w:pPr>
+      <w:rPr>
+        <w:rFonts w:ascii="Symbol" w:hAnsi="Symbol" w:hint="default"/>
+      </w:rPr>
+    </w:lvl>
+    <w:lvl w:ilvl="7" w:tplc="04090003" w:tentative="1">
+      <w:start w:val="1"/>
+      <w:numFmt w:val="bullet"/>
+      <w:lvlText w:val="o"/>
+      <w:lvlJc w:val="left"/>
+      <w:pPr>
+        <w:ind w:left="5760" w:hanging="360"/>
+      </w:pPr>
+      <w:rPr>
+        <w:rFonts w:ascii="Courier New" w:hAnsi="Courier New" w:cs="Courier New" w:hint="default"/>
+      </w:rPr>
+    </w:lvl>
+    <w:lvl w:ilvl="8" w:tplc="04090005" w:tentative="1">
+      <w:start w:val="1"/>
+      <w:numFmt w:val="bullet"/>
+      <w:lvlText w:val=""/>
+      <w:lvlJc w:val="left"/>
+      <w:pPr>
+        <w:ind w:left="6480" w:hanging="360"/>
+      </w:pPr>
+      <w:rPr>
+        <w:rFonts w:ascii="Wingdings" w:hAnsi="Wingdings" w:hint="default"/>
+      </w:rPr>
+    </w:lvl>
+  </w:abstractNum>
   <w:num w:numId="1">
+    <w:abstractNumId w:val="4"/>
+  </w:num>
+  <w:num w:numId="2">
+    <w:abstractNumId w:val="2"/>
+  </w:num>
+  <w:num w:numId="3">
+    <w:abstractNumId w:val="7"/>
+  </w:num>
+  <w:num w:numId="4">
+    <w:abstractNumId w:val="13"/>
+  </w:num>
+  <w:num w:numId="5">
+    <w:abstractNumId w:val="15"/>
+  </w:num>
+  <w:num w:numId="6">
+    <w:abstractNumId w:val="10"/>
+  </w:num>
+  <w:num w:numId="7">
+    <w:abstractNumId w:val="6"/>
+  </w:num>
+  <w:num w:numId="8">
+    <w:abstractNumId w:val="9"/>
+  </w:num>
+  <w:num w:numId="9">
+    <w:abstractNumId w:val="11"/>
+  </w:num>
+  <w:num w:numId="10">
     <w:abstractNumId w:val="3"/>
   </w:num>
-  <w:num w:numId="2">
+  <w:num w:numId="11">
+    <w:abstractNumId w:val="16"/>
+  </w:num>
+  <w:num w:numId="12">
+    <w:abstractNumId w:val="8"/>
+  </w:num>
+  <w:num w:numId="13">
     <w:abstractNumId w:val="1"/>
   </w:num>
-  <w:num w:numId="3">
+  <w:num w:numId="14">
+    <w:abstractNumId w:val="12"/>
+  </w:num>
+  <w:num w:numId="15">
     <w:abstractNumId w:val="5"/>
   </w:num>
-  <w:num w:numId="4">
-    <w:abstractNumId w:val="11"/>
-  </w:num>
-  <w:num w:numId="5">
-    <w:abstractNumId w:val="12"/>
-  </w:num>
-  <w:num w:numId="6">
-    <w:abstractNumId w:val="8"/>
-  </w:num>
-  <w:num w:numId="7">
-    <w:abstractNumId w:val="4"/>
-  </w:num>
-  <w:num w:numId="8">
-    <w:abstractNumId w:val="7"/>
-  </w:num>
-  <w:num w:numId="9">
-    <w:abstractNumId w:val="9"/>
-  </w:num>
-  <w:num w:numId="10">
-    <w:abstractNumId w:val="2"/>
-  </w:num>
-  <w:num w:numId="11">
-    <w:abstractNumId w:val="13"/>
-  </w:num>
-  <w:num w:numId="12">
-    <w:abstractNumId w:val="6"/>
-  </w:num>
-  <w:num w:numId="13">
+  <w:num w:numId="16">
     <w:abstractNumId w:val="0"/>
   </w:num>
-  <w:num w:numId="14">
-    <w:abstractNumId w:val="10"/>
+  <w:num w:numId="17">
+    <w:abstractNumId w:val="14"/>
+  </w:num>
+  <w:num w:numId="18">
+    <w:abstractNumId w:val="17"/>
   </w:num>
 </w:numbering>
 </file>
@@ -3974,6 +4727,7 @@
   <w:style w:type="paragraph" w:default="1" w:styleId="Normal">
     <w:name w:val="Normal"/>
     <w:qFormat/>
+    <w:rsid w:val="002572E2"/>
   </w:style>
   <w:style w:type="paragraph" w:styleId="Heading1">
     <w:name w:val="heading 1"/>
@@ -4429,6 +5183,7 @@
   <w:style w:type="paragraph" w:default="1" w:styleId="Normal">
     <w:name w:val="Normal"/>
     <w:qFormat/>
+    <w:rsid w:val="002572E2"/>
   </w:style>
   <w:style w:type="paragraph" w:styleId="Heading1">
     <w:name w:val="heading 1"/>
@@ -4947,11 +5702,11 @@
           <c:showPercent val="0"/>
           <c:showBubbleSize val="0"/>
         </c:dLbls>
-        <c:axId val="113901568"/>
-        <c:axId val="113903104"/>
+        <c:axId val="113454464"/>
+        <c:axId val="113460352"/>
       </c:radarChart>
       <c:catAx>
-        <c:axId val="113901568"/>
+        <c:axId val="113454464"/>
         <c:scaling>
           <c:orientation val="minMax"/>
         </c:scaling>
@@ -4961,7 +5716,7 @@
         <c:majorTickMark val="out"/>
         <c:minorTickMark val="none"/>
         <c:tickLblPos val="nextTo"/>
-        <c:crossAx val="113903104"/>
+        <c:crossAx val="113460352"/>
         <c:crosses val="autoZero"/>
         <c:auto val="1"/>
         <c:lblAlgn val="ctr"/>
@@ -4969,7 +5724,7 @@
         <c:noMultiLvlLbl val="0"/>
       </c:catAx>
       <c:valAx>
-        <c:axId val="113903104"/>
+        <c:axId val="113460352"/>
         <c:scaling>
           <c:orientation val="minMax"/>
         </c:scaling>
@@ -4980,7 +5735,7 @@
         <c:majorTickMark val="cross"/>
         <c:minorTickMark val="none"/>
         <c:tickLblPos val="nextTo"/>
-        <c:crossAx val="113901568"/>
+        <c:crossAx val="113454464"/>
         <c:crosses val="autoZero"/>
         <c:crossBetween val="between"/>
       </c:valAx>

</xml_diff>

<commit_message>
update reflection cho requirement, architecture, management
</commit_message>
<xml_diff>
--- a/Project Plan/CAP_Reflection Paper.docx
+++ b/Project Plan/CAP_Reflection Paper.docx
@@ -283,21 +283,12 @@
         </w:numPr>
         <w:jc w:val="both"/>
       </w:pPr>
-      <w:proofErr w:type="spellStart"/>
       <w:r>
         <w:rPr>
           <w:b/>
           <w:color w:val="244061" w:themeColor="accent1" w:themeShade="80"/>
         </w:rPr>
-        <w:t>Personel</w:t>
-      </w:r>
-      <w:proofErr w:type="spellEnd"/>
-      <w:r>
-        <w:rPr>
-          <w:b/>
-          <w:color w:val="244061" w:themeColor="accent1" w:themeShade="80"/>
-        </w:rPr>
-        <w:t>:</w:t>
+        <w:t>Personel:</w:t>
       </w:r>
       <w:r>
         <w:rPr>
@@ -342,15 +333,7 @@
         <w:t xml:space="preserve">: </w:t>
       </w:r>
       <w:r>
-        <w:t xml:space="preserve">In HRM project, the requirement will be </w:t>
-      </w:r>
-      <w:proofErr w:type="spellStart"/>
-      <w:r>
-        <w:t>baselined</w:t>
-      </w:r>
-      <w:proofErr w:type="spellEnd"/>
-      <w:r>
-        <w:t xml:space="preserve"> after 22</w:t>
+        <w:t>In HRM project, the requirement will be baselined after 22</w:t>
       </w:r>
       <w:r>
         <w:rPr>
@@ -879,7 +862,6 @@
           <w:sz w:val="24"/>
           <w:szCs w:val="24"/>
         </w:rPr>
-        <w:lastRenderedPageBreak/>
         <w:t>However, the V-Model has</w:t>
       </w:r>
       <w:r>
@@ -1959,76 +1941,40 @@
     </w:p>
     <w:p>
       <w:pPr>
-        <w:rPr>
-          <w:rFonts w:ascii="Times New Roman" w:hAnsi="Times New Roman" w:cs="Times New Roman"/>
-          <w:b/>
-          <w:color w:val="FFFFFF" w:themeColor="background1"/>
-          <w:sz w:val="24"/>
-          <w:szCs w:val="24"/>
-        </w:rPr>
+        <w:pStyle w:val="Heading1"/>
+        <w:numPr>
+          <w:ilvl w:val="1"/>
+          <w:numId w:val="19"/>
+        </w:numPr>
+        <w:ind w:left="1080" w:hanging="720"/>
       </w:pPr>
       <w:r>
-        <w:rPr>
-          <w:rFonts w:ascii="Times New Roman" w:hAnsi="Times New Roman" w:cs="Times New Roman"/>
-          <w:b/>
-          <w:color w:val="FFFFFF" w:themeColor="background1"/>
-          <w:sz w:val="24"/>
-          <w:szCs w:val="24"/>
-          <w:highlight w:val="darkYellow"/>
-        </w:rPr>
-        <w:lastRenderedPageBreak/>
-        <w:t>3.    Requirement Phrase Disadvantages</w:t>
-      </w:r>
-      <w:r>
-        <w:rPr>
-          <w:rFonts w:ascii="Times New Roman" w:hAnsi="Times New Roman" w:cs="Times New Roman"/>
-          <w:b/>
-          <w:color w:val="FFFFFF" w:themeColor="background1"/>
-          <w:sz w:val="24"/>
-          <w:szCs w:val="24"/>
-        </w:rPr>
-        <w:t xml:space="preserve"> </w:t>
+        <w:t>Project Management</w:t>
       </w:r>
     </w:p>
     <w:p>
       <w:pPr>
-        <w:pStyle w:val="ListParagraph"/>
-        <w:numPr>
-          <w:ilvl w:val="0"/>
-          <w:numId w:val="16"/>
-        </w:numPr>
-        <w:rPr>
-          <w:rFonts w:ascii="Times New Roman" w:eastAsia="Times New Roman" w:hAnsi="Times New Roman" w:cs="Times New Roman"/>
-          <w:color w:val="000000"/>
-          <w:sz w:val="24"/>
-          <w:szCs w:val="24"/>
-        </w:rPr>
-      </w:pPr>
-      <w:r>
+        <w:ind w:firstLine="360"/>
+        <w:jc w:val="both"/>
         <w:rPr>
           <w:rFonts w:ascii="Times New Roman" w:hAnsi="Times New Roman" w:cs="Times New Roman"/>
           <w:sz w:val="24"/>
           <w:szCs w:val="24"/>
         </w:rPr>
-        <w:t xml:space="preserve">HRM Project is new the first for Project Development Team. So, </w:t>
-      </w:r>
+      </w:pPr>
       <w:r>
         <w:rPr>
-          <w:rFonts w:ascii="Times New Roman" w:eastAsia="Times New Roman" w:hAnsi="Times New Roman" w:cs="Times New Roman"/>
-          <w:color w:val="000000"/>
+          <w:rFonts w:ascii="Times New Roman" w:hAnsi="Times New Roman" w:cs="Times New Roman"/>
           <w:sz w:val="24"/>
           <w:szCs w:val="24"/>
         </w:rPr>
-        <w:t>Team HRM does not understand clearly professionally proficient.</w:t>
+        <w:t>This is the most important phase for developing PIM. It is started from the very beginning of the project and closed after the product is delivered. In this phase, we must define the fittest schedule and a perfect plan for capstone project.</w:t>
       </w:r>
     </w:p>
     <w:p>
       <w:pPr>
-        <w:pStyle w:val="ListParagraph"/>
-        <w:numPr>
-          <w:ilvl w:val="0"/>
-          <w:numId w:val="15"/>
-        </w:numPr>
+        <w:ind w:firstLine="360"/>
+        <w:jc w:val="both"/>
         <w:rPr>
           <w:rFonts w:ascii="Times New Roman" w:hAnsi="Times New Roman" w:cs="Times New Roman"/>
           <w:sz w:val="24"/>
@@ -2041,16 +1987,626 @@
           <w:sz w:val="24"/>
           <w:szCs w:val="24"/>
         </w:rPr>
-        <w:t>Team HRM is not so much experience enough to get Customers Requirements.</w:t>
+        <w:t>We decided to add five people in charge for this phase, they are one leader who is the ultimate one, and four leader of each developing phase. However, we still face some challenges, which are shown in the following table. Upon these difficulties, we did learn much useful knowledge.</w:t>
+      </w:r>
+    </w:p>
+    <w:tbl>
+      <w:tblPr>
+        <w:tblStyle w:val="MediumGrid3-Accent5"/>
+        <w:tblW w:w="9468" w:type="dxa"/>
+        <w:tblLook w:val="04A0" w:firstRow="1" w:lastRow="0" w:firstColumn="1" w:lastColumn="0" w:noHBand="0" w:noVBand="1"/>
+      </w:tblPr>
+      <w:tblGrid>
+        <w:gridCol w:w="571"/>
+        <w:gridCol w:w="2786"/>
+        <w:gridCol w:w="3271"/>
+        <w:gridCol w:w="2840"/>
+      </w:tblGrid>
+      <w:tr>
+        <w:trPr>
+          <w:cnfStyle w:val="100000000000" w:firstRow="1" w:lastRow="0" w:firstColumn="0" w:lastColumn="0" w:oddVBand="0" w:evenVBand="0" w:oddHBand="0" w:evenHBand="0" w:firstRowFirstColumn="0" w:firstRowLastColumn="0" w:lastRowFirstColumn="0" w:lastRowLastColumn="0"/>
+        </w:trPr>
+        <w:tc>
+          <w:tcPr>
+            <w:cnfStyle w:val="001000000000" w:firstRow="0" w:lastRow="0" w:firstColumn="1" w:lastColumn="0" w:oddVBand="0" w:evenVBand="0" w:oddHBand="0" w:evenHBand="0" w:firstRowFirstColumn="0" w:firstRowLastColumn="0" w:lastRowFirstColumn="0" w:lastRowLastColumn="0"/>
+            <w:tcW w:w="558" w:type="dxa"/>
+          </w:tcPr>
+          <w:p>
+            <w:pPr>
+              <w:jc w:val="center"/>
+              <w:rPr>
+                <w:rFonts w:ascii="Times New Roman" w:hAnsi="Times New Roman" w:cs="Times New Roman"/>
+                <w:sz w:val="24"/>
+                <w:szCs w:val="24"/>
+              </w:rPr>
+            </w:pPr>
+            <w:r>
+              <w:rPr>
+                <w:rFonts w:ascii="Times New Roman" w:hAnsi="Times New Roman" w:cs="Times New Roman"/>
+                <w:sz w:val="24"/>
+                <w:szCs w:val="24"/>
+              </w:rPr>
+              <w:t>No.</w:t>
+            </w:r>
+          </w:p>
+        </w:tc>
+        <w:tc>
+          <w:tcPr>
+            <w:tcW w:w="2790" w:type="dxa"/>
+          </w:tcPr>
+          <w:p>
+            <w:pPr>
+              <w:jc w:val="center"/>
+              <w:cnfStyle w:val="100000000000" w:firstRow="1" w:lastRow="0" w:firstColumn="0" w:lastColumn="0" w:oddVBand="0" w:evenVBand="0" w:oddHBand="0" w:evenHBand="0" w:firstRowFirstColumn="0" w:firstRowLastColumn="0" w:lastRowFirstColumn="0" w:lastRowLastColumn="0"/>
+              <w:rPr>
+                <w:rFonts w:ascii="Times New Roman" w:hAnsi="Times New Roman" w:cs="Times New Roman"/>
+                <w:sz w:val="24"/>
+                <w:szCs w:val="24"/>
+              </w:rPr>
+            </w:pPr>
+            <w:r>
+              <w:rPr>
+                <w:rFonts w:ascii="Times New Roman" w:hAnsi="Times New Roman" w:cs="Times New Roman"/>
+                <w:sz w:val="24"/>
+                <w:szCs w:val="24"/>
+              </w:rPr>
+              <w:t>Difficulties</w:t>
+            </w:r>
+          </w:p>
+        </w:tc>
+        <w:tc>
+          <w:tcPr>
+            <w:tcW w:w="3276" w:type="dxa"/>
+          </w:tcPr>
+          <w:p>
+            <w:pPr>
+              <w:jc w:val="center"/>
+              <w:cnfStyle w:val="100000000000" w:firstRow="1" w:lastRow="0" w:firstColumn="0" w:lastColumn="0" w:oddVBand="0" w:evenVBand="0" w:oddHBand="0" w:evenHBand="0" w:firstRowFirstColumn="0" w:firstRowLastColumn="0" w:lastRowFirstColumn="0" w:lastRowLastColumn="0"/>
+              <w:rPr>
+                <w:rFonts w:ascii="Times New Roman" w:hAnsi="Times New Roman" w:cs="Times New Roman"/>
+                <w:sz w:val="24"/>
+                <w:szCs w:val="24"/>
+              </w:rPr>
+            </w:pPr>
+            <w:r>
+              <w:rPr>
+                <w:rFonts w:ascii="Times New Roman" w:hAnsi="Times New Roman" w:cs="Times New Roman"/>
+                <w:sz w:val="24"/>
+                <w:szCs w:val="24"/>
+              </w:rPr>
+              <w:t>Solution</w:t>
+            </w:r>
+          </w:p>
+        </w:tc>
+        <w:tc>
+          <w:tcPr>
+            <w:tcW w:w="2844" w:type="dxa"/>
+          </w:tcPr>
+          <w:p>
+            <w:pPr>
+              <w:jc w:val="center"/>
+              <w:cnfStyle w:val="100000000000" w:firstRow="1" w:lastRow="0" w:firstColumn="0" w:lastColumn="0" w:oddVBand="0" w:evenVBand="0" w:oddHBand="0" w:evenHBand="0" w:firstRowFirstColumn="0" w:firstRowLastColumn="0" w:lastRowFirstColumn="0" w:lastRowLastColumn="0"/>
+              <w:rPr>
+                <w:rFonts w:ascii="Times New Roman" w:hAnsi="Times New Roman" w:cs="Times New Roman"/>
+                <w:sz w:val="24"/>
+                <w:szCs w:val="24"/>
+              </w:rPr>
+            </w:pPr>
+            <w:r>
+              <w:rPr>
+                <w:rFonts w:ascii="Times New Roman" w:hAnsi="Times New Roman" w:cs="Times New Roman"/>
+                <w:sz w:val="24"/>
+                <w:szCs w:val="24"/>
+              </w:rPr>
+              <w:t>Lesson Learn</w:t>
+            </w:r>
+          </w:p>
+        </w:tc>
+      </w:tr>
+      <w:tr>
+        <w:trPr>
+          <w:cnfStyle w:val="000000100000" w:firstRow="0" w:lastRow="0" w:firstColumn="0" w:lastColumn="0" w:oddVBand="0" w:evenVBand="0" w:oddHBand="1" w:evenHBand="0" w:firstRowFirstColumn="0" w:firstRowLastColumn="0" w:lastRowFirstColumn="0" w:lastRowLastColumn="0"/>
+        </w:trPr>
+        <w:tc>
+          <w:tcPr>
+            <w:cnfStyle w:val="001000000000" w:firstRow="0" w:lastRow="0" w:firstColumn="1" w:lastColumn="0" w:oddVBand="0" w:evenVBand="0" w:oddHBand="0" w:evenHBand="0" w:firstRowFirstColumn="0" w:firstRowLastColumn="0" w:lastRowFirstColumn="0" w:lastRowLastColumn="0"/>
+            <w:tcW w:w="558" w:type="dxa"/>
+          </w:tcPr>
+          <w:p>
+            <w:pPr>
+              <w:rPr>
+                <w:rFonts w:ascii="Times New Roman" w:hAnsi="Times New Roman" w:cs="Times New Roman"/>
+                <w:sz w:val="24"/>
+                <w:szCs w:val="24"/>
+              </w:rPr>
+            </w:pPr>
+            <w:r>
+              <w:rPr>
+                <w:rFonts w:ascii="Times New Roman" w:hAnsi="Times New Roman" w:cs="Times New Roman"/>
+                <w:sz w:val="24"/>
+                <w:szCs w:val="24"/>
+              </w:rPr>
+              <w:t>1</w:t>
+            </w:r>
+          </w:p>
+        </w:tc>
+        <w:tc>
+          <w:tcPr>
+            <w:tcW w:w="2790" w:type="dxa"/>
+          </w:tcPr>
+          <w:p>
+            <w:pPr>
+              <w:jc w:val="both"/>
+              <w:cnfStyle w:val="000000100000" w:firstRow="0" w:lastRow="0" w:firstColumn="0" w:lastColumn="0" w:oddVBand="0" w:evenVBand="0" w:oddHBand="1" w:evenHBand="0" w:firstRowFirstColumn="0" w:firstRowLastColumn="0" w:lastRowFirstColumn="0" w:lastRowLastColumn="0"/>
+              <w:rPr>
+                <w:rFonts w:ascii="Times New Roman" w:hAnsi="Times New Roman" w:cs="Times New Roman"/>
+                <w:sz w:val="24"/>
+                <w:szCs w:val="24"/>
+              </w:rPr>
+            </w:pPr>
+            <w:r>
+              <w:rPr>
+                <w:rFonts w:ascii="Times New Roman" w:hAnsi="Times New Roman" w:cs="Times New Roman"/>
+                <w:sz w:val="24"/>
+                <w:szCs w:val="24"/>
+              </w:rPr>
+              <w:t>Member don’t care about Risks in project and don’t update Risk Category</w:t>
+            </w:r>
+          </w:p>
+        </w:tc>
+        <w:tc>
+          <w:tcPr>
+            <w:tcW w:w="3276" w:type="dxa"/>
+          </w:tcPr>
+          <w:p>
+            <w:pPr>
+              <w:jc w:val="both"/>
+              <w:cnfStyle w:val="000000100000" w:firstRow="0" w:lastRow="0" w:firstColumn="0" w:lastColumn="0" w:oddVBand="0" w:evenVBand="0" w:oddHBand="1" w:evenHBand="0" w:firstRowFirstColumn="0" w:firstRowLastColumn="0" w:lastRowFirstColumn="0" w:lastRowLastColumn="0"/>
+              <w:rPr>
+                <w:rFonts w:ascii="Times New Roman" w:hAnsi="Times New Roman" w:cs="Times New Roman"/>
+                <w:sz w:val="24"/>
+                <w:szCs w:val="24"/>
+              </w:rPr>
+            </w:pPr>
+            <w:r>
+              <w:rPr>
+                <w:rFonts w:ascii="Times New Roman" w:hAnsi="Times New Roman" w:cs="Times New Roman"/>
+                <w:sz w:val="24"/>
+                <w:szCs w:val="24"/>
+              </w:rPr>
+              <w:t>Follow risk plan, plan about integration for risk</w:t>
+            </w:r>
+          </w:p>
+        </w:tc>
+        <w:tc>
+          <w:tcPr>
+            <w:tcW w:w="2844" w:type="dxa"/>
+          </w:tcPr>
+          <w:p>
+            <w:pPr>
+              <w:jc w:val="both"/>
+              <w:cnfStyle w:val="000000100000" w:firstRow="0" w:lastRow="0" w:firstColumn="0" w:lastColumn="0" w:oddVBand="0" w:evenVBand="0" w:oddHBand="1" w:evenHBand="0" w:firstRowFirstColumn="0" w:firstRowLastColumn="0" w:lastRowFirstColumn="0" w:lastRowLastColumn="0"/>
+              <w:rPr>
+                <w:rFonts w:ascii="Times New Roman" w:hAnsi="Times New Roman" w:cs="Times New Roman"/>
+                <w:sz w:val="24"/>
+                <w:szCs w:val="24"/>
+              </w:rPr>
+            </w:pPr>
+            <w:r>
+              <w:rPr>
+                <w:rFonts w:ascii="Times New Roman" w:hAnsi="Times New Roman" w:cs="Times New Roman"/>
+                <w:sz w:val="24"/>
+                <w:szCs w:val="24"/>
+              </w:rPr>
+              <w:t>Knowing more about manage risk better</w:t>
+            </w:r>
+          </w:p>
+        </w:tc>
+      </w:tr>
+      <w:tr>
+        <w:tc>
+          <w:tcPr>
+            <w:cnfStyle w:val="001000000000" w:firstRow="0" w:lastRow="0" w:firstColumn="1" w:lastColumn="0" w:oddVBand="0" w:evenVBand="0" w:oddHBand="0" w:evenHBand="0" w:firstRowFirstColumn="0" w:firstRowLastColumn="0" w:lastRowFirstColumn="0" w:lastRowLastColumn="0"/>
+            <w:tcW w:w="558" w:type="dxa"/>
+          </w:tcPr>
+          <w:p>
+            <w:pPr>
+              <w:rPr>
+                <w:rFonts w:ascii="Times New Roman" w:hAnsi="Times New Roman" w:cs="Times New Roman"/>
+                <w:sz w:val="24"/>
+                <w:szCs w:val="24"/>
+              </w:rPr>
+            </w:pPr>
+            <w:r>
+              <w:rPr>
+                <w:rFonts w:ascii="Times New Roman" w:hAnsi="Times New Roman" w:cs="Times New Roman"/>
+                <w:sz w:val="24"/>
+                <w:szCs w:val="24"/>
+              </w:rPr>
+              <w:t>2</w:t>
+            </w:r>
+          </w:p>
+        </w:tc>
+        <w:tc>
+          <w:tcPr>
+            <w:tcW w:w="2790" w:type="dxa"/>
+          </w:tcPr>
+          <w:p>
+            <w:pPr>
+              <w:jc w:val="both"/>
+              <w:cnfStyle w:val="000000000000" w:firstRow="0" w:lastRow="0" w:firstColumn="0" w:lastColumn="0" w:oddVBand="0" w:evenVBand="0" w:oddHBand="0" w:evenHBand="0" w:firstRowFirstColumn="0" w:firstRowLastColumn="0" w:lastRowFirstColumn="0" w:lastRowLastColumn="0"/>
+              <w:rPr>
+                <w:rFonts w:ascii="Times New Roman" w:hAnsi="Times New Roman" w:cs="Times New Roman"/>
+                <w:sz w:val="24"/>
+                <w:szCs w:val="24"/>
+              </w:rPr>
+            </w:pPr>
+            <w:r>
+              <w:rPr>
+                <w:rFonts w:ascii="Times New Roman" w:hAnsi="Times New Roman" w:cs="Times New Roman"/>
+                <w:sz w:val="24"/>
+                <w:szCs w:val="24"/>
+              </w:rPr>
+              <w:t>Too much and more difficult to measurement</w:t>
+            </w:r>
+          </w:p>
+        </w:tc>
+        <w:tc>
+          <w:tcPr>
+            <w:tcW w:w="3276" w:type="dxa"/>
+          </w:tcPr>
+          <w:p>
+            <w:pPr>
+              <w:jc w:val="both"/>
+              <w:cnfStyle w:val="000000000000" w:firstRow="0" w:lastRow="0" w:firstColumn="0" w:lastColumn="0" w:oddVBand="0" w:evenVBand="0" w:oddHBand="0" w:evenHBand="0" w:firstRowFirstColumn="0" w:firstRowLastColumn="0" w:lastRowFirstColumn="0" w:lastRowLastColumn="0"/>
+              <w:rPr>
+                <w:rFonts w:ascii="Times New Roman" w:hAnsi="Times New Roman" w:cs="Times New Roman"/>
+                <w:sz w:val="24"/>
+                <w:szCs w:val="24"/>
+              </w:rPr>
+            </w:pPr>
+            <w:r>
+              <w:rPr>
+                <w:rFonts w:ascii="Times New Roman" w:hAnsi="Times New Roman" w:cs="Times New Roman"/>
+                <w:sz w:val="24"/>
+                <w:szCs w:val="24"/>
+              </w:rPr>
+              <w:t>Research about measurement, implement Goal-Question-Metric</w:t>
+            </w:r>
+          </w:p>
+        </w:tc>
+        <w:tc>
+          <w:tcPr>
+            <w:tcW w:w="2844" w:type="dxa"/>
+          </w:tcPr>
+          <w:p>
+            <w:pPr>
+              <w:jc w:val="both"/>
+              <w:cnfStyle w:val="000000000000" w:firstRow="0" w:lastRow="0" w:firstColumn="0" w:lastColumn="0" w:oddVBand="0" w:evenVBand="0" w:oddHBand="0" w:evenHBand="0" w:firstRowFirstColumn="0" w:firstRowLastColumn="0" w:lastRowFirstColumn="0" w:lastRowLastColumn="0"/>
+              <w:rPr>
+                <w:rFonts w:ascii="Times New Roman" w:hAnsi="Times New Roman" w:cs="Times New Roman"/>
+                <w:sz w:val="24"/>
+                <w:szCs w:val="24"/>
+              </w:rPr>
+            </w:pPr>
+            <w:r>
+              <w:rPr>
+                <w:rFonts w:ascii="Times New Roman" w:hAnsi="Times New Roman" w:cs="Times New Roman"/>
+                <w:sz w:val="24"/>
+                <w:szCs w:val="24"/>
+              </w:rPr>
+              <w:t>Knowing more definite about metrics and how to get it</w:t>
+            </w:r>
+          </w:p>
+        </w:tc>
+      </w:tr>
+      <w:tr>
+        <w:trPr>
+          <w:cnfStyle w:val="000000100000" w:firstRow="0" w:lastRow="0" w:firstColumn="0" w:lastColumn="0" w:oddVBand="0" w:evenVBand="0" w:oddHBand="1" w:evenHBand="0" w:firstRowFirstColumn="0" w:firstRowLastColumn="0" w:lastRowFirstColumn="0" w:lastRowLastColumn="0"/>
+        </w:trPr>
+        <w:tc>
+          <w:tcPr>
+            <w:cnfStyle w:val="001000000000" w:firstRow="0" w:lastRow="0" w:firstColumn="1" w:lastColumn="0" w:oddVBand="0" w:evenVBand="0" w:oddHBand="0" w:evenHBand="0" w:firstRowFirstColumn="0" w:firstRowLastColumn="0" w:lastRowFirstColumn="0" w:lastRowLastColumn="0"/>
+            <w:tcW w:w="558" w:type="dxa"/>
+          </w:tcPr>
+          <w:p>
+            <w:pPr>
+              <w:rPr>
+                <w:rFonts w:ascii="Times New Roman" w:hAnsi="Times New Roman" w:cs="Times New Roman"/>
+                <w:sz w:val="24"/>
+                <w:szCs w:val="24"/>
+              </w:rPr>
+            </w:pPr>
+            <w:r>
+              <w:rPr>
+                <w:rFonts w:ascii="Times New Roman" w:hAnsi="Times New Roman" w:cs="Times New Roman"/>
+                <w:sz w:val="24"/>
+                <w:szCs w:val="24"/>
+              </w:rPr>
+              <w:t>3</w:t>
+            </w:r>
+          </w:p>
+        </w:tc>
+        <w:tc>
+          <w:tcPr>
+            <w:tcW w:w="2790" w:type="dxa"/>
+          </w:tcPr>
+          <w:p>
+            <w:pPr>
+              <w:jc w:val="both"/>
+              <w:cnfStyle w:val="000000100000" w:firstRow="0" w:lastRow="0" w:firstColumn="0" w:lastColumn="0" w:oddVBand="0" w:evenVBand="0" w:oddHBand="1" w:evenHBand="0" w:firstRowFirstColumn="0" w:firstRowLastColumn="0" w:lastRowFirstColumn="0" w:lastRowLastColumn="0"/>
+              <w:rPr>
+                <w:rFonts w:ascii="Times New Roman" w:hAnsi="Times New Roman" w:cs="Times New Roman"/>
+                <w:sz w:val="24"/>
+                <w:szCs w:val="24"/>
+              </w:rPr>
+            </w:pPr>
+            <w:r>
+              <w:rPr>
+                <w:rFonts w:ascii="Times New Roman" w:hAnsi="Times New Roman" w:cs="Times New Roman"/>
+                <w:sz w:val="24"/>
+                <w:szCs w:val="24"/>
+              </w:rPr>
+              <w:t>Project difficult to control and monitoring</w:t>
+            </w:r>
+          </w:p>
+        </w:tc>
+        <w:tc>
+          <w:tcPr>
+            <w:tcW w:w="3276" w:type="dxa"/>
+          </w:tcPr>
+          <w:p>
+            <w:pPr>
+              <w:jc w:val="both"/>
+              <w:cnfStyle w:val="000000100000" w:firstRow="0" w:lastRow="0" w:firstColumn="0" w:lastColumn="0" w:oddVBand="0" w:evenVBand="0" w:oddHBand="1" w:evenHBand="0" w:firstRowFirstColumn="0" w:firstRowLastColumn="0" w:lastRowFirstColumn="0" w:lastRowLastColumn="0"/>
+              <w:rPr>
+                <w:rFonts w:ascii="Times New Roman" w:hAnsi="Times New Roman" w:cs="Times New Roman"/>
+                <w:sz w:val="24"/>
+                <w:szCs w:val="24"/>
+              </w:rPr>
+            </w:pPr>
+            <w:r>
+              <w:rPr>
+                <w:rFonts w:ascii="Times New Roman" w:hAnsi="Times New Roman" w:cs="Times New Roman"/>
+                <w:sz w:val="24"/>
+                <w:szCs w:val="24"/>
+              </w:rPr>
+              <w:t>Plan for detail plan, WBS, implement tracking and monitoring through measurement about schedule deviation metric</w:t>
+            </w:r>
+          </w:p>
+        </w:tc>
+        <w:tc>
+          <w:tcPr>
+            <w:tcW w:w="2844" w:type="dxa"/>
+          </w:tcPr>
+          <w:p>
+            <w:pPr>
+              <w:jc w:val="both"/>
+              <w:cnfStyle w:val="000000100000" w:firstRow="0" w:lastRow="0" w:firstColumn="0" w:lastColumn="0" w:oddVBand="0" w:evenVBand="0" w:oddHBand="1" w:evenHBand="0" w:firstRowFirstColumn="0" w:firstRowLastColumn="0" w:lastRowFirstColumn="0" w:lastRowLastColumn="0"/>
+              <w:rPr>
+                <w:rFonts w:ascii="Times New Roman" w:hAnsi="Times New Roman" w:cs="Times New Roman"/>
+                <w:sz w:val="24"/>
+                <w:szCs w:val="24"/>
+              </w:rPr>
+            </w:pPr>
+          </w:p>
+        </w:tc>
+      </w:tr>
+      <w:tr>
+        <w:tc>
+          <w:tcPr>
+            <w:cnfStyle w:val="001000000000" w:firstRow="0" w:lastRow="0" w:firstColumn="1" w:lastColumn="0" w:oddVBand="0" w:evenVBand="0" w:oddHBand="0" w:evenHBand="0" w:firstRowFirstColumn="0" w:firstRowLastColumn="0" w:lastRowFirstColumn="0" w:lastRowLastColumn="0"/>
+            <w:tcW w:w="558" w:type="dxa"/>
+          </w:tcPr>
+          <w:p>
+            <w:pPr>
+              <w:rPr>
+                <w:rFonts w:ascii="Times New Roman" w:hAnsi="Times New Roman" w:cs="Times New Roman"/>
+                <w:sz w:val="24"/>
+                <w:szCs w:val="24"/>
+              </w:rPr>
+            </w:pPr>
+            <w:r>
+              <w:rPr>
+                <w:rFonts w:ascii="Times New Roman" w:hAnsi="Times New Roman" w:cs="Times New Roman"/>
+                <w:sz w:val="24"/>
+                <w:szCs w:val="24"/>
+              </w:rPr>
+              <w:t>4</w:t>
+            </w:r>
+          </w:p>
+        </w:tc>
+        <w:tc>
+          <w:tcPr>
+            <w:tcW w:w="2790" w:type="dxa"/>
+          </w:tcPr>
+          <w:p>
+            <w:pPr>
+              <w:jc w:val="both"/>
+              <w:cnfStyle w:val="000000000000" w:firstRow="0" w:lastRow="0" w:firstColumn="0" w:lastColumn="0" w:oddVBand="0" w:evenVBand="0" w:oddHBand="0" w:evenHBand="0" w:firstRowFirstColumn="0" w:firstRowLastColumn="0" w:lastRowFirstColumn="0" w:lastRowLastColumn="0"/>
+              <w:rPr>
+                <w:rFonts w:ascii="Times New Roman" w:hAnsi="Times New Roman" w:cs="Times New Roman"/>
+                <w:sz w:val="24"/>
+                <w:szCs w:val="24"/>
+              </w:rPr>
+            </w:pPr>
+            <w:r>
+              <w:rPr>
+                <w:rFonts w:ascii="Times New Roman" w:hAnsi="Times New Roman" w:cs="Times New Roman"/>
+                <w:sz w:val="24"/>
+                <w:szCs w:val="24"/>
+              </w:rPr>
+              <w:t>360 review is not good conduct</w:t>
+            </w:r>
+          </w:p>
+        </w:tc>
+        <w:tc>
+          <w:tcPr>
+            <w:tcW w:w="3276" w:type="dxa"/>
+          </w:tcPr>
+          <w:p>
+            <w:pPr>
+              <w:jc w:val="both"/>
+              <w:cnfStyle w:val="000000000000" w:firstRow="0" w:lastRow="0" w:firstColumn="0" w:lastColumn="0" w:oddVBand="0" w:evenVBand="0" w:oddHBand="0" w:evenHBand="0" w:firstRowFirstColumn="0" w:firstRowLastColumn="0" w:lastRowFirstColumn="0" w:lastRowLastColumn="0"/>
+              <w:rPr>
+                <w:rFonts w:ascii="Times New Roman" w:hAnsi="Times New Roman" w:cs="Times New Roman"/>
+                <w:sz w:val="24"/>
+                <w:szCs w:val="24"/>
+              </w:rPr>
+            </w:pPr>
+            <w:r>
+              <w:rPr>
+                <w:rFonts w:ascii="Times New Roman" w:hAnsi="Times New Roman" w:cs="Times New Roman"/>
+                <w:sz w:val="24"/>
+                <w:szCs w:val="24"/>
+              </w:rPr>
+              <w:t>Require team member write reflection base on 360 review</w:t>
+            </w:r>
+          </w:p>
+        </w:tc>
+        <w:tc>
+          <w:tcPr>
+            <w:tcW w:w="2844" w:type="dxa"/>
+          </w:tcPr>
+          <w:p>
+            <w:pPr>
+              <w:jc w:val="both"/>
+              <w:cnfStyle w:val="000000000000" w:firstRow="0" w:lastRow="0" w:firstColumn="0" w:lastColumn="0" w:oddVBand="0" w:evenVBand="0" w:oddHBand="0" w:evenHBand="0" w:firstRowFirstColumn="0" w:firstRowLastColumn="0" w:lastRowFirstColumn="0" w:lastRowLastColumn="0"/>
+              <w:rPr>
+                <w:rFonts w:ascii="Times New Roman" w:hAnsi="Times New Roman" w:cs="Times New Roman"/>
+                <w:sz w:val="24"/>
+                <w:szCs w:val="24"/>
+              </w:rPr>
+            </w:pPr>
+            <w:r>
+              <w:rPr>
+                <w:rFonts w:ascii="Times New Roman" w:hAnsi="Times New Roman" w:cs="Times New Roman"/>
+                <w:sz w:val="24"/>
+                <w:szCs w:val="24"/>
+              </w:rPr>
+              <w:t>Knowing about management and communicate between team member</w:t>
+            </w:r>
+          </w:p>
+        </w:tc>
+      </w:tr>
+      <w:tr>
+        <w:trPr>
+          <w:cnfStyle w:val="000000100000" w:firstRow="0" w:lastRow="0" w:firstColumn="0" w:lastColumn="0" w:oddVBand="0" w:evenVBand="0" w:oddHBand="1" w:evenHBand="0" w:firstRowFirstColumn="0" w:firstRowLastColumn="0" w:lastRowFirstColumn="0" w:lastRowLastColumn="0"/>
+        </w:trPr>
+        <w:tc>
+          <w:tcPr>
+            <w:cnfStyle w:val="001000000000" w:firstRow="0" w:lastRow="0" w:firstColumn="1" w:lastColumn="0" w:oddVBand="0" w:evenVBand="0" w:oddHBand="0" w:evenHBand="0" w:firstRowFirstColumn="0" w:firstRowLastColumn="0" w:lastRowFirstColumn="0" w:lastRowLastColumn="0"/>
+            <w:tcW w:w="558" w:type="dxa"/>
+          </w:tcPr>
+          <w:p>
+            <w:pPr>
+              <w:rPr>
+                <w:rFonts w:ascii="Times New Roman" w:hAnsi="Times New Roman" w:cs="Times New Roman"/>
+                <w:sz w:val="24"/>
+                <w:szCs w:val="24"/>
+              </w:rPr>
+            </w:pPr>
+            <w:r>
+              <w:rPr>
+                <w:rFonts w:ascii="Times New Roman" w:hAnsi="Times New Roman" w:cs="Times New Roman"/>
+                <w:sz w:val="24"/>
+                <w:szCs w:val="24"/>
+              </w:rPr>
+              <w:t>5</w:t>
+            </w:r>
+          </w:p>
+        </w:tc>
+        <w:tc>
+          <w:tcPr>
+            <w:tcW w:w="2790" w:type="dxa"/>
+          </w:tcPr>
+          <w:p>
+            <w:pPr>
+              <w:jc w:val="both"/>
+              <w:cnfStyle w:val="000000100000" w:firstRow="0" w:lastRow="0" w:firstColumn="0" w:lastColumn="0" w:oddVBand="0" w:evenVBand="0" w:oddHBand="1" w:evenHBand="0" w:firstRowFirstColumn="0" w:firstRowLastColumn="0" w:lastRowFirstColumn="0" w:lastRowLastColumn="0"/>
+              <w:rPr>
+                <w:rFonts w:ascii="Times New Roman" w:hAnsi="Times New Roman" w:cs="Times New Roman"/>
+                <w:sz w:val="24"/>
+                <w:szCs w:val="24"/>
+              </w:rPr>
+            </w:pPr>
+            <w:r>
+              <w:rPr>
+                <w:rFonts w:ascii="Times New Roman" w:hAnsi="Times New Roman" w:cs="Times New Roman"/>
+                <w:sz w:val="24"/>
+                <w:szCs w:val="24"/>
+              </w:rPr>
+              <w:t>Team member is not complete work on time</w:t>
+            </w:r>
+          </w:p>
+        </w:tc>
+        <w:tc>
+          <w:tcPr>
+            <w:tcW w:w="3276" w:type="dxa"/>
+          </w:tcPr>
+          <w:p>
+            <w:pPr>
+              <w:jc w:val="both"/>
+              <w:cnfStyle w:val="000000100000" w:firstRow="0" w:lastRow="0" w:firstColumn="0" w:lastColumn="0" w:oddVBand="0" w:evenVBand="0" w:oddHBand="1" w:evenHBand="0" w:firstRowFirstColumn="0" w:firstRowLastColumn="0" w:lastRowFirstColumn="0" w:lastRowLastColumn="0"/>
+              <w:rPr>
+                <w:rFonts w:ascii="Times New Roman" w:hAnsi="Times New Roman" w:cs="Times New Roman"/>
+                <w:sz w:val="24"/>
+                <w:szCs w:val="24"/>
+              </w:rPr>
+            </w:pPr>
+            <w:r>
+              <w:rPr>
+                <w:rFonts w:ascii="Times New Roman" w:hAnsi="Times New Roman" w:cs="Times New Roman"/>
+                <w:sz w:val="24"/>
+                <w:szCs w:val="24"/>
+              </w:rPr>
+              <w:t>Re-estimate, and evaluate effort of team member</w:t>
+            </w:r>
+          </w:p>
+        </w:tc>
+        <w:tc>
+          <w:tcPr>
+            <w:tcW w:w="2844" w:type="dxa"/>
+          </w:tcPr>
+          <w:p>
+            <w:pPr>
+              <w:jc w:val="both"/>
+              <w:cnfStyle w:val="000000100000" w:firstRow="0" w:lastRow="0" w:firstColumn="0" w:lastColumn="0" w:oddVBand="0" w:evenVBand="0" w:oddHBand="1" w:evenHBand="0" w:firstRowFirstColumn="0" w:firstRowLastColumn="0" w:lastRowFirstColumn="0" w:lastRowLastColumn="0"/>
+              <w:rPr>
+                <w:rFonts w:ascii="Times New Roman" w:hAnsi="Times New Roman" w:cs="Times New Roman"/>
+                <w:sz w:val="24"/>
+                <w:szCs w:val="24"/>
+              </w:rPr>
+            </w:pPr>
+            <w:r>
+              <w:rPr>
+                <w:rFonts w:ascii="Times New Roman" w:hAnsi="Times New Roman" w:cs="Times New Roman"/>
+                <w:sz w:val="24"/>
+                <w:szCs w:val="24"/>
+              </w:rPr>
+              <w:t>Conduct measurement about productivity</w:t>
+            </w:r>
+          </w:p>
+        </w:tc>
+      </w:tr>
+    </w:tbl>
+    <w:p/>
+    <w:p>
+      <w:pPr>
+        <w:pStyle w:val="Heading1"/>
+        <w:numPr>
+          <w:ilvl w:val="1"/>
+          <w:numId w:val="19"/>
+        </w:numPr>
+        <w:ind w:left="1080" w:hanging="720"/>
+      </w:pPr>
+      <w:r>
+        <w:t>Requirement</w:t>
       </w:r>
     </w:p>
     <w:p>
       <w:pPr>
-        <w:pStyle w:val="ListParagraph"/>
-        <w:numPr>
-          <w:ilvl w:val="0"/>
-          <w:numId w:val="15"/>
-        </w:numPr>
+        <w:ind w:firstLine="360"/>
         <w:rPr>
           <w:rFonts w:ascii="Times New Roman" w:hAnsi="Times New Roman" w:cs="Times New Roman"/>
           <w:sz w:val="24"/>
@@ -2063,24 +2619,905 @@
           <w:sz w:val="24"/>
           <w:szCs w:val="24"/>
         </w:rPr>
-        <w:t>Team HRM must spend a lot of time on analysis professionally proficient. Besides, on t</w:t>
+        <w:t>In this phase, Team HRM will prepare list question to meet customer, acquire and analyze information from customers, draw flowchart to show customers information. In addition, Project Team will record information on Concept Operation Document.</w:t>
       </w:r>
-      <w:r>
+    </w:p>
+    <w:p>
+      <w:pPr>
+        <w:ind w:firstLine="360"/>
         <w:rPr>
           <w:rFonts w:ascii="Times New Roman" w:hAnsi="Times New Roman" w:cs="Times New Roman"/>
           <w:sz w:val="24"/>
           <w:szCs w:val="24"/>
         </w:rPr>
-        <w:t>he subject what Team HRM is studying</w:t>
+      </w:pPr>
+      <w:r>
+        <w:rPr>
+          <w:rFonts w:ascii="Times New Roman" w:hAnsi="Times New Roman" w:cs="Times New Roman"/>
+          <w:sz w:val="24"/>
+          <w:szCs w:val="24"/>
+        </w:rPr>
+        <w:t>Beside, Project Team meets some challenges in getting customers requirement that challenging is one a biggest lesson of Team get it. All challenging, solution, lesson will describe in the table</w:t>
+      </w:r>
+    </w:p>
+    <w:tbl>
+      <w:tblPr>
+        <w:tblStyle w:val="MediumGrid3-Accent5"/>
+        <w:tblW w:w="9704" w:type="dxa"/>
+        <w:tblLook w:val="04A0" w:firstRow="1" w:lastRow="0" w:firstColumn="1" w:lastColumn="0" w:noHBand="0" w:noVBand="1"/>
+      </w:tblPr>
+      <w:tblGrid>
+        <w:gridCol w:w="570"/>
+        <w:gridCol w:w="2338"/>
+        <w:gridCol w:w="3955"/>
+        <w:gridCol w:w="2841"/>
+      </w:tblGrid>
+      <w:tr>
+        <w:trPr>
+          <w:cnfStyle w:val="100000000000" w:firstRow="1" w:lastRow="0" w:firstColumn="0" w:lastColumn="0" w:oddVBand="0" w:evenVBand="0" w:oddHBand="0" w:evenHBand="0" w:firstRowFirstColumn="0" w:firstRowLastColumn="0" w:lastRowFirstColumn="0" w:lastRowLastColumn="0"/>
+        </w:trPr>
+        <w:tc>
+          <w:tcPr>
+            <w:cnfStyle w:val="001000000000" w:firstRow="0" w:lastRow="0" w:firstColumn="1" w:lastColumn="0" w:oddVBand="0" w:evenVBand="0" w:oddHBand="0" w:evenHBand="0" w:firstRowFirstColumn="0" w:firstRowLastColumn="0" w:lastRowFirstColumn="0" w:lastRowLastColumn="0"/>
+            <w:tcW w:w="558" w:type="dxa"/>
+            <w:hideMark/>
+          </w:tcPr>
+          <w:p>
+            <w:pPr>
+              <w:jc w:val="center"/>
+              <w:rPr>
+                <w:rFonts w:ascii="Times New Roman" w:hAnsi="Times New Roman" w:cs="Times New Roman"/>
+                <w:sz w:val="24"/>
+                <w:szCs w:val="24"/>
+              </w:rPr>
+            </w:pPr>
+            <w:r>
+              <w:rPr>
+                <w:rFonts w:ascii="Times New Roman" w:hAnsi="Times New Roman" w:cs="Times New Roman"/>
+                <w:sz w:val="24"/>
+                <w:szCs w:val="24"/>
+              </w:rPr>
+              <w:t>No.</w:t>
+            </w:r>
+          </w:p>
+        </w:tc>
+        <w:tc>
+          <w:tcPr>
+            <w:tcW w:w="2340" w:type="dxa"/>
+            <w:hideMark/>
+          </w:tcPr>
+          <w:p>
+            <w:pPr>
+              <w:jc w:val="center"/>
+              <w:cnfStyle w:val="100000000000" w:firstRow="1" w:lastRow="0" w:firstColumn="0" w:lastColumn="0" w:oddVBand="0" w:evenVBand="0" w:oddHBand="0" w:evenHBand="0" w:firstRowFirstColumn="0" w:firstRowLastColumn="0" w:lastRowFirstColumn="0" w:lastRowLastColumn="0"/>
+              <w:rPr>
+                <w:rFonts w:ascii="Times New Roman" w:hAnsi="Times New Roman" w:cs="Times New Roman"/>
+                <w:sz w:val="24"/>
+                <w:szCs w:val="24"/>
+              </w:rPr>
+            </w:pPr>
+            <w:r>
+              <w:rPr>
+                <w:rFonts w:ascii="Times New Roman" w:hAnsi="Times New Roman" w:cs="Times New Roman"/>
+                <w:sz w:val="24"/>
+                <w:szCs w:val="24"/>
+              </w:rPr>
+              <w:t>Difficulties</w:t>
+            </w:r>
+          </w:p>
+        </w:tc>
+        <w:tc>
+          <w:tcPr>
+            <w:tcW w:w="3962" w:type="dxa"/>
+            <w:hideMark/>
+          </w:tcPr>
+          <w:p>
+            <w:pPr>
+              <w:jc w:val="center"/>
+              <w:cnfStyle w:val="100000000000" w:firstRow="1" w:lastRow="0" w:firstColumn="0" w:lastColumn="0" w:oddVBand="0" w:evenVBand="0" w:oddHBand="0" w:evenHBand="0" w:firstRowFirstColumn="0" w:firstRowLastColumn="0" w:lastRowFirstColumn="0" w:lastRowLastColumn="0"/>
+              <w:rPr>
+                <w:rFonts w:ascii="Times New Roman" w:hAnsi="Times New Roman" w:cs="Times New Roman"/>
+                <w:sz w:val="24"/>
+                <w:szCs w:val="24"/>
+              </w:rPr>
+            </w:pPr>
+            <w:r>
+              <w:rPr>
+                <w:rFonts w:ascii="Times New Roman" w:hAnsi="Times New Roman" w:cs="Times New Roman"/>
+                <w:sz w:val="24"/>
+                <w:szCs w:val="24"/>
+              </w:rPr>
+              <w:t>Solution</w:t>
+            </w:r>
+          </w:p>
+        </w:tc>
+        <w:tc>
+          <w:tcPr>
+            <w:tcW w:w="2844" w:type="dxa"/>
+            <w:hideMark/>
+          </w:tcPr>
+          <w:p>
+            <w:pPr>
+              <w:jc w:val="center"/>
+              <w:cnfStyle w:val="100000000000" w:firstRow="1" w:lastRow="0" w:firstColumn="0" w:lastColumn="0" w:oddVBand="0" w:evenVBand="0" w:oddHBand="0" w:evenHBand="0" w:firstRowFirstColumn="0" w:firstRowLastColumn="0" w:lastRowFirstColumn="0" w:lastRowLastColumn="0"/>
+              <w:rPr>
+                <w:rFonts w:ascii="Times New Roman" w:hAnsi="Times New Roman" w:cs="Times New Roman"/>
+                <w:sz w:val="24"/>
+                <w:szCs w:val="24"/>
+              </w:rPr>
+            </w:pPr>
+            <w:r>
+              <w:rPr>
+                <w:rFonts w:ascii="Times New Roman" w:hAnsi="Times New Roman" w:cs="Times New Roman"/>
+                <w:sz w:val="24"/>
+                <w:szCs w:val="24"/>
+              </w:rPr>
+              <w:t>Lesson Learn</w:t>
+            </w:r>
+          </w:p>
+        </w:tc>
+      </w:tr>
+      <w:tr>
+        <w:trPr>
+          <w:cnfStyle w:val="000000100000" w:firstRow="0" w:lastRow="0" w:firstColumn="0" w:lastColumn="0" w:oddVBand="0" w:evenVBand="0" w:oddHBand="1" w:evenHBand="0" w:firstRowFirstColumn="0" w:firstRowLastColumn="0" w:lastRowFirstColumn="0" w:lastRowLastColumn="0"/>
+        </w:trPr>
+        <w:tc>
+          <w:tcPr>
+            <w:cnfStyle w:val="001000000000" w:firstRow="0" w:lastRow="0" w:firstColumn="1" w:lastColumn="0" w:oddVBand="0" w:evenVBand="0" w:oddHBand="0" w:evenHBand="0" w:firstRowFirstColumn="0" w:firstRowLastColumn="0" w:lastRowFirstColumn="0" w:lastRowLastColumn="0"/>
+            <w:tcW w:w="558" w:type="dxa"/>
+            <w:tcBorders>
+              <w:bottom w:val="nil"/>
+            </w:tcBorders>
+            <w:hideMark/>
+          </w:tcPr>
+          <w:p>
+            <w:pPr>
+              <w:rPr>
+                <w:rFonts w:ascii="Times New Roman" w:hAnsi="Times New Roman" w:cs="Times New Roman"/>
+                <w:sz w:val="24"/>
+                <w:szCs w:val="24"/>
+              </w:rPr>
+            </w:pPr>
+            <w:r>
+              <w:rPr>
+                <w:rFonts w:ascii="Times New Roman" w:hAnsi="Times New Roman" w:cs="Times New Roman"/>
+                <w:sz w:val="24"/>
+                <w:szCs w:val="24"/>
+              </w:rPr>
+              <w:t>1</w:t>
+            </w:r>
+          </w:p>
+        </w:tc>
+        <w:tc>
+          <w:tcPr>
+            <w:tcW w:w="2340" w:type="dxa"/>
+            <w:hideMark/>
+          </w:tcPr>
+          <w:p>
+            <w:pPr>
+              <w:jc w:val="both"/>
+              <w:cnfStyle w:val="000000100000" w:firstRow="0" w:lastRow="0" w:firstColumn="0" w:lastColumn="0" w:oddVBand="0" w:evenVBand="0" w:oddHBand="1" w:evenHBand="0" w:firstRowFirstColumn="0" w:firstRowLastColumn="0" w:lastRowFirstColumn="0" w:lastRowLastColumn="0"/>
+              <w:rPr>
+                <w:rFonts w:ascii="Times New Roman" w:hAnsi="Times New Roman" w:cs="Times New Roman"/>
+                <w:sz w:val="24"/>
+                <w:szCs w:val="24"/>
+              </w:rPr>
+            </w:pPr>
+            <w:r>
+              <w:rPr>
+                <w:rFonts w:ascii="Times New Roman" w:hAnsi="Times New Roman" w:cs="Times New Roman"/>
+                <w:sz w:val="24"/>
+                <w:szCs w:val="24"/>
+              </w:rPr>
+              <w:t>HRM Project is the first project for Team. So, Team HRM is so difficultly understand customer’s requirement, not so much experience enough to getting requirement.</w:t>
+            </w:r>
+          </w:p>
+        </w:tc>
+        <w:tc>
+          <w:tcPr>
+            <w:tcW w:w="3962" w:type="dxa"/>
+          </w:tcPr>
+          <w:p>
+            <w:pPr>
+              <w:jc w:val="both"/>
+              <w:cnfStyle w:val="000000100000" w:firstRow="0" w:lastRow="0" w:firstColumn="0" w:lastColumn="0" w:oddVBand="0" w:evenVBand="0" w:oddHBand="1" w:evenHBand="0" w:firstRowFirstColumn="0" w:firstRowLastColumn="0" w:lastRowFirstColumn="0" w:lastRowLastColumn="0"/>
+              <w:rPr>
+                <w:rFonts w:ascii="Times New Roman" w:hAnsi="Times New Roman" w:cs="Times New Roman"/>
+                <w:sz w:val="24"/>
+                <w:szCs w:val="24"/>
+              </w:rPr>
+            </w:pPr>
+            <w:r>
+              <w:rPr>
+                <w:rFonts w:ascii="Times New Roman" w:hAnsi="Times New Roman" w:cs="Times New Roman"/>
+                <w:sz w:val="24"/>
+                <w:szCs w:val="24"/>
+              </w:rPr>
+              <w:t>Project Team must clearly prepare list question before Team meet customers or receive help from mentors.</w:t>
+            </w:r>
+          </w:p>
+          <w:p>
+            <w:pPr>
+              <w:jc w:val="both"/>
+              <w:cnfStyle w:val="000000100000" w:firstRow="0" w:lastRow="0" w:firstColumn="0" w:lastColumn="0" w:oddVBand="0" w:evenVBand="0" w:oddHBand="1" w:evenHBand="0" w:firstRowFirstColumn="0" w:firstRowLastColumn="0" w:lastRowFirstColumn="0" w:lastRowLastColumn="0"/>
+              <w:rPr>
+                <w:rFonts w:ascii="Times New Roman" w:hAnsi="Times New Roman" w:cs="Times New Roman"/>
+                <w:sz w:val="24"/>
+                <w:szCs w:val="24"/>
+              </w:rPr>
+            </w:pPr>
+          </w:p>
+          <w:p>
+            <w:pPr>
+              <w:jc w:val="both"/>
+              <w:cnfStyle w:val="000000100000" w:firstRow="0" w:lastRow="0" w:firstColumn="0" w:lastColumn="0" w:oddVBand="0" w:evenVBand="0" w:oddHBand="1" w:evenHBand="0" w:firstRowFirstColumn="0" w:firstRowLastColumn="0" w:lastRowFirstColumn="0" w:lastRowLastColumn="0"/>
+              <w:rPr>
+                <w:rFonts w:ascii="Times New Roman" w:hAnsi="Times New Roman" w:cs="Times New Roman"/>
+                <w:sz w:val="24"/>
+                <w:szCs w:val="24"/>
+              </w:rPr>
+            </w:pPr>
+          </w:p>
+          <w:p>
+            <w:pPr>
+              <w:jc w:val="both"/>
+              <w:cnfStyle w:val="000000100000" w:firstRow="0" w:lastRow="0" w:firstColumn="0" w:lastColumn="0" w:oddVBand="0" w:evenVBand="0" w:oddHBand="1" w:evenHBand="0" w:firstRowFirstColumn="0" w:firstRowLastColumn="0" w:lastRowFirstColumn="0" w:lastRowLastColumn="0"/>
+              <w:rPr>
+                <w:rFonts w:ascii="Times New Roman" w:hAnsi="Times New Roman" w:cs="Times New Roman"/>
+                <w:sz w:val="24"/>
+                <w:szCs w:val="24"/>
+              </w:rPr>
+            </w:pPr>
+          </w:p>
+        </w:tc>
+        <w:tc>
+          <w:tcPr>
+            <w:tcW w:w="2844" w:type="dxa"/>
+            <w:hideMark/>
+          </w:tcPr>
+          <w:p>
+            <w:pPr>
+              <w:jc w:val="both"/>
+              <w:cnfStyle w:val="000000100000" w:firstRow="0" w:lastRow="0" w:firstColumn="0" w:lastColumn="0" w:oddVBand="0" w:evenVBand="0" w:oddHBand="1" w:evenHBand="0" w:firstRowFirstColumn="0" w:firstRowLastColumn="0" w:lastRowFirstColumn="0" w:lastRowLastColumn="0"/>
+              <w:rPr>
+                <w:rFonts w:ascii="Times New Roman" w:hAnsi="Times New Roman" w:cs="Times New Roman"/>
+                <w:sz w:val="24"/>
+                <w:szCs w:val="24"/>
+              </w:rPr>
+            </w:pPr>
+            <w:r>
+              <w:rPr>
+                <w:rFonts w:ascii="Times New Roman" w:hAnsi="Times New Roman" w:cs="Times New Roman"/>
+                <w:sz w:val="24"/>
+                <w:szCs w:val="24"/>
+              </w:rPr>
+              <w:t>Teams HRM have so experiences that getting customer’s requirement.</w:t>
+            </w:r>
+          </w:p>
+        </w:tc>
+      </w:tr>
+      <w:tr>
+        <w:tc>
+          <w:tcPr>
+            <w:cnfStyle w:val="001000000000" w:firstRow="0" w:lastRow="0" w:firstColumn="1" w:lastColumn="0" w:oddVBand="0" w:evenVBand="0" w:oddHBand="0" w:evenHBand="0" w:firstRowFirstColumn="0" w:firstRowLastColumn="0" w:lastRowFirstColumn="0" w:lastRowLastColumn="0"/>
+            <w:tcW w:w="558" w:type="dxa"/>
+            <w:tcBorders>
+              <w:top w:val="single" w:sz="6" w:space="0" w:color="FFFFFF" w:themeColor="background1"/>
+              <w:bottom w:val="nil"/>
+            </w:tcBorders>
+            <w:hideMark/>
+          </w:tcPr>
+          <w:p>
+            <w:pPr>
+              <w:rPr>
+                <w:rFonts w:ascii="Times New Roman" w:hAnsi="Times New Roman" w:cs="Times New Roman"/>
+                <w:sz w:val="24"/>
+                <w:szCs w:val="24"/>
+              </w:rPr>
+            </w:pPr>
+            <w:r>
+              <w:rPr>
+                <w:rFonts w:ascii="Times New Roman" w:hAnsi="Times New Roman" w:cs="Times New Roman"/>
+                <w:sz w:val="24"/>
+                <w:szCs w:val="24"/>
+              </w:rPr>
+              <w:t>2</w:t>
+            </w:r>
+          </w:p>
+        </w:tc>
+        <w:tc>
+          <w:tcPr>
+            <w:tcW w:w="2340" w:type="dxa"/>
+            <w:tcBorders>
+              <w:top w:val="single" w:sz="6" w:space="0" w:color="FFFFFF" w:themeColor="background1"/>
+              <w:left w:val="single" w:sz="6" w:space="0" w:color="FFFFFF" w:themeColor="background1"/>
+              <w:bottom w:val="single" w:sz="6" w:space="0" w:color="FFFFFF" w:themeColor="background1"/>
+              <w:right w:val="single" w:sz="6" w:space="0" w:color="FFFFFF" w:themeColor="background1"/>
+            </w:tcBorders>
+            <w:hideMark/>
+          </w:tcPr>
+          <w:p>
+            <w:pPr>
+              <w:jc w:val="both"/>
+              <w:cnfStyle w:val="000000000000" w:firstRow="0" w:lastRow="0" w:firstColumn="0" w:lastColumn="0" w:oddVBand="0" w:evenVBand="0" w:oddHBand="0" w:evenHBand="0" w:firstRowFirstColumn="0" w:firstRowLastColumn="0" w:lastRowFirstColumn="0" w:lastRowLastColumn="0"/>
+              <w:rPr>
+                <w:rFonts w:ascii="Times New Roman" w:hAnsi="Times New Roman" w:cs="Times New Roman"/>
+                <w:sz w:val="24"/>
+                <w:szCs w:val="24"/>
+              </w:rPr>
+            </w:pPr>
+            <w:r>
+              <w:rPr>
+                <w:rFonts w:ascii="Times New Roman" w:hAnsi="Times New Roman" w:cs="Times New Roman"/>
+                <w:sz w:val="24"/>
+                <w:szCs w:val="24"/>
+              </w:rPr>
+              <w:t>Project Team must wait information or document provide from customers that Providing information is always late for analyzing.</w:t>
+            </w:r>
+          </w:p>
+        </w:tc>
+        <w:tc>
+          <w:tcPr>
+            <w:tcW w:w="3962" w:type="dxa"/>
+            <w:tcBorders>
+              <w:top w:val="single" w:sz="6" w:space="0" w:color="FFFFFF" w:themeColor="background1"/>
+              <w:left w:val="single" w:sz="6" w:space="0" w:color="FFFFFF" w:themeColor="background1"/>
+              <w:bottom w:val="single" w:sz="6" w:space="0" w:color="FFFFFF" w:themeColor="background1"/>
+              <w:right w:val="single" w:sz="6" w:space="0" w:color="FFFFFF" w:themeColor="background1"/>
+            </w:tcBorders>
+            <w:hideMark/>
+          </w:tcPr>
+          <w:p>
+            <w:pPr>
+              <w:jc w:val="both"/>
+              <w:cnfStyle w:val="000000000000" w:firstRow="0" w:lastRow="0" w:firstColumn="0" w:lastColumn="0" w:oddVBand="0" w:evenVBand="0" w:oddHBand="0" w:evenHBand="0" w:firstRowFirstColumn="0" w:firstRowLastColumn="0" w:lastRowFirstColumn="0" w:lastRowLastColumn="0"/>
+              <w:rPr>
+                <w:rFonts w:ascii="Times New Roman" w:hAnsi="Times New Roman" w:cs="Times New Roman"/>
+                <w:sz w:val="24"/>
+                <w:szCs w:val="24"/>
+              </w:rPr>
+            </w:pPr>
+            <w:r>
+              <w:rPr>
+                <w:rFonts w:ascii="Times New Roman" w:hAnsi="Times New Roman" w:cs="Times New Roman"/>
+                <w:sz w:val="24"/>
+                <w:szCs w:val="24"/>
+              </w:rPr>
+              <w:t>Project Team always to call HRM department to order.</w:t>
+            </w:r>
+          </w:p>
+        </w:tc>
+        <w:tc>
+          <w:tcPr>
+            <w:tcW w:w="2844" w:type="dxa"/>
+            <w:tcBorders>
+              <w:top w:val="single" w:sz="6" w:space="0" w:color="FFFFFF" w:themeColor="background1"/>
+              <w:left w:val="single" w:sz="6" w:space="0" w:color="FFFFFF" w:themeColor="background1"/>
+              <w:bottom w:val="single" w:sz="6" w:space="0" w:color="FFFFFF" w:themeColor="background1"/>
+              <w:right w:val="single" w:sz="8" w:space="0" w:color="FFFFFF" w:themeColor="background1"/>
+            </w:tcBorders>
+            <w:hideMark/>
+          </w:tcPr>
+          <w:p>
+            <w:pPr>
+              <w:jc w:val="both"/>
+              <w:cnfStyle w:val="000000000000" w:firstRow="0" w:lastRow="0" w:firstColumn="0" w:lastColumn="0" w:oddVBand="0" w:evenVBand="0" w:oddHBand="0" w:evenHBand="0" w:firstRowFirstColumn="0" w:firstRowLastColumn="0" w:lastRowFirstColumn="0" w:lastRowLastColumn="0"/>
+              <w:rPr>
+                <w:rFonts w:ascii="Times New Roman" w:hAnsi="Times New Roman" w:cs="Times New Roman"/>
+                <w:sz w:val="24"/>
+                <w:szCs w:val="24"/>
+              </w:rPr>
+            </w:pPr>
+            <w:r>
+              <w:rPr>
+                <w:rFonts w:ascii="Times New Roman" w:hAnsi="Times New Roman" w:cs="Times New Roman"/>
+                <w:sz w:val="24"/>
+                <w:szCs w:val="24"/>
+              </w:rPr>
+              <w:t>Having soft skill in communication with customers.</w:t>
+            </w:r>
+          </w:p>
+        </w:tc>
+      </w:tr>
+      <w:tr>
+        <w:trPr>
+          <w:cnfStyle w:val="000000100000" w:firstRow="0" w:lastRow="0" w:firstColumn="0" w:lastColumn="0" w:oddVBand="0" w:evenVBand="0" w:oddHBand="1" w:evenHBand="0" w:firstRowFirstColumn="0" w:firstRowLastColumn="0" w:lastRowFirstColumn="0" w:lastRowLastColumn="0"/>
+        </w:trPr>
+        <w:tc>
+          <w:tcPr>
+            <w:cnfStyle w:val="001000000000" w:firstRow="0" w:lastRow="0" w:firstColumn="1" w:lastColumn="0" w:oddVBand="0" w:evenVBand="0" w:oddHBand="0" w:evenHBand="0" w:firstRowFirstColumn="0" w:firstRowLastColumn="0" w:lastRowFirstColumn="0" w:lastRowLastColumn="0"/>
+            <w:tcW w:w="558" w:type="dxa"/>
+            <w:tcBorders>
+              <w:bottom w:val="nil"/>
+            </w:tcBorders>
+            <w:hideMark/>
+          </w:tcPr>
+          <w:p>
+            <w:pPr>
+              <w:rPr>
+                <w:rFonts w:ascii="Times New Roman" w:hAnsi="Times New Roman" w:cs="Times New Roman"/>
+                <w:sz w:val="24"/>
+                <w:szCs w:val="24"/>
+              </w:rPr>
+            </w:pPr>
+            <w:r>
+              <w:rPr>
+                <w:rFonts w:ascii="Times New Roman" w:hAnsi="Times New Roman" w:cs="Times New Roman"/>
+                <w:sz w:val="24"/>
+                <w:szCs w:val="24"/>
+              </w:rPr>
+              <w:t>3</w:t>
+            </w:r>
+          </w:p>
+        </w:tc>
+        <w:tc>
+          <w:tcPr>
+            <w:tcW w:w="2340" w:type="dxa"/>
+            <w:hideMark/>
+          </w:tcPr>
+          <w:p>
+            <w:pPr>
+              <w:jc w:val="both"/>
+              <w:cnfStyle w:val="000000100000" w:firstRow="0" w:lastRow="0" w:firstColumn="0" w:lastColumn="0" w:oddVBand="0" w:evenVBand="0" w:oddHBand="1" w:evenHBand="0" w:firstRowFirstColumn="0" w:firstRowLastColumn="0" w:lastRowFirstColumn="0" w:lastRowLastColumn="0"/>
+              <w:rPr>
+                <w:rFonts w:ascii="Times New Roman" w:hAnsi="Times New Roman" w:cs="Times New Roman"/>
+                <w:sz w:val="24"/>
+                <w:szCs w:val="24"/>
+              </w:rPr>
+            </w:pPr>
+            <w:r>
+              <w:rPr>
+                <w:rFonts w:ascii="Times New Roman" w:hAnsi="Times New Roman" w:cs="Times New Roman"/>
+                <w:sz w:val="24"/>
+                <w:szCs w:val="24"/>
+              </w:rPr>
+              <w:t>Customers requirement have some change in documents.</w:t>
+            </w:r>
+          </w:p>
+        </w:tc>
+        <w:tc>
+          <w:tcPr>
+            <w:tcW w:w="3962" w:type="dxa"/>
+            <w:hideMark/>
+          </w:tcPr>
+          <w:p>
+            <w:pPr>
+              <w:jc w:val="both"/>
+              <w:cnfStyle w:val="000000100000" w:firstRow="0" w:lastRow="0" w:firstColumn="0" w:lastColumn="0" w:oddVBand="0" w:evenVBand="0" w:oddHBand="1" w:evenHBand="0" w:firstRowFirstColumn="0" w:firstRowLastColumn="0" w:lastRowFirstColumn="0" w:lastRowLastColumn="0"/>
+              <w:rPr>
+                <w:rFonts w:ascii="Times New Roman" w:hAnsi="Times New Roman" w:cs="Times New Roman"/>
+                <w:sz w:val="24"/>
+                <w:szCs w:val="24"/>
+              </w:rPr>
+            </w:pPr>
+            <w:r>
+              <w:rPr>
+                <w:rFonts w:ascii="Times New Roman" w:hAnsi="Times New Roman" w:cs="Times New Roman"/>
+                <w:sz w:val="24"/>
+                <w:szCs w:val="24"/>
+              </w:rPr>
+              <w:t>Having a contract between Project Team and Customers.</w:t>
+            </w:r>
+          </w:p>
+        </w:tc>
+        <w:tc>
+          <w:tcPr>
+            <w:tcW w:w="2844" w:type="dxa"/>
+            <w:hideMark/>
+          </w:tcPr>
+          <w:p>
+            <w:pPr>
+              <w:jc w:val="both"/>
+              <w:cnfStyle w:val="000000100000" w:firstRow="0" w:lastRow="0" w:firstColumn="0" w:lastColumn="0" w:oddVBand="0" w:evenVBand="0" w:oddHBand="1" w:evenHBand="0" w:firstRowFirstColumn="0" w:firstRowLastColumn="0" w:lastRowFirstColumn="0" w:lastRowLastColumn="0"/>
+              <w:rPr>
+                <w:rFonts w:ascii="Times New Roman" w:hAnsi="Times New Roman" w:cs="Times New Roman"/>
+                <w:sz w:val="24"/>
+                <w:szCs w:val="24"/>
+              </w:rPr>
+            </w:pPr>
+            <w:r>
+              <w:rPr>
+                <w:rFonts w:ascii="Times New Roman" w:hAnsi="Times New Roman" w:cs="Times New Roman"/>
+                <w:sz w:val="24"/>
+                <w:szCs w:val="24"/>
+              </w:rPr>
+              <w:t>Recording what Customer information want to and get ideal way to support customer‘s satisfactions.</w:t>
+            </w:r>
+          </w:p>
+        </w:tc>
+      </w:tr>
+      <w:tr>
+        <w:tc>
+          <w:tcPr>
+            <w:cnfStyle w:val="001000000000" w:firstRow="0" w:lastRow="0" w:firstColumn="1" w:lastColumn="0" w:oddVBand="0" w:evenVBand="0" w:oddHBand="0" w:evenHBand="0" w:firstRowFirstColumn="0" w:firstRowLastColumn="0" w:lastRowFirstColumn="0" w:lastRowLastColumn="0"/>
+            <w:tcW w:w="558" w:type="dxa"/>
+            <w:tcBorders>
+              <w:top w:val="single" w:sz="6" w:space="0" w:color="FFFFFF" w:themeColor="background1"/>
+              <w:bottom w:val="nil"/>
+            </w:tcBorders>
+            <w:hideMark/>
+          </w:tcPr>
+          <w:p>
+            <w:pPr>
+              <w:rPr>
+                <w:rFonts w:ascii="Times New Roman" w:hAnsi="Times New Roman" w:cs="Times New Roman"/>
+                <w:sz w:val="24"/>
+                <w:szCs w:val="24"/>
+              </w:rPr>
+            </w:pPr>
+            <w:r>
+              <w:rPr>
+                <w:rFonts w:ascii="Times New Roman" w:hAnsi="Times New Roman" w:cs="Times New Roman"/>
+                <w:sz w:val="24"/>
+                <w:szCs w:val="24"/>
+              </w:rPr>
+              <w:t>4</w:t>
+            </w:r>
+          </w:p>
+        </w:tc>
+        <w:tc>
+          <w:tcPr>
+            <w:tcW w:w="2340" w:type="dxa"/>
+            <w:tcBorders>
+              <w:top w:val="single" w:sz="6" w:space="0" w:color="FFFFFF" w:themeColor="background1"/>
+              <w:left w:val="single" w:sz="6" w:space="0" w:color="FFFFFF" w:themeColor="background1"/>
+              <w:bottom w:val="single" w:sz="6" w:space="0" w:color="FFFFFF" w:themeColor="background1"/>
+              <w:right w:val="single" w:sz="6" w:space="0" w:color="FFFFFF" w:themeColor="background1"/>
+            </w:tcBorders>
+            <w:hideMark/>
+          </w:tcPr>
+          <w:p>
+            <w:pPr>
+              <w:jc w:val="both"/>
+              <w:cnfStyle w:val="000000000000" w:firstRow="0" w:lastRow="0" w:firstColumn="0" w:lastColumn="0" w:oddVBand="0" w:evenVBand="0" w:oddHBand="0" w:evenHBand="0" w:firstRowFirstColumn="0" w:firstRowLastColumn="0" w:lastRowFirstColumn="0" w:lastRowLastColumn="0"/>
+              <w:rPr>
+                <w:rFonts w:ascii="Times New Roman" w:hAnsi="Times New Roman" w:cs="Times New Roman"/>
+                <w:sz w:val="24"/>
+                <w:szCs w:val="24"/>
+              </w:rPr>
+            </w:pPr>
+            <w:r>
+              <w:rPr>
+                <w:rFonts w:ascii="Times New Roman" w:hAnsi="Times New Roman" w:cs="Times New Roman"/>
+                <w:sz w:val="24"/>
+                <w:szCs w:val="24"/>
+              </w:rPr>
+              <w:t>In term of time, when Project Team meet customers for getting requirements.</w:t>
+            </w:r>
+          </w:p>
+        </w:tc>
+        <w:tc>
+          <w:tcPr>
+            <w:tcW w:w="3962" w:type="dxa"/>
+            <w:tcBorders>
+              <w:top w:val="single" w:sz="6" w:space="0" w:color="FFFFFF" w:themeColor="background1"/>
+              <w:left w:val="single" w:sz="6" w:space="0" w:color="FFFFFF" w:themeColor="background1"/>
+              <w:bottom w:val="single" w:sz="6" w:space="0" w:color="FFFFFF" w:themeColor="background1"/>
+              <w:right w:val="single" w:sz="6" w:space="0" w:color="FFFFFF" w:themeColor="background1"/>
+            </w:tcBorders>
+            <w:hideMark/>
+          </w:tcPr>
+          <w:p>
+            <w:pPr>
+              <w:jc w:val="both"/>
+              <w:cnfStyle w:val="000000000000" w:firstRow="0" w:lastRow="0" w:firstColumn="0" w:lastColumn="0" w:oddVBand="0" w:evenVBand="0" w:oddHBand="0" w:evenHBand="0" w:firstRowFirstColumn="0" w:firstRowLastColumn="0" w:lastRowFirstColumn="0" w:lastRowLastColumn="0"/>
+              <w:rPr>
+                <w:rFonts w:ascii="Times New Roman" w:hAnsi="Times New Roman" w:cs="Times New Roman"/>
+                <w:sz w:val="24"/>
+                <w:szCs w:val="24"/>
+              </w:rPr>
+            </w:pPr>
+            <w:r>
+              <w:rPr>
+                <w:rFonts w:ascii="Times New Roman" w:hAnsi="Times New Roman" w:cs="Times New Roman"/>
+                <w:sz w:val="24"/>
+                <w:szCs w:val="24"/>
+              </w:rPr>
+              <w:t>Focusing on what Team Project is critical question and require customer to explain.</w:t>
+            </w:r>
+          </w:p>
+          <w:p>
+            <w:pPr>
+              <w:jc w:val="both"/>
+              <w:cnfStyle w:val="000000000000" w:firstRow="0" w:lastRow="0" w:firstColumn="0" w:lastColumn="0" w:oddVBand="0" w:evenVBand="0" w:oddHBand="0" w:evenHBand="0" w:firstRowFirstColumn="0" w:firstRowLastColumn="0" w:lastRowFirstColumn="0" w:lastRowLastColumn="0"/>
+              <w:rPr>
+                <w:rFonts w:ascii="Times New Roman" w:hAnsi="Times New Roman" w:cs="Times New Roman"/>
+                <w:sz w:val="24"/>
+                <w:szCs w:val="24"/>
+              </w:rPr>
+            </w:pPr>
+            <w:r>
+              <w:rPr>
+                <w:rFonts w:ascii="Times New Roman" w:hAnsi="Times New Roman" w:cs="Times New Roman"/>
+                <w:sz w:val="24"/>
+                <w:szCs w:val="24"/>
+              </w:rPr>
+              <w:t>Project Team always meets customers when we have question.</w:t>
+            </w:r>
+          </w:p>
+        </w:tc>
+        <w:tc>
+          <w:tcPr>
+            <w:tcW w:w="2844" w:type="dxa"/>
+            <w:tcBorders>
+              <w:top w:val="single" w:sz="6" w:space="0" w:color="FFFFFF" w:themeColor="background1"/>
+              <w:left w:val="single" w:sz="6" w:space="0" w:color="FFFFFF" w:themeColor="background1"/>
+              <w:bottom w:val="single" w:sz="6" w:space="0" w:color="FFFFFF" w:themeColor="background1"/>
+              <w:right w:val="single" w:sz="8" w:space="0" w:color="FFFFFF" w:themeColor="background1"/>
+            </w:tcBorders>
+            <w:hideMark/>
+          </w:tcPr>
+          <w:p>
+            <w:pPr>
+              <w:jc w:val="both"/>
+              <w:cnfStyle w:val="000000000000" w:firstRow="0" w:lastRow="0" w:firstColumn="0" w:lastColumn="0" w:oddVBand="0" w:evenVBand="0" w:oddHBand="0" w:evenHBand="0" w:firstRowFirstColumn="0" w:firstRowLastColumn="0" w:lastRowFirstColumn="0" w:lastRowLastColumn="0"/>
+              <w:rPr>
+                <w:rFonts w:ascii="Times New Roman" w:hAnsi="Times New Roman" w:cs="Times New Roman"/>
+                <w:sz w:val="24"/>
+                <w:szCs w:val="24"/>
+              </w:rPr>
+            </w:pPr>
+            <w:r>
+              <w:rPr>
+                <w:rFonts w:ascii="Times New Roman" w:hAnsi="Times New Roman" w:cs="Times New Roman"/>
+                <w:sz w:val="24"/>
+                <w:szCs w:val="24"/>
+              </w:rPr>
+              <w:t>Applying 80/20 principle in getting requirement process such as Project Teams require customers what we are questioning.</w:t>
+            </w:r>
+          </w:p>
+        </w:tc>
+      </w:tr>
+      <w:tr>
+        <w:trPr>
+          <w:cnfStyle w:val="000000100000" w:firstRow="0" w:lastRow="0" w:firstColumn="0" w:lastColumn="0" w:oddVBand="0" w:evenVBand="0" w:oddHBand="1" w:evenHBand="0" w:firstRowFirstColumn="0" w:firstRowLastColumn="0" w:lastRowFirstColumn="0" w:lastRowLastColumn="0"/>
+        </w:trPr>
+        <w:tc>
+          <w:tcPr>
+            <w:cnfStyle w:val="001000000000" w:firstRow="0" w:lastRow="0" w:firstColumn="1" w:lastColumn="0" w:oddVBand="0" w:evenVBand="0" w:oddHBand="0" w:evenHBand="0" w:firstRowFirstColumn="0" w:firstRowLastColumn="0" w:lastRowFirstColumn="0" w:lastRowLastColumn="0"/>
+            <w:tcW w:w="558" w:type="dxa"/>
+            <w:tcBorders>
+              <w:bottom w:val="nil"/>
+            </w:tcBorders>
+            <w:hideMark/>
+          </w:tcPr>
+          <w:p>
+            <w:pPr>
+              <w:rPr>
+                <w:rFonts w:ascii="Times New Roman" w:hAnsi="Times New Roman" w:cs="Times New Roman"/>
+                <w:sz w:val="24"/>
+                <w:szCs w:val="24"/>
+              </w:rPr>
+            </w:pPr>
+            <w:r>
+              <w:rPr>
+                <w:rFonts w:ascii="Times New Roman" w:hAnsi="Times New Roman" w:cs="Times New Roman"/>
+                <w:sz w:val="24"/>
+                <w:szCs w:val="24"/>
+              </w:rPr>
+              <w:t>5</w:t>
+            </w:r>
+          </w:p>
+        </w:tc>
+        <w:tc>
+          <w:tcPr>
+            <w:tcW w:w="2340" w:type="dxa"/>
+            <w:hideMark/>
+          </w:tcPr>
+          <w:p>
+            <w:pPr>
+              <w:jc w:val="both"/>
+              <w:cnfStyle w:val="000000100000" w:firstRow="0" w:lastRow="0" w:firstColumn="0" w:lastColumn="0" w:oddVBand="0" w:evenVBand="0" w:oddHBand="1" w:evenHBand="0" w:firstRowFirstColumn="0" w:firstRowLastColumn="0" w:lastRowFirstColumn="0" w:lastRowLastColumn="0"/>
+              <w:rPr>
+                <w:rFonts w:ascii="Times New Roman" w:hAnsi="Times New Roman" w:cs="Times New Roman"/>
+                <w:sz w:val="24"/>
+                <w:szCs w:val="24"/>
+              </w:rPr>
+            </w:pPr>
+            <w:r>
+              <w:rPr>
+                <w:rFonts w:ascii="Times New Roman" w:hAnsi="Times New Roman" w:cs="Times New Roman"/>
+                <w:sz w:val="24"/>
+                <w:szCs w:val="24"/>
+              </w:rPr>
+              <w:t>Lacking of resource in getting requirements.</w:t>
+            </w:r>
+          </w:p>
+        </w:tc>
+        <w:tc>
+          <w:tcPr>
+            <w:tcW w:w="3962" w:type="dxa"/>
+            <w:hideMark/>
+          </w:tcPr>
+          <w:p>
+            <w:pPr>
+              <w:jc w:val="both"/>
+              <w:cnfStyle w:val="000000100000" w:firstRow="0" w:lastRow="0" w:firstColumn="0" w:lastColumn="0" w:oddVBand="0" w:evenVBand="0" w:oddHBand="1" w:evenHBand="0" w:firstRowFirstColumn="0" w:firstRowLastColumn="0" w:lastRowFirstColumn="0" w:lastRowLastColumn="0"/>
+              <w:rPr>
+                <w:rFonts w:ascii="Times New Roman" w:hAnsi="Times New Roman" w:cs="Times New Roman"/>
+                <w:sz w:val="24"/>
+                <w:szCs w:val="24"/>
+              </w:rPr>
+            </w:pPr>
+            <w:r>
+              <w:rPr>
+                <w:rFonts w:ascii="Times New Roman" w:hAnsi="Times New Roman" w:cs="Times New Roman"/>
+                <w:sz w:val="24"/>
+                <w:szCs w:val="24"/>
+              </w:rPr>
+              <w:t>Changing some role in Project Team.</w:t>
+            </w:r>
+          </w:p>
+        </w:tc>
+        <w:tc>
+          <w:tcPr>
+            <w:tcW w:w="2844" w:type="dxa"/>
+            <w:hideMark/>
+          </w:tcPr>
+          <w:p>
+            <w:pPr>
+              <w:jc w:val="both"/>
+              <w:cnfStyle w:val="000000100000" w:firstRow="0" w:lastRow="0" w:firstColumn="0" w:lastColumn="0" w:oddVBand="0" w:evenVBand="0" w:oddHBand="1" w:evenHBand="0" w:firstRowFirstColumn="0" w:firstRowLastColumn="0" w:lastRowFirstColumn="0" w:lastRowLastColumn="0"/>
+              <w:rPr>
+                <w:rFonts w:ascii="Times New Roman" w:hAnsi="Times New Roman" w:cs="Times New Roman"/>
+                <w:sz w:val="24"/>
+                <w:szCs w:val="24"/>
+              </w:rPr>
+            </w:pPr>
+            <w:r>
+              <w:rPr>
+                <w:rFonts w:ascii="Times New Roman" w:hAnsi="Times New Roman" w:cs="Times New Roman"/>
+                <w:sz w:val="24"/>
+                <w:szCs w:val="24"/>
+              </w:rPr>
+              <w:t>Having experience in decomposing resource when Project has changed resource.</w:t>
+            </w:r>
+          </w:p>
+        </w:tc>
+      </w:tr>
+      <w:tr>
+        <w:tc>
+          <w:tcPr>
+            <w:cnfStyle w:val="001000000000" w:firstRow="0" w:lastRow="0" w:firstColumn="1" w:lastColumn="0" w:oddVBand="0" w:evenVBand="0" w:oddHBand="0" w:evenHBand="0" w:firstRowFirstColumn="0" w:firstRowLastColumn="0" w:lastRowFirstColumn="0" w:lastRowLastColumn="0"/>
+            <w:tcW w:w="558" w:type="dxa"/>
+            <w:tcBorders>
+              <w:top w:val="single" w:sz="6" w:space="0" w:color="FFFFFF" w:themeColor="background1"/>
+              <w:bottom w:val="single" w:sz="8" w:space="0" w:color="FFFFFF" w:themeColor="background1"/>
+            </w:tcBorders>
+            <w:hideMark/>
+          </w:tcPr>
+          <w:p>
+            <w:pPr>
+              <w:rPr>
+                <w:rFonts w:ascii="Times New Roman" w:hAnsi="Times New Roman" w:cs="Times New Roman"/>
+                <w:sz w:val="24"/>
+                <w:szCs w:val="24"/>
+              </w:rPr>
+            </w:pPr>
+            <w:r>
+              <w:rPr>
+                <w:rFonts w:ascii="Times New Roman" w:hAnsi="Times New Roman" w:cs="Times New Roman"/>
+                <w:sz w:val="24"/>
+                <w:szCs w:val="24"/>
+              </w:rPr>
+              <w:t>6</w:t>
+            </w:r>
+          </w:p>
+        </w:tc>
+        <w:tc>
+          <w:tcPr>
+            <w:tcW w:w="2340" w:type="dxa"/>
+            <w:tcBorders>
+              <w:top w:val="single" w:sz="6" w:space="0" w:color="FFFFFF" w:themeColor="background1"/>
+              <w:left w:val="single" w:sz="6" w:space="0" w:color="FFFFFF" w:themeColor="background1"/>
+              <w:bottom w:val="single" w:sz="8" w:space="0" w:color="FFFFFF" w:themeColor="background1"/>
+              <w:right w:val="single" w:sz="6" w:space="0" w:color="FFFFFF" w:themeColor="background1"/>
+            </w:tcBorders>
+            <w:hideMark/>
+          </w:tcPr>
+          <w:p>
+            <w:pPr>
+              <w:jc w:val="both"/>
+              <w:cnfStyle w:val="000000000000" w:firstRow="0" w:lastRow="0" w:firstColumn="0" w:lastColumn="0" w:oddVBand="0" w:evenVBand="0" w:oddHBand="0" w:evenHBand="0" w:firstRowFirstColumn="0" w:firstRowLastColumn="0" w:lastRowFirstColumn="0" w:lastRowLastColumn="0"/>
+              <w:rPr>
+                <w:rFonts w:ascii="Times New Roman" w:hAnsi="Times New Roman" w:cs="Times New Roman"/>
+                <w:sz w:val="24"/>
+                <w:szCs w:val="24"/>
+              </w:rPr>
+            </w:pPr>
+            <w:r>
+              <w:rPr>
+                <w:rFonts w:ascii="Times New Roman" w:hAnsi="Times New Roman" w:cs="Times New Roman"/>
+                <w:sz w:val="24"/>
+                <w:szCs w:val="24"/>
+              </w:rPr>
+              <w:t>Documents is difficult create version after Updating some information change in customers</w:t>
+            </w:r>
+          </w:p>
+        </w:tc>
+        <w:tc>
+          <w:tcPr>
+            <w:tcW w:w="3962" w:type="dxa"/>
+            <w:tcBorders>
+              <w:top w:val="single" w:sz="6" w:space="0" w:color="FFFFFF" w:themeColor="background1"/>
+              <w:left w:val="single" w:sz="6" w:space="0" w:color="FFFFFF" w:themeColor="background1"/>
+              <w:bottom w:val="single" w:sz="8" w:space="0" w:color="FFFFFF" w:themeColor="background1"/>
+              <w:right w:val="single" w:sz="6" w:space="0" w:color="FFFFFF" w:themeColor="background1"/>
+            </w:tcBorders>
+            <w:hideMark/>
+          </w:tcPr>
+          <w:p>
+            <w:pPr>
+              <w:jc w:val="both"/>
+              <w:cnfStyle w:val="000000000000" w:firstRow="0" w:lastRow="0" w:firstColumn="0" w:lastColumn="0" w:oddVBand="0" w:evenVBand="0" w:oddHBand="0" w:evenHBand="0" w:firstRowFirstColumn="0" w:firstRowLastColumn="0" w:lastRowFirstColumn="0" w:lastRowLastColumn="0"/>
+              <w:rPr>
+                <w:rFonts w:ascii="Times New Roman" w:hAnsi="Times New Roman" w:cs="Times New Roman"/>
+                <w:sz w:val="24"/>
+                <w:szCs w:val="24"/>
+              </w:rPr>
+            </w:pPr>
+            <w:r>
+              <w:rPr>
+                <w:rFonts w:ascii="Times New Roman" w:hAnsi="Times New Roman" w:cs="Times New Roman"/>
+                <w:sz w:val="24"/>
+                <w:szCs w:val="24"/>
+              </w:rPr>
+              <w:t>Creating SVN for managing documents.</w:t>
+            </w:r>
+          </w:p>
+        </w:tc>
+        <w:tc>
+          <w:tcPr>
+            <w:tcW w:w="2844" w:type="dxa"/>
+            <w:tcBorders>
+              <w:top w:val="single" w:sz="6" w:space="0" w:color="FFFFFF" w:themeColor="background1"/>
+              <w:left w:val="single" w:sz="6" w:space="0" w:color="FFFFFF" w:themeColor="background1"/>
+              <w:bottom w:val="single" w:sz="8" w:space="0" w:color="FFFFFF" w:themeColor="background1"/>
+              <w:right w:val="single" w:sz="8" w:space="0" w:color="FFFFFF" w:themeColor="background1"/>
+            </w:tcBorders>
+            <w:hideMark/>
+          </w:tcPr>
+          <w:p>
+            <w:pPr>
+              <w:jc w:val="both"/>
+              <w:cnfStyle w:val="000000000000" w:firstRow="0" w:lastRow="0" w:firstColumn="0" w:lastColumn="0" w:oddVBand="0" w:evenVBand="0" w:oddHBand="0" w:evenHBand="0" w:firstRowFirstColumn="0" w:firstRowLastColumn="0" w:lastRowFirstColumn="0" w:lastRowLastColumn="0"/>
+              <w:rPr>
+                <w:rFonts w:ascii="Times New Roman" w:hAnsi="Times New Roman" w:cs="Times New Roman"/>
+                <w:sz w:val="24"/>
+                <w:szCs w:val="24"/>
+              </w:rPr>
+            </w:pPr>
+            <w:r>
+              <w:rPr>
+                <w:rFonts w:ascii="Times New Roman" w:hAnsi="Times New Roman" w:cs="Times New Roman"/>
+                <w:sz w:val="24"/>
+                <w:szCs w:val="24"/>
+              </w:rPr>
+              <w:t>Knowing use SVN tool for managing documents.</w:t>
+            </w:r>
+          </w:p>
+        </w:tc>
+      </w:tr>
+    </w:tbl>
+    <w:p>
+      <w:pPr>
+        <w:pStyle w:val="Heading1"/>
+        <w:numPr>
+          <w:ilvl w:val="1"/>
+          <w:numId w:val="19"/>
+        </w:numPr>
+        <w:ind w:left="1080" w:hanging="720"/>
+      </w:pPr>
+      <w:bookmarkStart w:id="0" w:name="_GoBack"/>
+      <w:bookmarkEnd w:id="0"/>
+      <w:r>
+        <w:t>Architect and Design</w:t>
       </w:r>
     </w:p>
     <w:p>
       <w:pPr>
-        <w:pStyle w:val="ListParagraph"/>
-        <w:numPr>
-          <w:ilvl w:val="0"/>
-          <w:numId w:val="15"/>
-        </w:numPr>
+        <w:ind w:firstLine="360"/>
+        <w:jc w:val="both"/>
         <w:rPr>
           <w:rFonts w:ascii="Times New Roman" w:hAnsi="Times New Roman" w:cs="Times New Roman"/>
           <w:sz w:val="24"/>
@@ -2093,16 +3530,13 @@
           <w:sz w:val="24"/>
           <w:szCs w:val="24"/>
         </w:rPr>
-        <w:t>Environments are not good such as Team‘s meeting is not fix place and meeting place is frequently changing.</w:t>
+        <w:t>In this phase, we will develop a design that can be easily implemented later. Therefore, we must choose the best architect for HRM in general, and PIM in specific.</w:t>
       </w:r>
     </w:p>
     <w:p>
       <w:pPr>
-        <w:pStyle w:val="ListParagraph"/>
-        <w:numPr>
-          <w:ilvl w:val="0"/>
-          <w:numId w:val="15"/>
-        </w:numPr>
+        <w:ind w:firstLine="360"/>
+        <w:jc w:val="both"/>
         <w:rPr>
           <w:rFonts w:ascii="Times New Roman" w:hAnsi="Times New Roman" w:cs="Times New Roman"/>
           <w:sz w:val="24"/>
@@ -2115,288 +3549,659 @@
           <w:sz w:val="24"/>
           <w:szCs w:val="24"/>
         </w:rPr>
-        <w:t>Team member ‘s ability is not equal that it is difficult assign task to members</w:t>
+        <w:t>To make the product more useful and friendly, we have to choose Silverlight which is quite difficult for us. In addition to this difficulty, all challenges are described in the following table</w:t>
       </w:r>
     </w:p>
+    <w:tbl>
+      <w:tblPr>
+        <w:tblStyle w:val="MediumGrid3-Accent5"/>
+        <w:tblW w:w="9468" w:type="dxa"/>
+        <w:tblLook w:val="04A0" w:firstRow="1" w:lastRow="0" w:firstColumn="1" w:lastColumn="0" w:noHBand="0" w:noVBand="1"/>
+      </w:tblPr>
+      <w:tblGrid>
+        <w:gridCol w:w="570"/>
+        <w:gridCol w:w="2786"/>
+        <w:gridCol w:w="3271"/>
+        <w:gridCol w:w="2841"/>
+      </w:tblGrid>
+      <w:tr>
+        <w:trPr>
+          <w:cnfStyle w:val="100000000000" w:firstRow="1" w:lastRow="0" w:firstColumn="0" w:lastColumn="0" w:oddVBand="0" w:evenVBand="0" w:oddHBand="0" w:evenHBand="0" w:firstRowFirstColumn="0" w:firstRowLastColumn="0" w:lastRowFirstColumn="0" w:lastRowLastColumn="0"/>
+        </w:trPr>
+        <w:tc>
+          <w:tcPr>
+            <w:cnfStyle w:val="001000000000" w:firstRow="0" w:lastRow="0" w:firstColumn="1" w:lastColumn="0" w:oddVBand="0" w:evenVBand="0" w:oddHBand="0" w:evenHBand="0" w:firstRowFirstColumn="0" w:firstRowLastColumn="0" w:lastRowFirstColumn="0" w:lastRowLastColumn="0"/>
+            <w:tcW w:w="558" w:type="dxa"/>
+          </w:tcPr>
+          <w:p>
+            <w:pPr>
+              <w:jc w:val="center"/>
+              <w:rPr>
+                <w:rFonts w:ascii="Times New Roman" w:hAnsi="Times New Roman" w:cs="Times New Roman"/>
+                <w:sz w:val="24"/>
+                <w:szCs w:val="24"/>
+              </w:rPr>
+            </w:pPr>
+            <w:r>
+              <w:rPr>
+                <w:rFonts w:ascii="Times New Roman" w:hAnsi="Times New Roman" w:cs="Times New Roman"/>
+                <w:sz w:val="24"/>
+                <w:szCs w:val="24"/>
+              </w:rPr>
+              <w:t>No.</w:t>
+            </w:r>
+          </w:p>
+        </w:tc>
+        <w:tc>
+          <w:tcPr>
+            <w:tcW w:w="2790" w:type="dxa"/>
+          </w:tcPr>
+          <w:p>
+            <w:pPr>
+              <w:jc w:val="center"/>
+              <w:cnfStyle w:val="100000000000" w:firstRow="1" w:lastRow="0" w:firstColumn="0" w:lastColumn="0" w:oddVBand="0" w:evenVBand="0" w:oddHBand="0" w:evenHBand="0" w:firstRowFirstColumn="0" w:firstRowLastColumn="0" w:lastRowFirstColumn="0" w:lastRowLastColumn="0"/>
+              <w:rPr>
+                <w:rFonts w:ascii="Times New Roman" w:hAnsi="Times New Roman" w:cs="Times New Roman"/>
+                <w:sz w:val="24"/>
+                <w:szCs w:val="24"/>
+              </w:rPr>
+            </w:pPr>
+            <w:r>
+              <w:rPr>
+                <w:rFonts w:ascii="Times New Roman" w:hAnsi="Times New Roman" w:cs="Times New Roman"/>
+                <w:sz w:val="24"/>
+                <w:szCs w:val="24"/>
+              </w:rPr>
+              <w:t>Difficulties</w:t>
+            </w:r>
+          </w:p>
+        </w:tc>
+        <w:tc>
+          <w:tcPr>
+            <w:tcW w:w="3276" w:type="dxa"/>
+          </w:tcPr>
+          <w:p>
+            <w:pPr>
+              <w:jc w:val="center"/>
+              <w:cnfStyle w:val="100000000000" w:firstRow="1" w:lastRow="0" w:firstColumn="0" w:lastColumn="0" w:oddVBand="0" w:evenVBand="0" w:oddHBand="0" w:evenHBand="0" w:firstRowFirstColumn="0" w:firstRowLastColumn="0" w:lastRowFirstColumn="0" w:lastRowLastColumn="0"/>
+              <w:rPr>
+                <w:rFonts w:ascii="Times New Roman" w:hAnsi="Times New Roman" w:cs="Times New Roman"/>
+                <w:sz w:val="24"/>
+                <w:szCs w:val="24"/>
+              </w:rPr>
+            </w:pPr>
+            <w:r>
+              <w:rPr>
+                <w:rFonts w:ascii="Times New Roman" w:hAnsi="Times New Roman" w:cs="Times New Roman"/>
+                <w:sz w:val="24"/>
+                <w:szCs w:val="24"/>
+              </w:rPr>
+              <w:t>Solution</w:t>
+            </w:r>
+          </w:p>
+        </w:tc>
+        <w:tc>
+          <w:tcPr>
+            <w:tcW w:w="2844" w:type="dxa"/>
+          </w:tcPr>
+          <w:p>
+            <w:pPr>
+              <w:jc w:val="center"/>
+              <w:cnfStyle w:val="100000000000" w:firstRow="1" w:lastRow="0" w:firstColumn="0" w:lastColumn="0" w:oddVBand="0" w:evenVBand="0" w:oddHBand="0" w:evenHBand="0" w:firstRowFirstColumn="0" w:firstRowLastColumn="0" w:lastRowFirstColumn="0" w:lastRowLastColumn="0"/>
+              <w:rPr>
+                <w:rFonts w:ascii="Times New Roman" w:hAnsi="Times New Roman" w:cs="Times New Roman"/>
+                <w:sz w:val="24"/>
+                <w:szCs w:val="24"/>
+              </w:rPr>
+            </w:pPr>
+            <w:r>
+              <w:rPr>
+                <w:rFonts w:ascii="Times New Roman" w:hAnsi="Times New Roman" w:cs="Times New Roman"/>
+                <w:sz w:val="24"/>
+                <w:szCs w:val="24"/>
+              </w:rPr>
+              <w:t>Lesson Learn</w:t>
+            </w:r>
+          </w:p>
+        </w:tc>
+      </w:tr>
+      <w:tr>
+        <w:trPr>
+          <w:cnfStyle w:val="000000100000" w:firstRow="0" w:lastRow="0" w:firstColumn="0" w:lastColumn="0" w:oddVBand="0" w:evenVBand="0" w:oddHBand="1" w:evenHBand="0" w:firstRowFirstColumn="0" w:firstRowLastColumn="0" w:lastRowFirstColumn="0" w:lastRowLastColumn="0"/>
+        </w:trPr>
+        <w:tc>
+          <w:tcPr>
+            <w:cnfStyle w:val="001000000000" w:firstRow="0" w:lastRow="0" w:firstColumn="1" w:lastColumn="0" w:oddVBand="0" w:evenVBand="0" w:oddHBand="0" w:evenHBand="0" w:firstRowFirstColumn="0" w:firstRowLastColumn="0" w:lastRowFirstColumn="0" w:lastRowLastColumn="0"/>
+            <w:tcW w:w="558" w:type="dxa"/>
+          </w:tcPr>
+          <w:p>
+            <w:pPr>
+              <w:rPr>
+                <w:rFonts w:ascii="Times New Roman" w:hAnsi="Times New Roman" w:cs="Times New Roman"/>
+                <w:sz w:val="24"/>
+                <w:szCs w:val="24"/>
+              </w:rPr>
+            </w:pPr>
+            <w:r>
+              <w:rPr>
+                <w:rFonts w:ascii="Times New Roman" w:hAnsi="Times New Roman" w:cs="Times New Roman"/>
+                <w:sz w:val="24"/>
+                <w:szCs w:val="24"/>
+              </w:rPr>
+              <w:t>1</w:t>
+            </w:r>
+          </w:p>
+        </w:tc>
+        <w:tc>
+          <w:tcPr>
+            <w:tcW w:w="2790" w:type="dxa"/>
+          </w:tcPr>
+          <w:p>
+            <w:pPr>
+              <w:jc w:val="both"/>
+              <w:cnfStyle w:val="000000100000" w:firstRow="0" w:lastRow="0" w:firstColumn="0" w:lastColumn="0" w:oddVBand="0" w:evenVBand="0" w:oddHBand="1" w:evenHBand="0" w:firstRowFirstColumn="0" w:firstRowLastColumn="0" w:lastRowFirstColumn="0" w:lastRowLastColumn="0"/>
+              <w:rPr>
+                <w:rFonts w:ascii="Times New Roman" w:hAnsi="Times New Roman" w:cs="Times New Roman"/>
+                <w:sz w:val="24"/>
+                <w:szCs w:val="24"/>
+              </w:rPr>
+            </w:pPr>
+            <w:r>
+              <w:rPr>
+                <w:rFonts w:ascii="Times New Roman" w:hAnsi="Times New Roman" w:cs="Times New Roman"/>
+                <w:sz w:val="24"/>
+                <w:szCs w:val="24"/>
+              </w:rPr>
+              <w:t>There are a lot of technologies that need to be researched</w:t>
+            </w:r>
+          </w:p>
+        </w:tc>
+        <w:tc>
+          <w:tcPr>
+            <w:tcW w:w="3276" w:type="dxa"/>
+          </w:tcPr>
+          <w:p>
+            <w:pPr>
+              <w:jc w:val="both"/>
+              <w:cnfStyle w:val="000000100000" w:firstRow="0" w:lastRow="0" w:firstColumn="0" w:lastColumn="0" w:oddVBand="0" w:evenVBand="0" w:oddHBand="1" w:evenHBand="0" w:firstRowFirstColumn="0" w:firstRowLastColumn="0" w:lastRowFirstColumn="0" w:lastRowLastColumn="0"/>
+              <w:rPr>
+                <w:rFonts w:ascii="Times New Roman" w:hAnsi="Times New Roman" w:cs="Times New Roman"/>
+                <w:sz w:val="24"/>
+                <w:szCs w:val="24"/>
+              </w:rPr>
+            </w:pPr>
+            <w:r>
+              <w:rPr>
+                <w:rFonts w:ascii="Times New Roman" w:hAnsi="Times New Roman" w:cs="Times New Roman"/>
+                <w:sz w:val="24"/>
+                <w:szCs w:val="24"/>
+              </w:rPr>
+              <w:t>Spending more effort for researching about new technologies, e.g.  WCF, MVVM,</w:t>
+            </w:r>
+            <w:r>
+              <w:rPr>
+                <w:rFonts w:ascii="Times New Roman" w:hAnsi="Times New Roman" w:cs="Times New Roman"/>
+                <w:sz w:val="24"/>
+                <w:szCs w:val="24"/>
+              </w:rPr>
+              <w:t xml:space="preserve"> </w:t>
+            </w:r>
+            <w:r>
+              <w:rPr>
+                <w:rFonts w:ascii="Times New Roman" w:hAnsi="Times New Roman" w:cs="Times New Roman"/>
+                <w:sz w:val="24"/>
+                <w:szCs w:val="24"/>
+              </w:rPr>
+              <w:t>Telerik…</w:t>
+            </w:r>
+          </w:p>
+        </w:tc>
+        <w:tc>
+          <w:tcPr>
+            <w:tcW w:w="2844" w:type="dxa"/>
+          </w:tcPr>
+          <w:p>
+            <w:pPr>
+              <w:jc w:val="both"/>
+              <w:cnfStyle w:val="000000100000" w:firstRow="0" w:lastRow="0" w:firstColumn="0" w:lastColumn="0" w:oddVBand="0" w:evenVBand="0" w:oddHBand="1" w:evenHBand="0" w:firstRowFirstColumn="0" w:firstRowLastColumn="0" w:lastRowFirstColumn="0" w:lastRowLastColumn="0"/>
+              <w:rPr>
+                <w:rFonts w:ascii="Times New Roman" w:hAnsi="Times New Roman" w:cs="Times New Roman"/>
+                <w:sz w:val="24"/>
+                <w:szCs w:val="24"/>
+              </w:rPr>
+            </w:pPr>
+            <w:r>
+              <w:rPr>
+                <w:rFonts w:ascii="Times New Roman" w:hAnsi="Times New Roman" w:cs="Times New Roman"/>
+                <w:sz w:val="24"/>
+                <w:szCs w:val="24"/>
+              </w:rPr>
+              <w:t>Knowing more about how using the WCF,</w:t>
+            </w:r>
+            <w:r>
+              <w:rPr>
+                <w:rFonts w:ascii="Times New Roman" w:hAnsi="Times New Roman" w:cs="Times New Roman"/>
+                <w:sz w:val="24"/>
+                <w:szCs w:val="24"/>
+              </w:rPr>
+              <w:t xml:space="preserve"> </w:t>
+            </w:r>
+            <w:r>
+              <w:rPr>
+                <w:rFonts w:ascii="Times New Roman" w:hAnsi="Times New Roman" w:cs="Times New Roman"/>
+                <w:sz w:val="24"/>
+                <w:szCs w:val="24"/>
+              </w:rPr>
+              <w:t>MVVM, Telerik in architect.</w:t>
+            </w:r>
+          </w:p>
+        </w:tc>
+      </w:tr>
+      <w:tr>
+        <w:tc>
+          <w:tcPr>
+            <w:cnfStyle w:val="001000000000" w:firstRow="0" w:lastRow="0" w:firstColumn="1" w:lastColumn="0" w:oddVBand="0" w:evenVBand="0" w:oddHBand="0" w:evenHBand="0" w:firstRowFirstColumn="0" w:firstRowLastColumn="0" w:lastRowFirstColumn="0" w:lastRowLastColumn="0"/>
+            <w:tcW w:w="558" w:type="dxa"/>
+          </w:tcPr>
+          <w:p>
+            <w:pPr>
+              <w:rPr>
+                <w:rFonts w:ascii="Times New Roman" w:hAnsi="Times New Roman" w:cs="Times New Roman"/>
+                <w:sz w:val="24"/>
+                <w:szCs w:val="24"/>
+              </w:rPr>
+            </w:pPr>
+            <w:r>
+              <w:rPr>
+                <w:rFonts w:ascii="Times New Roman" w:hAnsi="Times New Roman" w:cs="Times New Roman"/>
+                <w:sz w:val="24"/>
+                <w:szCs w:val="24"/>
+              </w:rPr>
+              <w:t>2</w:t>
+            </w:r>
+          </w:p>
+        </w:tc>
+        <w:tc>
+          <w:tcPr>
+            <w:tcW w:w="2790" w:type="dxa"/>
+          </w:tcPr>
+          <w:p>
+            <w:pPr>
+              <w:jc w:val="both"/>
+              <w:cnfStyle w:val="000000000000" w:firstRow="0" w:lastRow="0" w:firstColumn="0" w:lastColumn="0" w:oddVBand="0" w:evenVBand="0" w:oddHBand="0" w:evenHBand="0" w:firstRowFirstColumn="0" w:firstRowLastColumn="0" w:lastRowFirstColumn="0" w:lastRowLastColumn="0"/>
+              <w:rPr>
+                <w:rFonts w:ascii="Times New Roman" w:hAnsi="Times New Roman" w:cs="Times New Roman"/>
+                <w:sz w:val="24"/>
+                <w:szCs w:val="24"/>
+              </w:rPr>
+            </w:pPr>
+            <w:r>
+              <w:rPr>
+                <w:rFonts w:ascii="Times New Roman" w:hAnsi="Times New Roman" w:cs="Times New Roman"/>
+                <w:sz w:val="24"/>
+                <w:szCs w:val="24"/>
+              </w:rPr>
+              <w:t>The important requirements changes so much</w:t>
+            </w:r>
+          </w:p>
+        </w:tc>
+        <w:tc>
+          <w:tcPr>
+            <w:tcW w:w="3276" w:type="dxa"/>
+          </w:tcPr>
+          <w:p>
+            <w:pPr>
+              <w:jc w:val="both"/>
+              <w:cnfStyle w:val="000000000000" w:firstRow="0" w:lastRow="0" w:firstColumn="0" w:lastColumn="0" w:oddVBand="0" w:evenVBand="0" w:oddHBand="0" w:evenHBand="0" w:firstRowFirstColumn="0" w:firstRowLastColumn="0" w:lastRowFirstColumn="0" w:lastRowLastColumn="0"/>
+              <w:rPr>
+                <w:rFonts w:ascii="Times New Roman" w:hAnsi="Times New Roman" w:cs="Times New Roman"/>
+                <w:sz w:val="24"/>
+                <w:szCs w:val="24"/>
+              </w:rPr>
+            </w:pPr>
+            <w:r>
+              <w:rPr>
+                <w:rFonts w:ascii="Times New Roman" w:hAnsi="Times New Roman" w:cs="Times New Roman"/>
+                <w:sz w:val="24"/>
+                <w:szCs w:val="24"/>
+              </w:rPr>
+              <w:t>Dealing with the customer to give the specific baseline.</w:t>
+            </w:r>
+          </w:p>
+        </w:tc>
+        <w:tc>
+          <w:tcPr>
+            <w:tcW w:w="2844" w:type="dxa"/>
+          </w:tcPr>
+          <w:p>
+            <w:pPr>
+              <w:jc w:val="both"/>
+              <w:cnfStyle w:val="000000000000" w:firstRow="0" w:lastRow="0" w:firstColumn="0" w:lastColumn="0" w:oddVBand="0" w:evenVBand="0" w:oddHBand="0" w:evenHBand="0" w:firstRowFirstColumn="0" w:firstRowLastColumn="0" w:lastRowFirstColumn="0" w:lastRowLastColumn="0"/>
+              <w:rPr>
+                <w:rFonts w:ascii="Times New Roman" w:hAnsi="Times New Roman" w:cs="Times New Roman"/>
+                <w:sz w:val="24"/>
+                <w:szCs w:val="24"/>
+              </w:rPr>
+            </w:pPr>
+            <w:r>
+              <w:rPr>
+                <w:rFonts w:ascii="Times New Roman" w:hAnsi="Times New Roman" w:cs="Times New Roman"/>
+                <w:sz w:val="24"/>
+                <w:szCs w:val="24"/>
+              </w:rPr>
+              <w:t>Everything we do need to be baselined to make sure that the customer will not change the requirement</w:t>
+            </w:r>
+          </w:p>
+        </w:tc>
+      </w:tr>
+      <w:tr>
+        <w:trPr>
+          <w:cnfStyle w:val="000000100000" w:firstRow="0" w:lastRow="0" w:firstColumn="0" w:lastColumn="0" w:oddVBand="0" w:evenVBand="0" w:oddHBand="1" w:evenHBand="0" w:firstRowFirstColumn="0" w:firstRowLastColumn="0" w:lastRowFirstColumn="0" w:lastRowLastColumn="0"/>
+        </w:trPr>
+        <w:tc>
+          <w:tcPr>
+            <w:cnfStyle w:val="001000000000" w:firstRow="0" w:lastRow="0" w:firstColumn="1" w:lastColumn="0" w:oddVBand="0" w:evenVBand="0" w:oddHBand="0" w:evenHBand="0" w:firstRowFirstColumn="0" w:firstRowLastColumn="0" w:lastRowFirstColumn="0" w:lastRowLastColumn="0"/>
+            <w:tcW w:w="558" w:type="dxa"/>
+          </w:tcPr>
+          <w:p>
+            <w:pPr>
+              <w:rPr>
+                <w:rFonts w:ascii="Times New Roman" w:hAnsi="Times New Roman" w:cs="Times New Roman"/>
+                <w:sz w:val="24"/>
+                <w:szCs w:val="24"/>
+              </w:rPr>
+            </w:pPr>
+            <w:r>
+              <w:rPr>
+                <w:rFonts w:ascii="Times New Roman" w:hAnsi="Times New Roman" w:cs="Times New Roman"/>
+                <w:sz w:val="24"/>
+                <w:szCs w:val="24"/>
+              </w:rPr>
+              <w:t>3</w:t>
+            </w:r>
+          </w:p>
+        </w:tc>
+        <w:tc>
+          <w:tcPr>
+            <w:tcW w:w="2790" w:type="dxa"/>
+          </w:tcPr>
+          <w:p>
+            <w:pPr>
+              <w:jc w:val="both"/>
+              <w:cnfStyle w:val="000000100000" w:firstRow="0" w:lastRow="0" w:firstColumn="0" w:lastColumn="0" w:oddVBand="0" w:evenVBand="0" w:oddHBand="1" w:evenHBand="0" w:firstRowFirstColumn="0" w:firstRowLastColumn="0" w:lastRowFirstColumn="0" w:lastRowLastColumn="0"/>
+              <w:rPr>
+                <w:rFonts w:ascii="Times New Roman" w:hAnsi="Times New Roman" w:cs="Times New Roman"/>
+                <w:sz w:val="24"/>
+                <w:szCs w:val="24"/>
+              </w:rPr>
+            </w:pPr>
+            <w:r>
+              <w:rPr>
+                <w:rFonts w:ascii="Times New Roman" w:hAnsi="Times New Roman" w:cs="Times New Roman"/>
+                <w:sz w:val="24"/>
+                <w:szCs w:val="24"/>
+              </w:rPr>
+              <w:t>Being lack of the experiences in architect, so it is difficult to get the consensus between the architect and detail design</w:t>
+            </w:r>
+          </w:p>
+        </w:tc>
+        <w:tc>
+          <w:tcPr>
+            <w:tcW w:w="3276" w:type="dxa"/>
+          </w:tcPr>
+          <w:p>
+            <w:pPr>
+              <w:jc w:val="both"/>
+              <w:cnfStyle w:val="000000100000" w:firstRow="0" w:lastRow="0" w:firstColumn="0" w:lastColumn="0" w:oddVBand="0" w:evenVBand="0" w:oddHBand="1" w:evenHBand="0" w:firstRowFirstColumn="0" w:firstRowLastColumn="0" w:lastRowFirstColumn="0" w:lastRowLastColumn="0"/>
+              <w:rPr>
+                <w:rFonts w:ascii="Times New Roman" w:hAnsi="Times New Roman" w:cs="Times New Roman"/>
+                <w:sz w:val="24"/>
+                <w:szCs w:val="24"/>
+              </w:rPr>
+            </w:pPr>
+            <w:r>
+              <w:rPr>
+                <w:rFonts w:ascii="Times New Roman" w:hAnsi="Times New Roman" w:cs="Times New Roman"/>
+                <w:sz w:val="24"/>
+                <w:szCs w:val="24"/>
+              </w:rPr>
+              <w:t>Asking the mentor and the internet for the solution in architect to give the good architect. Besides, explaining about the architect and dealing with design team are necessary</w:t>
+            </w:r>
+          </w:p>
+        </w:tc>
+        <w:tc>
+          <w:tcPr>
+            <w:tcW w:w="2844" w:type="dxa"/>
+          </w:tcPr>
+          <w:p>
+            <w:pPr>
+              <w:jc w:val="both"/>
+              <w:cnfStyle w:val="000000100000" w:firstRow="0" w:lastRow="0" w:firstColumn="0" w:lastColumn="0" w:oddVBand="0" w:evenVBand="0" w:oddHBand="1" w:evenHBand="0" w:firstRowFirstColumn="0" w:firstRowLastColumn="0" w:lastRowFirstColumn="0" w:lastRowLastColumn="0"/>
+              <w:rPr>
+                <w:rFonts w:ascii="Times New Roman" w:hAnsi="Times New Roman" w:cs="Times New Roman"/>
+                <w:sz w:val="24"/>
+                <w:szCs w:val="24"/>
+              </w:rPr>
+            </w:pPr>
+            <w:r>
+              <w:rPr>
+                <w:rFonts w:ascii="Times New Roman" w:hAnsi="Times New Roman" w:cs="Times New Roman"/>
+                <w:sz w:val="24"/>
+                <w:szCs w:val="24"/>
+              </w:rPr>
+              <w:t>Researching more about the new technologies that are used in architect to give the accuracy architect</w:t>
+            </w:r>
+          </w:p>
+        </w:tc>
+      </w:tr>
+      <w:tr>
+        <w:tc>
+          <w:tcPr>
+            <w:cnfStyle w:val="001000000000" w:firstRow="0" w:lastRow="0" w:firstColumn="1" w:lastColumn="0" w:oddVBand="0" w:evenVBand="0" w:oddHBand="0" w:evenHBand="0" w:firstRowFirstColumn="0" w:firstRowLastColumn="0" w:lastRowFirstColumn="0" w:lastRowLastColumn="0"/>
+            <w:tcW w:w="558" w:type="dxa"/>
+          </w:tcPr>
+          <w:p>
+            <w:pPr>
+              <w:rPr>
+                <w:rFonts w:ascii="Times New Roman" w:hAnsi="Times New Roman" w:cs="Times New Roman"/>
+                <w:sz w:val="24"/>
+                <w:szCs w:val="24"/>
+              </w:rPr>
+            </w:pPr>
+            <w:r>
+              <w:rPr>
+                <w:rFonts w:ascii="Times New Roman" w:hAnsi="Times New Roman" w:cs="Times New Roman"/>
+                <w:sz w:val="24"/>
+                <w:szCs w:val="24"/>
+              </w:rPr>
+              <w:t>4</w:t>
+            </w:r>
+          </w:p>
+        </w:tc>
+        <w:tc>
+          <w:tcPr>
+            <w:tcW w:w="2790" w:type="dxa"/>
+          </w:tcPr>
+          <w:p>
+            <w:pPr>
+              <w:jc w:val="both"/>
+              <w:cnfStyle w:val="000000000000" w:firstRow="0" w:lastRow="0" w:firstColumn="0" w:lastColumn="0" w:oddVBand="0" w:evenVBand="0" w:oddHBand="0" w:evenHBand="0" w:firstRowFirstColumn="0" w:firstRowLastColumn="0" w:lastRowFirstColumn="0" w:lastRowLastColumn="0"/>
+              <w:rPr>
+                <w:rFonts w:ascii="Times New Roman" w:hAnsi="Times New Roman" w:cs="Times New Roman"/>
+                <w:sz w:val="24"/>
+                <w:szCs w:val="24"/>
+              </w:rPr>
+            </w:pPr>
+            <w:r>
+              <w:rPr>
+                <w:rFonts w:ascii="Times New Roman" w:hAnsi="Times New Roman" w:cs="Times New Roman"/>
+                <w:sz w:val="24"/>
+                <w:szCs w:val="24"/>
+              </w:rPr>
+              <w:t>Being lack of the resource for architect phase, so that it makes the schedule is always behind</w:t>
+            </w:r>
+          </w:p>
+        </w:tc>
+        <w:tc>
+          <w:tcPr>
+            <w:tcW w:w="3276" w:type="dxa"/>
+          </w:tcPr>
+          <w:p>
+            <w:pPr>
+              <w:jc w:val="both"/>
+              <w:cnfStyle w:val="000000000000" w:firstRow="0" w:lastRow="0" w:firstColumn="0" w:lastColumn="0" w:oddVBand="0" w:evenVBand="0" w:oddHBand="0" w:evenHBand="0" w:firstRowFirstColumn="0" w:firstRowLastColumn="0" w:lastRowFirstColumn="0" w:lastRowLastColumn="0"/>
+              <w:rPr>
+                <w:rFonts w:ascii="Times New Roman" w:hAnsi="Times New Roman" w:cs="Times New Roman"/>
+                <w:sz w:val="24"/>
+                <w:szCs w:val="24"/>
+              </w:rPr>
+            </w:pPr>
+            <w:r>
+              <w:rPr>
+                <w:rFonts w:ascii="Times New Roman" w:hAnsi="Times New Roman" w:cs="Times New Roman"/>
+                <w:sz w:val="24"/>
+                <w:szCs w:val="24"/>
+              </w:rPr>
+              <w:t>"Recruiting" more resource for architect phase</w:t>
+            </w:r>
+          </w:p>
+        </w:tc>
+        <w:tc>
+          <w:tcPr>
+            <w:tcW w:w="2844" w:type="dxa"/>
+          </w:tcPr>
+          <w:p>
+            <w:pPr>
+              <w:jc w:val="both"/>
+              <w:cnfStyle w:val="000000000000" w:firstRow="0" w:lastRow="0" w:firstColumn="0" w:lastColumn="0" w:oddVBand="0" w:evenVBand="0" w:oddHBand="0" w:evenHBand="0" w:firstRowFirstColumn="0" w:firstRowLastColumn="0" w:lastRowFirstColumn="0" w:lastRowLastColumn="0"/>
+              <w:rPr>
+                <w:rFonts w:ascii="Times New Roman" w:hAnsi="Times New Roman" w:cs="Times New Roman"/>
+                <w:sz w:val="24"/>
+                <w:szCs w:val="24"/>
+              </w:rPr>
+            </w:pPr>
+            <w:r>
+              <w:rPr>
+                <w:rFonts w:ascii="Times New Roman" w:hAnsi="Times New Roman" w:cs="Times New Roman"/>
+                <w:sz w:val="24"/>
+                <w:szCs w:val="24"/>
+              </w:rPr>
+              <w:t>Apportioning the resource in each phase appropriately. Avoiding being lack of resource</w:t>
+            </w:r>
+          </w:p>
+        </w:tc>
+      </w:tr>
+      <w:tr>
+        <w:trPr>
+          <w:cnfStyle w:val="000000100000" w:firstRow="0" w:lastRow="0" w:firstColumn="0" w:lastColumn="0" w:oddVBand="0" w:evenVBand="0" w:oddHBand="1" w:evenHBand="0" w:firstRowFirstColumn="0" w:firstRowLastColumn="0" w:lastRowFirstColumn="0" w:lastRowLastColumn="0"/>
+        </w:trPr>
+        <w:tc>
+          <w:tcPr>
+            <w:cnfStyle w:val="001000000000" w:firstRow="0" w:lastRow="0" w:firstColumn="1" w:lastColumn="0" w:oddVBand="0" w:evenVBand="0" w:oddHBand="0" w:evenHBand="0" w:firstRowFirstColumn="0" w:firstRowLastColumn="0" w:lastRowFirstColumn="0" w:lastRowLastColumn="0"/>
+            <w:tcW w:w="558" w:type="dxa"/>
+          </w:tcPr>
+          <w:p>
+            <w:pPr>
+              <w:rPr>
+                <w:rFonts w:ascii="Times New Roman" w:hAnsi="Times New Roman" w:cs="Times New Roman"/>
+                <w:sz w:val="24"/>
+                <w:szCs w:val="24"/>
+              </w:rPr>
+            </w:pPr>
+            <w:r>
+              <w:rPr>
+                <w:rFonts w:ascii="Times New Roman" w:hAnsi="Times New Roman" w:cs="Times New Roman"/>
+                <w:sz w:val="24"/>
+                <w:szCs w:val="24"/>
+              </w:rPr>
+              <w:t>5</w:t>
+            </w:r>
+          </w:p>
+        </w:tc>
+        <w:tc>
+          <w:tcPr>
+            <w:tcW w:w="2790" w:type="dxa"/>
+          </w:tcPr>
+          <w:p>
+            <w:pPr>
+              <w:jc w:val="both"/>
+              <w:cnfStyle w:val="000000100000" w:firstRow="0" w:lastRow="0" w:firstColumn="0" w:lastColumn="0" w:oddVBand="0" w:evenVBand="0" w:oddHBand="1" w:evenHBand="0" w:firstRowFirstColumn="0" w:firstRowLastColumn="0" w:lastRowFirstColumn="0" w:lastRowLastColumn="0"/>
+              <w:rPr>
+                <w:rFonts w:ascii="Times New Roman" w:hAnsi="Times New Roman" w:cs="Times New Roman"/>
+                <w:sz w:val="24"/>
+                <w:szCs w:val="24"/>
+              </w:rPr>
+            </w:pPr>
+            <w:r>
+              <w:rPr>
+                <w:rFonts w:ascii="Times New Roman" w:hAnsi="Times New Roman" w:cs="Times New Roman"/>
+                <w:sz w:val="24"/>
+                <w:szCs w:val="24"/>
+              </w:rPr>
+              <w:t>Requirement phase is always behind the schedule</w:t>
+            </w:r>
+          </w:p>
+        </w:tc>
+        <w:tc>
+          <w:tcPr>
+            <w:tcW w:w="3276" w:type="dxa"/>
+          </w:tcPr>
+          <w:p>
+            <w:pPr>
+              <w:jc w:val="both"/>
+              <w:cnfStyle w:val="000000100000" w:firstRow="0" w:lastRow="0" w:firstColumn="0" w:lastColumn="0" w:oddVBand="0" w:evenVBand="0" w:oddHBand="1" w:evenHBand="0" w:firstRowFirstColumn="0" w:firstRowLastColumn="0" w:lastRowFirstColumn="0" w:lastRowLastColumn="0"/>
+              <w:rPr>
+                <w:rFonts w:ascii="Times New Roman" w:hAnsi="Times New Roman" w:cs="Times New Roman"/>
+                <w:sz w:val="24"/>
+                <w:szCs w:val="24"/>
+              </w:rPr>
+            </w:pPr>
+            <w:r>
+              <w:rPr>
+                <w:rFonts w:ascii="Times New Roman" w:hAnsi="Times New Roman" w:cs="Times New Roman"/>
+                <w:sz w:val="24"/>
+                <w:szCs w:val="24"/>
+              </w:rPr>
+              <w:t>Dealing with the Requirement team to give the consensus about the key requirement for architect</w:t>
+            </w:r>
+          </w:p>
+        </w:tc>
+        <w:tc>
+          <w:tcPr>
+            <w:tcW w:w="2844" w:type="dxa"/>
+          </w:tcPr>
+          <w:p>
+            <w:pPr>
+              <w:jc w:val="both"/>
+              <w:cnfStyle w:val="000000100000" w:firstRow="0" w:lastRow="0" w:firstColumn="0" w:lastColumn="0" w:oddVBand="0" w:evenVBand="0" w:oddHBand="1" w:evenHBand="0" w:firstRowFirstColumn="0" w:firstRowLastColumn="0" w:lastRowFirstColumn="0" w:lastRowLastColumn="0"/>
+              <w:rPr>
+                <w:rFonts w:ascii="Times New Roman" w:hAnsi="Times New Roman" w:cs="Times New Roman"/>
+                <w:sz w:val="24"/>
+                <w:szCs w:val="24"/>
+              </w:rPr>
+            </w:pPr>
+            <w:r>
+              <w:rPr>
+                <w:rFonts w:ascii="Times New Roman" w:hAnsi="Times New Roman" w:cs="Times New Roman"/>
+                <w:sz w:val="24"/>
+                <w:szCs w:val="24"/>
+              </w:rPr>
+              <w:t>Communicating with Requirement team to get the key requirements. Avoiding waiting the requirement phase has done and then start the architect phase</w:t>
+            </w:r>
+          </w:p>
+        </w:tc>
+      </w:tr>
+    </w:tbl>
     <w:p>
       <w:pPr>
-        <w:pStyle w:val="ListParagraph"/>
-        <w:numPr>
-          <w:ilvl w:val="0"/>
-          <w:numId w:val="15"/>
-        </w:numPr>
         <w:rPr>
           <w:rFonts w:ascii="Times New Roman" w:hAnsi="Times New Roman" w:cs="Times New Roman"/>
           <w:sz w:val="24"/>
           <w:szCs w:val="24"/>
         </w:rPr>
       </w:pPr>
-      <w:r>
-        <w:rPr>
-          <w:rFonts w:ascii="Times New Roman" w:hAnsi="Times New Roman" w:cs="Times New Roman"/>
-          <w:sz w:val="24"/>
-          <w:szCs w:val="24"/>
-        </w:rPr>
-        <w:t>Almost document is managed by group’s mail and get versions.</w:t>
-      </w:r>
     </w:p>
-    <w:p>
-      <w:pPr>
-        <w:pStyle w:val="ListParagraph"/>
-        <w:numPr>
-          <w:ilvl w:val="0"/>
-          <w:numId w:val="15"/>
-        </w:numPr>
-        <w:rPr>
-          <w:rFonts w:ascii="Times New Roman" w:hAnsi="Times New Roman" w:cs="Times New Roman"/>
-          <w:sz w:val="24"/>
-          <w:szCs w:val="24"/>
-        </w:rPr>
-      </w:pPr>
-      <w:r>
-        <w:rPr>
-          <w:rFonts w:ascii="Times New Roman" w:hAnsi="Times New Roman" w:cs="Times New Roman"/>
-          <w:sz w:val="24"/>
-          <w:szCs w:val="24"/>
-        </w:rPr>
-        <w:t>In term of time, Team HRM must delay document concept to Customers.</w:t>
-      </w:r>
-    </w:p>
-    <w:p>
-      <w:pPr>
-        <w:shd w:val="clear" w:color="auto" w:fill="FFFFFF" w:themeFill="background1"/>
-        <w:rPr>
-          <w:rFonts w:ascii="Times New Roman" w:hAnsi="Times New Roman" w:cs="Times New Roman"/>
-          <w:b/>
-          <w:color w:val="FFFFFF" w:themeColor="background1"/>
-          <w:sz w:val="24"/>
-          <w:szCs w:val="24"/>
-        </w:rPr>
-      </w:pPr>
-      <w:r>
-        <w:rPr>
-          <w:rFonts w:ascii="Times New Roman" w:hAnsi="Times New Roman" w:cs="Times New Roman"/>
-          <w:b/>
-          <w:color w:val="FFFFFF" w:themeColor="background1"/>
-          <w:sz w:val="24"/>
-          <w:szCs w:val="24"/>
-          <w:highlight w:val="darkYellow"/>
-        </w:rPr>
-        <w:t>4.    Requirement Phrase Advantages</w:t>
-      </w:r>
-    </w:p>
-    <w:p>
-      <w:pPr>
-        <w:pStyle w:val="ListParagraph"/>
-        <w:numPr>
-          <w:ilvl w:val="0"/>
-          <w:numId w:val="17"/>
-        </w:numPr>
-        <w:rPr>
-          <w:rFonts w:ascii="Times New Roman" w:hAnsi="Times New Roman" w:cs="Times New Roman"/>
-          <w:sz w:val="24"/>
-          <w:szCs w:val="24"/>
-        </w:rPr>
-      </w:pPr>
-      <w:r>
-        <w:rPr>
-          <w:rFonts w:ascii="Times New Roman" w:hAnsi="Times New Roman" w:cs="Times New Roman"/>
-          <w:sz w:val="24"/>
-          <w:szCs w:val="24"/>
-        </w:rPr>
-        <w:t>Teams HRM have so experiences when getting customers requirement.</w:t>
-      </w:r>
-    </w:p>
-    <w:p>
-      <w:pPr>
-        <w:pStyle w:val="ListParagraph"/>
-        <w:numPr>
-          <w:ilvl w:val="0"/>
-          <w:numId w:val="17"/>
-        </w:numPr>
-        <w:rPr>
-          <w:rFonts w:ascii="Times New Roman" w:hAnsi="Times New Roman" w:cs="Times New Roman"/>
-          <w:sz w:val="24"/>
-          <w:szCs w:val="24"/>
-        </w:rPr>
-      </w:pPr>
-      <w:r>
-        <w:rPr>
-          <w:rFonts w:ascii="Times New Roman" w:hAnsi="Times New Roman" w:cs="Times New Roman"/>
-          <w:sz w:val="24"/>
-          <w:szCs w:val="24"/>
-        </w:rPr>
-        <w:t>Team HRM knows what document will need to complete and release to customers such Concepts Operation Document for customers, SRS Document for Development Team. Besides, knowing content Concept Operation and SRS Document.</w:t>
-      </w:r>
-    </w:p>
-    <w:p>
-      <w:pPr>
-        <w:pStyle w:val="ListParagraph"/>
-        <w:numPr>
-          <w:ilvl w:val="0"/>
-          <w:numId w:val="17"/>
-        </w:numPr>
-        <w:rPr>
-          <w:rFonts w:ascii="Times New Roman" w:hAnsi="Times New Roman" w:cs="Times New Roman"/>
-          <w:sz w:val="24"/>
-          <w:szCs w:val="24"/>
-        </w:rPr>
-      </w:pPr>
-      <w:r>
-        <w:rPr>
-          <w:rFonts w:ascii="Times New Roman" w:hAnsi="Times New Roman" w:cs="Times New Roman"/>
-          <w:sz w:val="24"/>
-          <w:szCs w:val="24"/>
-        </w:rPr>
-        <w:t>Team members are understood and work harmoniously together. Team Leader who will assign task to conformity with members.</w:t>
-      </w:r>
-    </w:p>
-    <w:p>
-      <w:pPr>
-        <w:pStyle w:val="ListParagraph"/>
-        <w:numPr>
-          <w:ilvl w:val="0"/>
-          <w:numId w:val="17"/>
-        </w:numPr>
-        <w:rPr>
-          <w:rFonts w:ascii="Times New Roman" w:hAnsi="Times New Roman" w:cs="Times New Roman"/>
-          <w:sz w:val="24"/>
-          <w:szCs w:val="24"/>
-        </w:rPr>
-      </w:pPr>
-      <w:r>
-        <w:rPr>
-          <w:rFonts w:ascii="Times New Roman" w:hAnsi="Times New Roman" w:cs="Times New Roman"/>
-          <w:sz w:val="24"/>
-          <w:szCs w:val="24"/>
-        </w:rPr>
-        <w:t>Team members are supported by Lecture in through project such as approach customers requirement, tool and languages.</w:t>
-      </w:r>
-    </w:p>
-    <w:p>
-      <w:pPr>
-        <w:rPr>
-          <w:rFonts w:ascii="Times New Roman" w:hAnsi="Times New Roman" w:cs="Times New Roman"/>
-          <w:b/>
-          <w:color w:val="FFFFFF" w:themeColor="background1"/>
-          <w:sz w:val="24"/>
-          <w:szCs w:val="24"/>
-        </w:rPr>
-      </w:pPr>
-      <w:r>
-        <w:rPr>
-          <w:rFonts w:ascii="Times New Roman" w:hAnsi="Times New Roman" w:cs="Times New Roman"/>
-          <w:b/>
-          <w:color w:val="FFFFFF" w:themeColor="background1"/>
-          <w:sz w:val="24"/>
-          <w:szCs w:val="24"/>
-          <w:highlight w:val="darkYellow"/>
-        </w:rPr>
-        <w:t>5.    Improvement Approach</w:t>
-      </w:r>
-    </w:p>
-    <w:p>
-      <w:pPr>
-        <w:pStyle w:val="ListParagraph"/>
-        <w:numPr>
-          <w:ilvl w:val="0"/>
-          <w:numId w:val="18"/>
-        </w:numPr>
-        <w:rPr>
-          <w:rFonts w:ascii="Times New Roman" w:hAnsi="Times New Roman" w:cs="Times New Roman"/>
-          <w:sz w:val="24"/>
-          <w:szCs w:val="24"/>
-        </w:rPr>
-      </w:pPr>
-      <w:r>
-        <w:rPr>
-          <w:rFonts w:ascii="Times New Roman" w:hAnsi="Times New Roman" w:cs="Times New Roman"/>
-          <w:sz w:val="24"/>
-          <w:szCs w:val="24"/>
-        </w:rPr>
-        <w:t>Decomposing resource of project phrase such as Requirement Phrase, Architect Phrase, Phrase Testing, and Maintaining Phrase for management.</w:t>
-      </w:r>
-    </w:p>
-    <w:p>
-      <w:pPr>
-        <w:pStyle w:val="ListParagraph"/>
-        <w:numPr>
-          <w:ilvl w:val="0"/>
-          <w:numId w:val="18"/>
-        </w:numPr>
-        <w:rPr>
-          <w:rFonts w:ascii="Times New Roman" w:hAnsi="Times New Roman" w:cs="Times New Roman"/>
-          <w:sz w:val="24"/>
-          <w:szCs w:val="24"/>
-        </w:rPr>
-      </w:pPr>
-      <w:r>
-        <w:rPr>
-          <w:rFonts w:ascii="Times New Roman" w:hAnsi="Times New Roman" w:cs="Times New Roman"/>
-          <w:sz w:val="24"/>
-          <w:szCs w:val="24"/>
-        </w:rPr>
-        <w:t>Creating Drop box and SVN for manage document, assign task for members.</w:t>
-      </w:r>
-    </w:p>
-    <w:p>
-      <w:pPr>
-        <w:pStyle w:val="ListParagraph"/>
-        <w:numPr>
-          <w:ilvl w:val="0"/>
-          <w:numId w:val="18"/>
-        </w:numPr>
-        <w:rPr>
-          <w:rFonts w:ascii="Times New Roman" w:hAnsi="Times New Roman" w:cs="Times New Roman"/>
-          <w:sz w:val="24"/>
-          <w:szCs w:val="24"/>
-        </w:rPr>
-      </w:pPr>
-      <w:r>
-        <w:rPr>
-          <w:rFonts w:ascii="Times New Roman" w:hAnsi="Times New Roman" w:cs="Times New Roman"/>
-          <w:sz w:val="24"/>
-          <w:szCs w:val="24"/>
-        </w:rPr>
-        <w:t>Controlling and Monitoring time and task of Team members.</w:t>
-      </w:r>
-    </w:p>
-    <w:p>
-      <w:pPr>
-        <w:pStyle w:val="ListParagraph"/>
-        <w:numPr>
-          <w:ilvl w:val="0"/>
-          <w:numId w:val="18"/>
-        </w:numPr>
-        <w:rPr>
-          <w:rFonts w:ascii="Times New Roman" w:hAnsi="Times New Roman" w:cs="Times New Roman"/>
-          <w:sz w:val="24"/>
-          <w:szCs w:val="24"/>
-        </w:rPr>
-      </w:pPr>
-      <w:r>
-        <w:rPr>
-          <w:rFonts w:ascii="Times New Roman" w:hAnsi="Times New Roman" w:cs="Times New Roman"/>
-          <w:sz w:val="24"/>
-          <w:szCs w:val="24"/>
-        </w:rPr>
-        <w:t>Reporting and Receiving from manager and all members if you don’t understand.</w:t>
-      </w:r>
-    </w:p>
-    <w:p>
-      <w:pPr>
-        <w:pStyle w:val="ListParagraph"/>
-        <w:rPr>
-          <w:rFonts w:ascii="Times New Roman" w:hAnsi="Times New Roman" w:cs="Times New Roman"/>
-          <w:sz w:val="24"/>
-          <w:szCs w:val="24"/>
-        </w:rPr>
-      </w:pPr>
-    </w:p>
-    <w:p>
-      <w:bookmarkStart w:id="0" w:name="_GoBack"/>
-      <w:bookmarkEnd w:id="0"/>
-    </w:p>
+    <w:p/>
     <w:sectPr>
       <w:pgSz w:w="12240" w:h="15840"/>
       <w:pgMar w:top="1440" w:right="1440" w:bottom="1440" w:left="1440" w:header="720" w:footer="720" w:gutter="0"/>
@@ -3736,6 +5541,127 @@
     </w:lvl>
   </w:abstractNum>
   <w:abstractNum w:abstractNumId="11">
+    <w:nsid w:val="33E62B2B"/>
+    <w:multiLevelType w:val="multilevel"/>
+    <w:tmpl w:val="2736B800"/>
+    <w:lvl w:ilvl="0">
+      <w:start w:val="1"/>
+      <w:numFmt w:val="upperRoman"/>
+      <w:lvlText w:val="%1."/>
+      <w:lvlJc w:val="left"/>
+      <w:pPr>
+        <w:ind w:left="1080" w:hanging="720"/>
+      </w:pPr>
+      <w:rPr>
+        <w:rFonts w:hint="default"/>
+      </w:rPr>
+    </w:lvl>
+    <w:lvl w:ilvl="1">
+      <w:start w:val="1"/>
+      <w:numFmt w:val="decimal"/>
+      <w:isLgl/>
+      <w:lvlText w:val="%1.%2"/>
+      <w:lvlJc w:val="left"/>
+      <w:pPr>
+        <w:ind w:left="720" w:hanging="360"/>
+      </w:pPr>
+      <w:rPr>
+        <w:rFonts w:hint="default"/>
+      </w:rPr>
+    </w:lvl>
+    <w:lvl w:ilvl="2">
+      <w:start w:val="1"/>
+      <w:numFmt w:val="decimal"/>
+      <w:isLgl/>
+      <w:lvlText w:val="%1.%2.%3"/>
+      <w:lvlJc w:val="left"/>
+      <w:pPr>
+        <w:ind w:left="1080" w:hanging="720"/>
+      </w:pPr>
+      <w:rPr>
+        <w:rFonts w:hint="default"/>
+      </w:rPr>
+    </w:lvl>
+    <w:lvl w:ilvl="3">
+      <w:start w:val="1"/>
+      <w:numFmt w:val="decimal"/>
+      <w:isLgl/>
+      <w:lvlText w:val="%1.%2.%3.%4"/>
+      <w:lvlJc w:val="left"/>
+      <w:pPr>
+        <w:ind w:left="1440" w:hanging="1080"/>
+      </w:pPr>
+      <w:rPr>
+        <w:rFonts w:hint="default"/>
+      </w:rPr>
+    </w:lvl>
+    <w:lvl w:ilvl="4">
+      <w:start w:val="1"/>
+      <w:numFmt w:val="decimal"/>
+      <w:isLgl/>
+      <w:lvlText w:val="%1.%2.%3.%4.%5"/>
+      <w:lvlJc w:val="left"/>
+      <w:pPr>
+        <w:ind w:left="1440" w:hanging="1080"/>
+      </w:pPr>
+      <w:rPr>
+        <w:rFonts w:hint="default"/>
+      </w:rPr>
+    </w:lvl>
+    <w:lvl w:ilvl="5">
+      <w:start w:val="1"/>
+      <w:numFmt w:val="decimal"/>
+      <w:isLgl/>
+      <w:lvlText w:val="%1.%2.%3.%4.%5.%6"/>
+      <w:lvlJc w:val="left"/>
+      <w:pPr>
+        <w:ind w:left="1800" w:hanging="1440"/>
+      </w:pPr>
+      <w:rPr>
+        <w:rFonts w:hint="default"/>
+      </w:rPr>
+    </w:lvl>
+    <w:lvl w:ilvl="6">
+      <w:start w:val="1"/>
+      <w:numFmt w:val="decimal"/>
+      <w:isLgl/>
+      <w:lvlText w:val="%1.%2.%3.%4.%5.%6.%7"/>
+      <w:lvlJc w:val="left"/>
+      <w:pPr>
+        <w:ind w:left="1800" w:hanging="1440"/>
+      </w:pPr>
+      <w:rPr>
+        <w:rFonts w:hint="default"/>
+      </w:rPr>
+    </w:lvl>
+    <w:lvl w:ilvl="7">
+      <w:start w:val="1"/>
+      <w:numFmt w:val="decimal"/>
+      <w:isLgl/>
+      <w:lvlText w:val="%1.%2.%3.%4.%5.%6.%7.%8"/>
+      <w:lvlJc w:val="left"/>
+      <w:pPr>
+        <w:ind w:left="2160" w:hanging="1800"/>
+      </w:pPr>
+      <w:rPr>
+        <w:rFonts w:hint="default"/>
+      </w:rPr>
+    </w:lvl>
+    <w:lvl w:ilvl="8">
+      <w:start w:val="1"/>
+      <w:numFmt w:val="decimal"/>
+      <w:isLgl/>
+      <w:lvlText w:val="%1.%2.%3.%4.%5.%6.%7.%8.%9"/>
+      <w:lvlJc w:val="left"/>
+      <w:pPr>
+        <w:ind w:left="2520" w:hanging="2160"/>
+      </w:pPr>
+      <w:rPr>
+        <w:rFonts w:hint="default"/>
+      </w:rPr>
+    </w:lvl>
+  </w:abstractNum>
+  <w:abstractNum w:abstractNumId="12">
     <w:nsid w:val="3F6F51F9"/>
     <w:multiLevelType w:val="hybridMultilevel"/>
     <w:tmpl w:val="068EB370"/>
@@ -3848,7 +5774,7 @@
       </w:rPr>
     </w:lvl>
   </w:abstractNum>
-  <w:abstractNum w:abstractNumId="12">
+  <w:abstractNum w:abstractNumId="13">
     <w:nsid w:val="4DF27EFB"/>
     <w:multiLevelType w:val="hybridMultilevel"/>
     <w:tmpl w:val="62781E52"/>
@@ -3961,7 +5887,7 @@
       </w:rPr>
     </w:lvl>
   </w:abstractNum>
-  <w:abstractNum w:abstractNumId="13">
+  <w:abstractNum w:abstractNumId="14">
     <w:nsid w:val="524A187B"/>
     <w:multiLevelType w:val="multilevel"/>
     <w:tmpl w:val="E6CCD8AC"/>
@@ -4082,7 +6008,7 @@
       </w:rPr>
     </w:lvl>
   </w:abstractNum>
-  <w:abstractNum w:abstractNumId="14">
+  <w:abstractNum w:abstractNumId="15">
     <w:nsid w:val="594E57EF"/>
     <w:multiLevelType w:val="hybridMultilevel"/>
     <w:tmpl w:val="56F8E618"/>
@@ -4195,7 +6121,7 @@
       </w:rPr>
     </w:lvl>
   </w:abstractNum>
-  <w:abstractNum w:abstractNumId="15">
+  <w:abstractNum w:abstractNumId="16">
     <w:nsid w:val="630F7E05"/>
     <w:multiLevelType w:val="hybridMultilevel"/>
     <w:tmpl w:val="CC0EF4B4"/>
@@ -4284,7 +6210,7 @@
       </w:pPr>
     </w:lvl>
   </w:abstractNum>
-  <w:abstractNum w:abstractNumId="16">
+  <w:abstractNum w:abstractNumId="17">
     <w:nsid w:val="68607338"/>
     <w:multiLevelType w:val="hybridMultilevel"/>
     <w:tmpl w:val="81B4443C"/>
@@ -4397,7 +6323,7 @@
       </w:rPr>
     </w:lvl>
   </w:abstractNum>
-  <w:abstractNum w:abstractNumId="17">
+  <w:abstractNum w:abstractNumId="18">
     <w:nsid w:val="7BAC3B4C"/>
     <w:multiLevelType w:val="hybridMultilevel"/>
     <w:tmpl w:val="1B724698"/>
@@ -4520,10 +6446,10 @@
     <w:abstractNumId w:val="7"/>
   </w:num>
   <w:num w:numId="4">
-    <w:abstractNumId w:val="13"/>
+    <w:abstractNumId w:val="14"/>
   </w:num>
   <w:num w:numId="5">
-    <w:abstractNumId w:val="15"/>
+    <w:abstractNumId w:val="16"/>
   </w:num>
   <w:num w:numId="6">
     <w:abstractNumId w:val="10"/>
@@ -4535,13 +6461,13 @@
     <w:abstractNumId w:val="9"/>
   </w:num>
   <w:num w:numId="9">
-    <w:abstractNumId w:val="11"/>
+    <w:abstractNumId w:val="12"/>
   </w:num>
   <w:num w:numId="10">
     <w:abstractNumId w:val="3"/>
   </w:num>
   <w:num w:numId="11">
-    <w:abstractNumId w:val="16"/>
+    <w:abstractNumId w:val="17"/>
   </w:num>
   <w:num w:numId="12">
     <w:abstractNumId w:val="8"/>
@@ -4550,7 +6476,7 @@
     <w:abstractNumId w:val="1"/>
   </w:num>
   <w:num w:numId="14">
-    <w:abstractNumId w:val="12"/>
+    <w:abstractNumId w:val="13"/>
   </w:num>
   <w:num w:numId="15">
     <w:abstractNumId w:val="5"/>
@@ -4559,10 +6485,13 @@
     <w:abstractNumId w:val="0"/>
   </w:num>
   <w:num w:numId="17">
-    <w:abstractNumId w:val="14"/>
+    <w:abstractNumId w:val="15"/>
   </w:num>
   <w:num w:numId="18">
-    <w:abstractNumId w:val="17"/>
+    <w:abstractNumId w:val="18"/>
+  </w:num>
+  <w:num w:numId="19">
+    <w:abstractNumId w:val="11"/>
   </w:num>
 </w:numbering>
 </file>
@@ -5020,6 +6949,147 @@
     <w:basedOn w:val="DefaultParagraphFont"/>
     <w:rsid w:val="00E466B5"/>
   </w:style>
+  <w:style w:type="table" w:styleId="MediumGrid3-Accent5">
+    <w:name w:val="Medium Grid 3 Accent 5"/>
+    <w:basedOn w:val="TableNormal"/>
+    <w:uiPriority w:val="69"/>
+    <w:rsid w:val="009D4B14"/>
+    <w:pPr>
+      <w:spacing w:after="0" w:line="240" w:lineRule="auto"/>
+    </w:pPr>
+    <w:tblPr>
+      <w:tblStyleRowBandSize w:val="1"/>
+      <w:tblStyleColBandSize w:val="1"/>
+      <w:tblInd w:w="0" w:type="dxa"/>
+      <w:tblBorders>
+        <w:top w:val="single" w:sz="8" w:space="0" w:color="FFFFFF" w:themeColor="background1"/>
+        <w:left w:val="single" w:sz="8" w:space="0" w:color="FFFFFF" w:themeColor="background1"/>
+        <w:bottom w:val="single" w:sz="8" w:space="0" w:color="FFFFFF" w:themeColor="background1"/>
+        <w:right w:val="single" w:sz="8" w:space="0" w:color="FFFFFF" w:themeColor="background1"/>
+        <w:insideH w:val="single" w:sz="6" w:space="0" w:color="FFFFFF" w:themeColor="background1"/>
+        <w:insideV w:val="single" w:sz="6" w:space="0" w:color="FFFFFF" w:themeColor="background1"/>
+      </w:tblBorders>
+      <w:tblCellMar>
+        <w:top w:w="0" w:type="dxa"/>
+        <w:left w:w="108" w:type="dxa"/>
+        <w:bottom w:w="0" w:type="dxa"/>
+        <w:right w:w="108" w:type="dxa"/>
+      </w:tblCellMar>
+    </w:tblPr>
+    <w:tcPr>
+      <w:shd w:val="clear" w:color="auto" w:fill="D2EAF1" w:themeFill="accent5" w:themeFillTint="3F"/>
+    </w:tcPr>
+    <w:tblStylePr w:type="firstRow">
+      <w:rPr>
+        <w:b/>
+        <w:bCs/>
+        <w:i w:val="0"/>
+        <w:iCs w:val="0"/>
+        <w:color w:val="FFFFFF" w:themeColor="background1"/>
+      </w:rPr>
+      <w:tblPr/>
+      <w:tcPr>
+        <w:tcBorders>
+          <w:top w:val="single" w:sz="8" w:space="0" w:color="FFFFFF" w:themeColor="background1"/>
+          <w:left w:val="single" w:sz="8" w:space="0" w:color="FFFFFF" w:themeColor="background1"/>
+          <w:bottom w:val="single" w:sz="24" w:space="0" w:color="FFFFFF" w:themeColor="background1"/>
+          <w:right w:val="single" w:sz="8" w:space="0" w:color="FFFFFF" w:themeColor="background1"/>
+          <w:insideH w:val="nil"/>
+          <w:insideV w:val="single" w:sz="8" w:space="0" w:color="FFFFFF" w:themeColor="background1"/>
+        </w:tcBorders>
+        <w:shd w:val="clear" w:color="auto" w:fill="4BACC6" w:themeFill="accent5"/>
+      </w:tcPr>
+    </w:tblStylePr>
+    <w:tblStylePr w:type="lastRow">
+      <w:rPr>
+        <w:b/>
+        <w:bCs/>
+        <w:i w:val="0"/>
+        <w:iCs w:val="0"/>
+        <w:color w:val="FFFFFF" w:themeColor="background1"/>
+      </w:rPr>
+      <w:tblPr/>
+      <w:tcPr>
+        <w:tcBorders>
+          <w:top w:val="single" w:sz="24" w:space="0" w:color="FFFFFF" w:themeColor="background1"/>
+          <w:left w:val="single" w:sz="8" w:space="0" w:color="FFFFFF" w:themeColor="background1"/>
+          <w:bottom w:val="single" w:sz="8" w:space="0" w:color="FFFFFF" w:themeColor="background1"/>
+          <w:right w:val="single" w:sz="8" w:space="0" w:color="FFFFFF" w:themeColor="background1"/>
+          <w:insideH w:val="nil"/>
+          <w:insideV w:val="single" w:sz="8" w:space="0" w:color="FFFFFF" w:themeColor="background1"/>
+        </w:tcBorders>
+        <w:shd w:val="clear" w:color="auto" w:fill="4BACC6" w:themeFill="accent5"/>
+      </w:tcPr>
+    </w:tblStylePr>
+    <w:tblStylePr w:type="firstCol">
+      <w:rPr>
+        <w:b/>
+        <w:bCs/>
+        <w:i w:val="0"/>
+        <w:iCs w:val="0"/>
+        <w:color w:val="FFFFFF" w:themeColor="background1"/>
+      </w:rPr>
+      <w:tblPr/>
+      <w:tcPr>
+        <w:tcBorders>
+          <w:left w:val="single" w:sz="8" w:space="0" w:color="FFFFFF" w:themeColor="background1"/>
+          <w:right w:val="single" w:sz="24" w:space="0" w:color="FFFFFF" w:themeColor="background1"/>
+          <w:insideH w:val="nil"/>
+          <w:insideV w:val="nil"/>
+        </w:tcBorders>
+        <w:shd w:val="clear" w:color="auto" w:fill="4BACC6" w:themeFill="accent5"/>
+      </w:tcPr>
+    </w:tblStylePr>
+    <w:tblStylePr w:type="lastCol">
+      <w:rPr>
+        <w:b/>
+        <w:bCs/>
+        <w:i w:val="0"/>
+        <w:iCs w:val="0"/>
+        <w:color w:val="FFFFFF" w:themeColor="background1"/>
+      </w:rPr>
+      <w:tblPr/>
+      <w:tcPr>
+        <w:tcBorders>
+          <w:top w:val="nil"/>
+          <w:left w:val="single" w:sz="24" w:space="0" w:color="FFFFFF" w:themeColor="background1"/>
+          <w:bottom w:val="nil"/>
+          <w:right w:val="nil"/>
+          <w:insideH w:val="nil"/>
+          <w:insideV w:val="nil"/>
+        </w:tcBorders>
+        <w:shd w:val="clear" w:color="auto" w:fill="4BACC6" w:themeFill="accent5"/>
+      </w:tcPr>
+    </w:tblStylePr>
+    <w:tblStylePr w:type="band1Vert">
+      <w:tblPr/>
+      <w:tcPr>
+        <w:tcBorders>
+          <w:top w:val="single" w:sz="8" w:space="0" w:color="FFFFFF" w:themeColor="background1"/>
+          <w:left w:val="single" w:sz="8" w:space="0" w:color="FFFFFF" w:themeColor="background1"/>
+          <w:bottom w:val="single" w:sz="8" w:space="0" w:color="FFFFFF" w:themeColor="background1"/>
+          <w:right w:val="single" w:sz="8" w:space="0" w:color="FFFFFF" w:themeColor="background1"/>
+          <w:insideH w:val="nil"/>
+          <w:insideV w:val="nil"/>
+        </w:tcBorders>
+        <w:shd w:val="clear" w:color="auto" w:fill="A5D5E2" w:themeFill="accent5" w:themeFillTint="7F"/>
+      </w:tcPr>
+    </w:tblStylePr>
+    <w:tblStylePr w:type="band1Horz">
+      <w:tblPr/>
+      <w:tcPr>
+        <w:tcBorders>
+          <w:top w:val="single" w:sz="8" w:space="0" w:color="FFFFFF" w:themeColor="background1"/>
+          <w:left w:val="single" w:sz="8" w:space="0" w:color="FFFFFF" w:themeColor="background1"/>
+          <w:bottom w:val="single" w:sz="8" w:space="0" w:color="FFFFFF" w:themeColor="background1"/>
+          <w:right w:val="single" w:sz="8" w:space="0" w:color="FFFFFF" w:themeColor="background1"/>
+          <w:insideH w:val="single" w:sz="8" w:space="0" w:color="FFFFFF" w:themeColor="background1"/>
+          <w:insideV w:val="single" w:sz="8" w:space="0" w:color="FFFFFF" w:themeColor="background1"/>
+        </w:tcBorders>
+        <w:shd w:val="clear" w:color="auto" w:fill="A5D5E2" w:themeFill="accent5" w:themeFillTint="7F"/>
+      </w:tcPr>
+    </w:tblStylePr>
+  </w:style>
 </w:styles>
 </file>
 
@@ -5476,6 +7546,147 @@
     <w:basedOn w:val="DefaultParagraphFont"/>
     <w:rsid w:val="00E466B5"/>
   </w:style>
+  <w:style w:type="table" w:styleId="MediumGrid3-Accent5">
+    <w:name w:val="Medium Grid 3 Accent 5"/>
+    <w:basedOn w:val="TableNormal"/>
+    <w:uiPriority w:val="69"/>
+    <w:rsid w:val="009D4B14"/>
+    <w:pPr>
+      <w:spacing w:after="0" w:line="240" w:lineRule="auto"/>
+    </w:pPr>
+    <w:tblPr>
+      <w:tblStyleRowBandSize w:val="1"/>
+      <w:tblStyleColBandSize w:val="1"/>
+      <w:tblInd w:w="0" w:type="dxa"/>
+      <w:tblBorders>
+        <w:top w:val="single" w:sz="8" w:space="0" w:color="FFFFFF" w:themeColor="background1"/>
+        <w:left w:val="single" w:sz="8" w:space="0" w:color="FFFFFF" w:themeColor="background1"/>
+        <w:bottom w:val="single" w:sz="8" w:space="0" w:color="FFFFFF" w:themeColor="background1"/>
+        <w:right w:val="single" w:sz="8" w:space="0" w:color="FFFFFF" w:themeColor="background1"/>
+        <w:insideH w:val="single" w:sz="6" w:space="0" w:color="FFFFFF" w:themeColor="background1"/>
+        <w:insideV w:val="single" w:sz="6" w:space="0" w:color="FFFFFF" w:themeColor="background1"/>
+      </w:tblBorders>
+      <w:tblCellMar>
+        <w:top w:w="0" w:type="dxa"/>
+        <w:left w:w="108" w:type="dxa"/>
+        <w:bottom w:w="0" w:type="dxa"/>
+        <w:right w:w="108" w:type="dxa"/>
+      </w:tblCellMar>
+    </w:tblPr>
+    <w:tcPr>
+      <w:shd w:val="clear" w:color="auto" w:fill="D2EAF1" w:themeFill="accent5" w:themeFillTint="3F"/>
+    </w:tcPr>
+    <w:tblStylePr w:type="firstRow">
+      <w:rPr>
+        <w:b/>
+        <w:bCs/>
+        <w:i w:val="0"/>
+        <w:iCs w:val="0"/>
+        <w:color w:val="FFFFFF" w:themeColor="background1"/>
+      </w:rPr>
+      <w:tblPr/>
+      <w:tcPr>
+        <w:tcBorders>
+          <w:top w:val="single" w:sz="8" w:space="0" w:color="FFFFFF" w:themeColor="background1"/>
+          <w:left w:val="single" w:sz="8" w:space="0" w:color="FFFFFF" w:themeColor="background1"/>
+          <w:bottom w:val="single" w:sz="24" w:space="0" w:color="FFFFFF" w:themeColor="background1"/>
+          <w:right w:val="single" w:sz="8" w:space="0" w:color="FFFFFF" w:themeColor="background1"/>
+          <w:insideH w:val="nil"/>
+          <w:insideV w:val="single" w:sz="8" w:space="0" w:color="FFFFFF" w:themeColor="background1"/>
+        </w:tcBorders>
+        <w:shd w:val="clear" w:color="auto" w:fill="4BACC6" w:themeFill="accent5"/>
+      </w:tcPr>
+    </w:tblStylePr>
+    <w:tblStylePr w:type="lastRow">
+      <w:rPr>
+        <w:b/>
+        <w:bCs/>
+        <w:i w:val="0"/>
+        <w:iCs w:val="0"/>
+        <w:color w:val="FFFFFF" w:themeColor="background1"/>
+      </w:rPr>
+      <w:tblPr/>
+      <w:tcPr>
+        <w:tcBorders>
+          <w:top w:val="single" w:sz="24" w:space="0" w:color="FFFFFF" w:themeColor="background1"/>
+          <w:left w:val="single" w:sz="8" w:space="0" w:color="FFFFFF" w:themeColor="background1"/>
+          <w:bottom w:val="single" w:sz="8" w:space="0" w:color="FFFFFF" w:themeColor="background1"/>
+          <w:right w:val="single" w:sz="8" w:space="0" w:color="FFFFFF" w:themeColor="background1"/>
+          <w:insideH w:val="nil"/>
+          <w:insideV w:val="single" w:sz="8" w:space="0" w:color="FFFFFF" w:themeColor="background1"/>
+        </w:tcBorders>
+        <w:shd w:val="clear" w:color="auto" w:fill="4BACC6" w:themeFill="accent5"/>
+      </w:tcPr>
+    </w:tblStylePr>
+    <w:tblStylePr w:type="firstCol">
+      <w:rPr>
+        <w:b/>
+        <w:bCs/>
+        <w:i w:val="0"/>
+        <w:iCs w:val="0"/>
+        <w:color w:val="FFFFFF" w:themeColor="background1"/>
+      </w:rPr>
+      <w:tblPr/>
+      <w:tcPr>
+        <w:tcBorders>
+          <w:left w:val="single" w:sz="8" w:space="0" w:color="FFFFFF" w:themeColor="background1"/>
+          <w:right w:val="single" w:sz="24" w:space="0" w:color="FFFFFF" w:themeColor="background1"/>
+          <w:insideH w:val="nil"/>
+          <w:insideV w:val="nil"/>
+        </w:tcBorders>
+        <w:shd w:val="clear" w:color="auto" w:fill="4BACC6" w:themeFill="accent5"/>
+      </w:tcPr>
+    </w:tblStylePr>
+    <w:tblStylePr w:type="lastCol">
+      <w:rPr>
+        <w:b/>
+        <w:bCs/>
+        <w:i w:val="0"/>
+        <w:iCs w:val="0"/>
+        <w:color w:val="FFFFFF" w:themeColor="background1"/>
+      </w:rPr>
+      <w:tblPr/>
+      <w:tcPr>
+        <w:tcBorders>
+          <w:top w:val="nil"/>
+          <w:left w:val="single" w:sz="24" w:space="0" w:color="FFFFFF" w:themeColor="background1"/>
+          <w:bottom w:val="nil"/>
+          <w:right w:val="nil"/>
+          <w:insideH w:val="nil"/>
+          <w:insideV w:val="nil"/>
+        </w:tcBorders>
+        <w:shd w:val="clear" w:color="auto" w:fill="4BACC6" w:themeFill="accent5"/>
+      </w:tcPr>
+    </w:tblStylePr>
+    <w:tblStylePr w:type="band1Vert">
+      <w:tblPr/>
+      <w:tcPr>
+        <w:tcBorders>
+          <w:top w:val="single" w:sz="8" w:space="0" w:color="FFFFFF" w:themeColor="background1"/>
+          <w:left w:val="single" w:sz="8" w:space="0" w:color="FFFFFF" w:themeColor="background1"/>
+          <w:bottom w:val="single" w:sz="8" w:space="0" w:color="FFFFFF" w:themeColor="background1"/>
+          <w:right w:val="single" w:sz="8" w:space="0" w:color="FFFFFF" w:themeColor="background1"/>
+          <w:insideH w:val="nil"/>
+          <w:insideV w:val="nil"/>
+        </w:tcBorders>
+        <w:shd w:val="clear" w:color="auto" w:fill="A5D5E2" w:themeFill="accent5" w:themeFillTint="7F"/>
+      </w:tcPr>
+    </w:tblStylePr>
+    <w:tblStylePr w:type="band1Horz">
+      <w:tblPr/>
+      <w:tcPr>
+        <w:tcBorders>
+          <w:top w:val="single" w:sz="8" w:space="0" w:color="FFFFFF" w:themeColor="background1"/>
+          <w:left w:val="single" w:sz="8" w:space="0" w:color="FFFFFF" w:themeColor="background1"/>
+          <w:bottom w:val="single" w:sz="8" w:space="0" w:color="FFFFFF" w:themeColor="background1"/>
+          <w:right w:val="single" w:sz="8" w:space="0" w:color="FFFFFF" w:themeColor="background1"/>
+          <w:insideH w:val="single" w:sz="8" w:space="0" w:color="FFFFFF" w:themeColor="background1"/>
+          <w:insideV w:val="single" w:sz="8" w:space="0" w:color="FFFFFF" w:themeColor="background1"/>
+        </w:tcBorders>
+        <w:shd w:val="clear" w:color="auto" w:fill="A5D5E2" w:themeFill="accent5" w:themeFillTint="7F"/>
+      </w:tcPr>
+    </w:tblStylePr>
+  </w:style>
 </w:styles>
 </file>
 
@@ -5702,11 +7913,11 @@
           <c:showPercent val="0"/>
           <c:showBubbleSize val="0"/>
         </c:dLbls>
-        <c:axId val="113454464"/>
-        <c:axId val="113460352"/>
+        <c:axId val="138612096"/>
+        <c:axId val="138658944"/>
       </c:radarChart>
       <c:catAx>
-        <c:axId val="113454464"/>
+        <c:axId val="138612096"/>
         <c:scaling>
           <c:orientation val="minMax"/>
         </c:scaling>
@@ -5716,7 +7927,7 @@
         <c:majorTickMark val="out"/>
         <c:minorTickMark val="none"/>
         <c:tickLblPos val="nextTo"/>
-        <c:crossAx val="113460352"/>
+        <c:crossAx val="138658944"/>
         <c:crosses val="autoZero"/>
         <c:auto val="1"/>
         <c:lblAlgn val="ctr"/>
@@ -5724,7 +7935,7 @@
         <c:noMultiLvlLbl val="0"/>
       </c:catAx>
       <c:valAx>
-        <c:axId val="113460352"/>
+        <c:axId val="138658944"/>
         <c:scaling>
           <c:orientation val="minMax"/>
         </c:scaling>
@@ -5735,7 +7946,7 @@
         <c:majorTickMark val="cross"/>
         <c:minorTickMark val="none"/>
         <c:tickLblPos val="nextTo"/>
-        <c:crossAx val="113454464"/>
+        <c:crossAx val="138612096"/>
         <c:crosses val="autoZero"/>
         <c:crossBetween val="between"/>
       </c:valAx>

</xml_diff>

<commit_message>
Update Reflection Paper of Architect
</commit_message>
<xml_diff>
--- a/Project Plan/CAP_Reflection Paper.docx
+++ b/Project Plan/CAP_Reflection Paper.docx
@@ -204,7 +204,18 @@
           <w:sz w:val="24"/>
           <w:szCs w:val="24"/>
         </w:rPr>
-        <w:t>HRM Project team analyzes 5 attributes:  Size, Culture, Dynamism, Personnel, and Criticality.</w:t>
+        <w:t>HRM Project team analyzes 5 attributes:  Size, Cultur</w:t>
+      </w:r>
+      <w:bookmarkStart w:id="0" w:name="_GoBack"/>
+      <w:bookmarkEnd w:id="0"/>
+      <w:r>
+        <w:rPr>
+          <w:rFonts w:ascii="Times New Roman" w:hAnsi="Times New Roman"/>
+          <w:color w:val="000000" w:themeColor="text1"/>
+          <w:sz w:val="24"/>
+          <w:szCs w:val="24"/>
+        </w:rPr>
+        <w:t>e, Dynamism, Personnel, and Criticality.</w:t>
       </w:r>
       <w:r>
         <w:rPr>
@@ -290,8 +301,6 @@
         </w:rPr>
         <w:t>People</w:t>
       </w:r>
-      <w:bookmarkStart w:id="0" w:name="_GoBack"/>
-      <w:bookmarkEnd w:id="0"/>
       <w:r>
         <w:rPr>
           <w:b/>
@@ -342,7 +351,15 @@
         <w:t xml:space="preserve">: </w:t>
       </w:r>
       <w:r>
-        <w:t>In HRM project, the requirement will be baselined after 22</w:t>
+        <w:t xml:space="preserve">In HRM project, the requirement will be </w:t>
+      </w:r>
+      <w:proofErr w:type="spellStart"/>
+      <w:r>
+        <w:t>baselined</w:t>
+      </w:r>
+      <w:proofErr w:type="spellEnd"/>
+      <w:r>
+        <w:t xml:space="preserve"> after 22</w:t>
       </w:r>
       <w:r>
         <w:rPr>
@@ -371,7 +388,15 @@
         <w:t xml:space="preserve">Culture: </w:t>
       </w:r>
       <w:r>
-        <w:t>The members in team do not want any changes. If have, all changes must be approved by Change Control Board (CCB). It means that everything must follow by the policy and procedures.</w:t>
+        <w:t xml:space="preserve">The members in team do not want any changes. If have, all changes must be approved by Change Control Board (CCB). It means that everything must follow by the </w:t>
+      </w:r>
+      <w:proofErr w:type="gramStart"/>
+      <w:r>
+        <w:t>policy</w:t>
+      </w:r>
+      <w:proofErr w:type="gramEnd"/>
+      <w:r>
+        <w:t xml:space="preserve"> and procedures.</w:t>
       </w:r>
     </w:p>
     <w:p>
@@ -411,7 +436,7 @@
             <wp:cNvGraphicFramePr/>
             <a:graphic xmlns:a="http://schemas.openxmlformats.org/drawingml/2006/main">
               <a:graphicData uri="http://schemas.openxmlformats.org/drawingml/2006/chart">
-                <c:chart xmlns:c="http://schemas.openxmlformats.org/drawingml/2006/chart" xmlns:r="http://schemas.openxmlformats.org/officeDocument/2006/relationships" r:id="rId6"/>
+                <c:chart xmlns:c="http://schemas.openxmlformats.org/drawingml/2006/chart" xmlns:r="http://schemas.openxmlformats.org/officeDocument/2006/relationships" r:id="rId7"/>
               </a:graphicData>
             </a:graphic>
             <wp14:sizeRelH relativeFrom="page">
@@ -674,7 +699,7 @@
                     </pic:cNvPicPr>
                   </pic:nvPicPr>
                   <pic:blipFill>
-                    <a:blip r:embed="rId7">
+                    <a:blip r:embed="rId8">
                       <a:extLst>
                         <a:ext uri="{28A0092B-C50C-407E-A947-70E740481C1C}">
                           <a14:useLocalDpi xmlns:a14="http://schemas.microsoft.com/office/drawing/2010/main" val="0"/>
@@ -3765,13 +3790,23 @@
               </w:rPr>
               <w:t xml:space="preserve"> </w:t>
             </w:r>
-            <w:r>
-              <w:rPr>
-                <w:rFonts w:ascii="Times New Roman" w:hAnsi="Times New Roman" w:cs="Times New Roman"/>
-                <w:sz w:val="24"/>
-                <w:szCs w:val="24"/>
-              </w:rPr>
-              <w:t>Telerik…</w:t>
+            <w:proofErr w:type="spellStart"/>
+            <w:r>
+              <w:rPr>
+                <w:rFonts w:ascii="Times New Roman" w:hAnsi="Times New Roman" w:cs="Times New Roman"/>
+                <w:sz w:val="24"/>
+                <w:szCs w:val="24"/>
+              </w:rPr>
+              <w:t>Telerik</w:t>
+            </w:r>
+            <w:proofErr w:type="spellEnd"/>
+            <w:r>
+              <w:rPr>
+                <w:rFonts w:ascii="Times New Roman" w:hAnsi="Times New Roman" w:cs="Times New Roman"/>
+                <w:sz w:val="24"/>
+                <w:szCs w:val="24"/>
+              </w:rPr>
+              <w:t>…</w:t>
             </w:r>
           </w:p>
         </w:tc>
@@ -3812,7 +3847,25 @@
                 <w:sz w:val="24"/>
                 <w:szCs w:val="24"/>
               </w:rPr>
-              <w:t>MVVM, Telerik in architect.</w:t>
+              <w:t xml:space="preserve">MVVM, </w:t>
+            </w:r>
+            <w:proofErr w:type="spellStart"/>
+            <w:r>
+              <w:rPr>
+                <w:rFonts w:ascii="Times New Roman" w:hAnsi="Times New Roman" w:cs="Times New Roman"/>
+                <w:sz w:val="24"/>
+                <w:szCs w:val="24"/>
+              </w:rPr>
+              <w:t>Telerik</w:t>
+            </w:r>
+            <w:proofErr w:type="spellEnd"/>
+            <w:r>
+              <w:rPr>
+                <w:rFonts w:ascii="Times New Roman" w:hAnsi="Times New Roman" w:cs="Times New Roman"/>
+                <w:sz w:val="24"/>
+                <w:szCs w:val="24"/>
+              </w:rPr>
+              <w:t xml:space="preserve"> in architect.</w:t>
             </w:r>
           </w:p>
         </w:tc>
@@ -3910,7 +3963,25 @@
                 <w:sz w:val="24"/>
                 <w:szCs w:val="24"/>
               </w:rPr>
-              <w:t>Everything we do need to be baselined to make sure that the customer will not change the requirement</w:t>
+              <w:t xml:space="preserve">Everything we do need to be </w:t>
+            </w:r>
+            <w:proofErr w:type="spellStart"/>
+            <w:r>
+              <w:rPr>
+                <w:rFonts w:ascii="Times New Roman" w:hAnsi="Times New Roman" w:cs="Times New Roman"/>
+                <w:sz w:val="24"/>
+                <w:szCs w:val="24"/>
+              </w:rPr>
+              <w:t>baselined</w:t>
+            </w:r>
+            <w:proofErr w:type="spellEnd"/>
+            <w:r>
+              <w:rPr>
+                <w:rFonts w:ascii="Times New Roman" w:hAnsi="Times New Roman" w:cs="Times New Roman"/>
+                <w:sz w:val="24"/>
+                <w:szCs w:val="24"/>
+              </w:rPr>
+              <w:t xml:space="preserve"> to make sure that the customer will not change the requirement</w:t>
             </w:r>
           </w:p>
         </w:tc>
@@ -4208,6 +4279,122 @@
                 <w:szCs w:val="24"/>
               </w:rPr>
               <w:t>Communicating with Requirement team to get the key requirements. Avoiding waiting the requirement phase has done and then start the architect phase</w:t>
+            </w:r>
+          </w:p>
+        </w:tc>
+      </w:tr>
+      <w:tr>
+        <w:tc>
+          <w:tcPr>
+            <w:cnfStyle w:val="001000000000" w:firstRow="0" w:lastRow="0" w:firstColumn="1" w:lastColumn="0" w:oddVBand="0" w:evenVBand="0" w:oddHBand="0" w:evenHBand="0" w:firstRowFirstColumn="0" w:firstRowLastColumn="0" w:lastRowFirstColumn="0" w:lastRowLastColumn="0"/>
+            <w:tcW w:w="558" w:type="dxa"/>
+          </w:tcPr>
+          <w:p>
+            <w:pPr>
+              <w:rPr>
+                <w:rFonts w:ascii="Times New Roman" w:hAnsi="Times New Roman" w:cs="Times New Roman"/>
+                <w:sz w:val="24"/>
+                <w:szCs w:val="24"/>
+              </w:rPr>
+            </w:pPr>
+            <w:r>
+              <w:rPr>
+                <w:rFonts w:ascii="Times New Roman" w:hAnsi="Times New Roman" w:cs="Times New Roman"/>
+                <w:sz w:val="24"/>
+                <w:szCs w:val="24"/>
+              </w:rPr>
+              <w:t>6</w:t>
+            </w:r>
+          </w:p>
+        </w:tc>
+        <w:tc>
+          <w:tcPr>
+            <w:tcW w:w="2790" w:type="dxa"/>
+          </w:tcPr>
+          <w:p>
+            <w:pPr>
+              <w:jc w:val="both"/>
+              <w:cnfStyle w:val="000000000000" w:firstRow="0" w:lastRow="0" w:firstColumn="0" w:lastColumn="0" w:oddVBand="0" w:evenVBand="0" w:oddHBand="0" w:evenHBand="0" w:firstRowFirstColumn="0" w:firstRowLastColumn="0" w:lastRowFirstColumn="0" w:lastRowLastColumn="0"/>
+              <w:rPr>
+                <w:rFonts w:ascii="Times New Roman" w:hAnsi="Times New Roman" w:cs="Times New Roman"/>
+                <w:sz w:val="24"/>
+                <w:szCs w:val="24"/>
+              </w:rPr>
+            </w:pPr>
+            <w:r>
+              <w:rPr>
+                <w:rFonts w:ascii="Times New Roman" w:hAnsi="Times New Roman" w:cs="Times New Roman"/>
+                <w:sz w:val="24"/>
+                <w:szCs w:val="24"/>
+              </w:rPr>
+              <w:t>There are many difficulties to satisfy the architecture driver.</w:t>
+            </w:r>
+          </w:p>
+        </w:tc>
+        <w:tc>
+          <w:tcPr>
+            <w:tcW w:w="3276" w:type="dxa"/>
+          </w:tcPr>
+          <w:p>
+            <w:pPr>
+              <w:jc w:val="both"/>
+              <w:cnfStyle w:val="000000000000" w:firstRow="0" w:lastRow="0" w:firstColumn="0" w:lastColumn="0" w:oddVBand="0" w:evenVBand="0" w:oddHBand="0" w:evenHBand="0" w:firstRowFirstColumn="0" w:firstRowLastColumn="0" w:lastRowFirstColumn="0" w:lastRowLastColumn="0"/>
+              <w:rPr>
+                <w:rFonts w:ascii="Times New Roman" w:hAnsi="Times New Roman" w:cs="Times New Roman"/>
+                <w:sz w:val="24"/>
+                <w:szCs w:val="24"/>
+              </w:rPr>
+            </w:pPr>
+            <w:r>
+              <w:rPr>
+                <w:rFonts w:ascii="Times New Roman" w:hAnsi="Times New Roman" w:cs="Times New Roman"/>
+                <w:sz w:val="24"/>
+                <w:szCs w:val="24"/>
+              </w:rPr>
+              <w:t>Research more document</w:t>
+            </w:r>
+          </w:p>
+          <w:p>
+            <w:pPr>
+              <w:jc w:val="both"/>
+              <w:cnfStyle w:val="000000000000" w:firstRow="0" w:lastRow="0" w:firstColumn="0" w:lastColumn="0" w:oddVBand="0" w:evenVBand="0" w:oddHBand="0" w:evenHBand="0" w:firstRowFirstColumn="0" w:firstRowLastColumn="0" w:lastRowFirstColumn="0" w:lastRowLastColumn="0"/>
+              <w:rPr>
+                <w:rFonts w:ascii="Times New Roman" w:hAnsi="Times New Roman" w:cs="Times New Roman"/>
+                <w:sz w:val="24"/>
+                <w:szCs w:val="24"/>
+              </w:rPr>
+            </w:pPr>
+            <w:r>
+              <w:rPr>
+                <w:rFonts w:ascii="Times New Roman" w:hAnsi="Times New Roman" w:cs="Times New Roman"/>
+                <w:sz w:val="24"/>
+                <w:szCs w:val="24"/>
+              </w:rPr>
+              <w:t>Meet the mentor for consultancies.</w:t>
+            </w:r>
+          </w:p>
+        </w:tc>
+        <w:tc>
+          <w:tcPr>
+            <w:tcW w:w="2844" w:type="dxa"/>
+          </w:tcPr>
+          <w:p>
+            <w:pPr>
+              <w:jc w:val="both"/>
+              <w:cnfStyle w:val="000000000000" w:firstRow="0" w:lastRow="0" w:firstColumn="0" w:lastColumn="0" w:oddVBand="0" w:evenVBand="0" w:oddHBand="0" w:evenHBand="0" w:firstRowFirstColumn="0" w:firstRowLastColumn="0" w:lastRowFirstColumn="0" w:lastRowLastColumn="0"/>
+              <w:rPr>
+                <w:rFonts w:ascii="Times New Roman" w:hAnsi="Times New Roman" w:cs="Times New Roman"/>
+                <w:sz w:val="24"/>
+                <w:szCs w:val="24"/>
+              </w:rPr>
+            </w:pPr>
+            <w:r>
+              <w:rPr>
+                <w:rFonts w:ascii="Times New Roman" w:hAnsi="Times New Roman" w:cs="Times New Roman"/>
+                <w:sz w:val="24"/>
+                <w:szCs w:val="24"/>
+              </w:rPr>
+              <w:t>Know more knowledge about the new technology</w:t>
             </w:r>
           </w:p>
         </w:tc>
@@ -7934,11 +8121,11 @@
           <c:showPercent val="0"/>
           <c:showBubbleSize val="0"/>
         </c:dLbls>
-        <c:axId val="61677568"/>
-        <c:axId val="61679104"/>
+        <c:axId val="374966144"/>
+        <c:axId val="374967680"/>
       </c:radarChart>
       <c:catAx>
-        <c:axId val="61677568"/>
+        <c:axId val="374966144"/>
         <c:scaling>
           <c:orientation val="minMax"/>
         </c:scaling>
@@ -7948,7 +8135,7 @@
         <c:majorTickMark val="out"/>
         <c:minorTickMark val="none"/>
         <c:tickLblPos val="nextTo"/>
-        <c:crossAx val="61679104"/>
+        <c:crossAx val="374967680"/>
         <c:crosses val="autoZero"/>
         <c:auto val="1"/>
         <c:lblAlgn val="ctr"/>
@@ -7956,7 +8143,7 @@
         <c:noMultiLvlLbl val="0"/>
       </c:catAx>
       <c:valAx>
-        <c:axId val="61679104"/>
+        <c:axId val="374967680"/>
         <c:scaling>
           <c:orientation val="minMax"/>
         </c:scaling>
@@ -7967,7 +8154,7 @@
         <c:majorTickMark val="cross"/>
         <c:minorTickMark val="none"/>
         <c:tickLblPos val="nextTo"/>
-        <c:crossAx val="61677568"/>
+        <c:crossAx val="374966144"/>
         <c:crosses val="autoZero"/>
         <c:crossBetween val="between"/>
       </c:valAx>
@@ -8279,4 +8466,16 @@
   <a:objectDefaults/>
   <a:extraClrSchemeLst/>
 </a:theme>
+</file>
+
+<file path=customXml/item1.xml><?xml version="1.0" encoding="utf-8"?>
+<b:Sources xmlns:b="http://schemas.openxmlformats.org/officeDocument/2006/bibliography" xmlns="http://schemas.openxmlformats.org/officeDocument/2006/bibliography" SelectedStyle="\APA.XSL" StyleName="APA"/>
+</file>
+
+<file path=customXml/itemProps1.xml><?xml version="1.0" encoding="utf-8"?>
+<ds:datastoreItem xmlns:ds="http://schemas.openxmlformats.org/officeDocument/2006/customXml" ds:itemID="{04B54511-C23C-4AA4-9DC7-B130D97E3DEC}">
+  <ds:schemaRefs>
+    <ds:schemaRef ds:uri="http://schemas.openxmlformats.org/officeDocument/2006/bibliography"/>
+  </ds:schemaRefs>
+</ds:datastoreItem>
 </file>
</xml_diff>